<commit_message>
creazione musica da note
</commit_message>
<xml_diff>
--- a/Tesi.docx
+++ b/Tesi.docx
@@ -36,6 +36,9 @@
         <w:p>
           <w:pPr>
             <w:pStyle w:val="TOC1"/>
+            <w:tabs>
+              <w:tab w:val="right" w:pos="9638" w:leader="dot"/>
+            </w:tabs>
             <w:rPr/>
           </w:pPr>
           <w:r>
@@ -67,6 +70,9 @@
         <w:p>
           <w:pPr>
             <w:pStyle w:val="TOC1"/>
+            <w:tabs>
+              <w:tab w:val="right" w:pos="9638" w:leader="dot"/>
+            </w:tabs>
             <w:rPr/>
           </w:pPr>
           <w:hyperlink w:anchor="__RefHeading___Toc261_3080710505">
@@ -83,6 +89,9 @@
         <w:p>
           <w:pPr>
             <w:pStyle w:val="TOC1"/>
+            <w:tabs>
+              <w:tab w:val="right" w:pos="9638" w:leader="dot"/>
+            </w:tabs>
             <w:rPr/>
           </w:pPr>
           <w:hyperlink w:anchor="__RefHeading___Toc263_3080710505">
@@ -99,6 +108,9 @@
         <w:p>
           <w:pPr>
             <w:pStyle w:val="TOC1"/>
+            <w:tabs>
+              <w:tab w:val="right" w:pos="9638" w:leader="dot"/>
+            </w:tabs>
             <w:rPr/>
           </w:pPr>
           <w:hyperlink w:anchor="__RefHeading___Toc265_3080710505">
@@ -115,6 +127,9 @@
         <w:p>
           <w:pPr>
             <w:pStyle w:val="TOC1"/>
+            <w:tabs>
+              <w:tab w:val="right" w:pos="9638" w:leader="dot"/>
+            </w:tabs>
             <w:rPr/>
           </w:pPr>
           <w:hyperlink w:anchor="__RefHeading___Toc267_3080710505">
@@ -131,6 +146,9 @@
         <w:p>
           <w:pPr>
             <w:pStyle w:val="TOC1"/>
+            <w:tabs>
+              <w:tab w:val="right" w:pos="9638" w:leader="dot"/>
+            </w:tabs>
             <w:rPr/>
           </w:pPr>
           <w:hyperlink w:anchor="__RefHeading___Toc269_3080710505">
@@ -147,6 +165,9 @@
         <w:p>
           <w:pPr>
             <w:pStyle w:val="TOC1"/>
+            <w:tabs>
+              <w:tab w:val="right" w:pos="9638" w:leader="dot"/>
+            </w:tabs>
             <w:rPr/>
           </w:pPr>
           <w:hyperlink w:anchor="__RefHeading___Toc271_3080710505">
@@ -163,6 +184,9 @@
         <w:p>
           <w:pPr>
             <w:pStyle w:val="TOC1"/>
+            <w:tabs>
+              <w:tab w:val="right" w:pos="9638" w:leader="dot"/>
+            </w:tabs>
             <w:rPr/>
           </w:pPr>
           <w:hyperlink w:anchor="__RefHeading___Toc273_3080710505">
@@ -179,6 +203,9 @@
         <w:p>
           <w:pPr>
             <w:pStyle w:val="TOC1"/>
+            <w:tabs>
+              <w:tab w:val="right" w:pos="9638" w:leader="dot"/>
+            </w:tabs>
             <w:rPr/>
           </w:pPr>
           <w:hyperlink w:anchor="__RefHeading___Toc275_3080710505">
@@ -255,6 +282,9 @@
         <w:p>
           <w:pPr>
             <w:pStyle w:val="TOC1"/>
+            <w:tabs>
+              <w:tab w:val="right" w:pos="9638" w:leader="dot"/>
+            </w:tabs>
             <w:rPr/>
           </w:pPr>
           <w:hyperlink w:anchor="__RefHeading___Toc283_3080710505">
@@ -271,6 +301,9 @@
         <w:p>
           <w:pPr>
             <w:pStyle w:val="TOC1"/>
+            <w:tabs>
+              <w:tab w:val="right" w:pos="9638" w:leader="dot"/>
+            </w:tabs>
             <w:rPr/>
           </w:pPr>
           <w:hyperlink w:anchor="__RefHeading___Toc285_3080710505">
@@ -360,7 +393,7 @@
               </w:rPr>
               <w:t>Correzione del testo ripetuto dall’utente</w:t>
               <w:tab/>
-              <w:t>14</w:t>
+              <w:t>13</w:t>
             </w:r>
           </w:hyperlink>
         </w:p>
@@ -438,7 +471,7 @@
               <w:rPr>
                 <w:rStyle w:val="Saltoaindice"/>
               </w:rPr>
-              <w:t>Possibili architetture su cui indagare</w:t>
+              <w:t>Spikes</w:t>
               <w:tab/>
               <w:t>14</w:t>
             </w:r>
@@ -446,7 +479,50 @@
         </w:p>
         <w:p>
           <w:pPr>
+            <w:pStyle w:val="TOC3"/>
+            <w:tabs>
+              <w:tab w:val="clear" w:pos="9071"/>
+              <w:tab w:val="right" w:pos="9638" w:leader="dot"/>
+            </w:tabs>
+            <w:rPr/>
+          </w:pPr>
+          <w:hyperlink w:anchor="__RefHeading___Toc579_3372680358">
+            <w:r>
+              <w:rPr>
+                <w:rStyle w:val="Saltoaindice"/>
+              </w:rPr>
+              <w:t>Possibile architettura scelta da chagpt</w:t>
+              <w:tab/>
+              <w:t>14</w:t>
+            </w:r>
+          </w:hyperlink>
+        </w:p>
+        <w:p>
+          <w:pPr>
+            <w:pStyle w:val="TOC3"/>
+            <w:tabs>
+              <w:tab w:val="clear" w:pos="9071"/>
+              <w:tab w:val="right" w:pos="9638" w:leader="dot"/>
+            </w:tabs>
+            <w:rPr/>
+          </w:pPr>
+          <w:hyperlink w:anchor="__RefHeading___Toc581_3372680358">
+            <w:r>
+              <w:rPr>
+                <w:rStyle w:val="Saltoaindice"/>
+              </w:rPr>
+              <w:t>Uso di librerie python</w:t>
+              <w:tab/>
+              <w:t>15</w:t>
+            </w:r>
+          </w:hyperlink>
+        </w:p>
+        <w:p>
+          <w:pPr>
             <w:pStyle w:val="TOC1"/>
+            <w:tabs>
+              <w:tab w:val="right" w:pos="9638" w:leader="dot"/>
+            </w:tabs>
             <w:rPr/>
           </w:pPr>
           <w:hyperlink w:anchor="__RefHeading___Toc291_3080710505">
@@ -456,13 +532,16 @@
               </w:rPr>
               <w:t>Requisiti</w:t>
               <w:tab/>
-              <w:t>15</w:t>
+              <w:t>16</w:t>
             </w:r>
           </w:hyperlink>
         </w:p>
         <w:p>
           <w:pPr>
             <w:pStyle w:val="TOC1"/>
+            <w:tabs>
+              <w:tab w:val="right" w:pos="9638" w:leader="dot"/>
+            </w:tabs>
             <w:rPr/>
           </w:pPr>
           <w:hyperlink w:anchor="__RefHeading___Toc293_3080710505">
@@ -472,7 +551,7 @@
               </w:rPr>
               <w:t>Bibliografia</w:t>
               <w:tab/>
-              <w:t>16</w:t>
+              <w:t>17</w:t>
             </w:r>
           </w:hyperlink>
           <w:r>
@@ -1840,8 +1919,8 @@
             <wp:wrapThrough wrapText="bothSides">
               <wp:wrapPolygon edited="0">
                 <wp:start x="-11" y="0"/>
-                <wp:lineTo x="21579" y="0"/>
-                <wp:lineTo x="21579" y="21589"/>
+                <wp:lineTo x="21576" y="0"/>
+                <wp:lineTo x="21576" y="21589"/>
                 <wp:lineTo x="-11" y="21589"/>
                 <wp:lineTo x="-11" y="0"/>
               </wp:wrapPolygon>
@@ -3540,15 +3619,7 @@
       </w:pPr>
       <w:r>
         <w:rPr/>
-        <w:t xml:space="preserve">sudo apt install ffmpeg (utilizzato </w:t>
-      </w:r>
-      <w:r>
-        <w:rPr/>
-        <w:t xml:space="preserve">anche </w:t>
-      </w:r>
-      <w:r>
-        <w:rPr/>
-        <w:t>da pydub)</w:t>
+        <w:t>sudo apt install ffmpeg (utilizzato anche da pydub)</w:t>
       </w:r>
     </w:p>
     <w:p>
@@ -3559,11 +3630,7 @@
       </w:pPr>
       <w:r>
         <w:rPr/>
-        <w:t xml:space="preserve">sudo apt-get install fluidsynth </w:t>
-      </w:r>
-      <w:r>
-        <w:rPr/>
-        <w:t>per trasformare mid in wav</w:t>
+        <w:t>sudo apt-get install fluidsynth per trasformare mid in wav</w:t>
       </w:r>
     </w:p>
     <w:p>
@@ -3573,23 +3640,14 @@
           <w:ilvl w:val="0"/>
           <w:numId w:val="0"/>
         </w:numPr>
-        <w:rPr/>
-      </w:pPr>
-      <w:r>
-        <w:rPr/>
-        <w:t>Possibile architettura</w:t>
-      </w:r>
-      <w:r>
-        <w:rPr/>
-        <w:t xml:space="preserve"> scelt</w:t>
-      </w:r>
-      <w:r>
-        <w:rPr/>
-        <w:t>a</w:t>
-      </w:r>
-      <w:r>
-        <w:rPr/>
-        <w:t xml:space="preserve"> da chagpt</w:t>
+        <w:ind w:hanging="0" w:start="0"/>
+        <w:rPr/>
+      </w:pPr>
+      <w:bookmarkStart w:id="23" w:name="__RefHeading___Toc579_3372680358"/>
+      <w:bookmarkEnd w:id="23"/>
+      <w:r>
+        <w:rPr/>
+        <w:t>Possibile architettura scelta da chagpt</w:t>
       </w:r>
     </w:p>
     <w:p>
@@ -3599,6 +3657,7 @@
           <w:ilvl w:val="0"/>
           <w:numId w:val="0"/>
         </w:numPr>
+        <w:ind w:hanging="0" w:start="0"/>
         <w:rPr/>
       </w:pPr>
       <w:r>
@@ -3613,6 +3672,7 @@
           <w:ilvl w:val="0"/>
           <w:numId w:val="0"/>
         </w:numPr>
+        <w:ind w:hanging="0" w:start="0"/>
         <w:rPr/>
       </w:pPr>
       <w:r>
@@ -3704,11 +3764,7 @@
       </w:pPr>
       <w:r>
         <w:rPr/>
-        <w:t>L</w:t>
-      </w:r>
-      <w:r>
-        <w:rPr/>
-        <w:t xml:space="preserve">ibrerie: </w:t>
+        <w:t xml:space="preserve">Librerie: </w:t>
       </w:r>
     </w:p>
     <w:p>
@@ -3722,11 +3778,7 @@
       </w:pPr>
       <w:r>
         <w:rPr/>
-        <w:t xml:space="preserve">Flask </w:t>
-      </w:r>
-      <w:r>
-        <w:rPr/>
-        <w:t>per l’interfaccia web</w:t>
+        <w:t>Flask per l’interfaccia web</w:t>
       </w:r>
     </w:p>
     <w:p>
@@ -3740,11 +3792,7 @@
       </w:pPr>
       <w:r>
         <w:rPr/>
-        <w:t xml:space="preserve">pydub </w:t>
-      </w:r>
-      <w:r>
-        <w:rPr/>
-        <w:t>per concatenare la musica e il testo</w:t>
+        <w:t>pydub per concatenare la musica e il testo</w:t>
       </w:r>
     </w:p>
     <w:p>
@@ -3758,11 +3806,7 @@
       </w:pPr>
       <w:r>
         <w:rPr/>
-        <w:t xml:space="preserve">gtts </w:t>
-      </w:r>
-      <w:r>
-        <w:rPr/>
-        <w:t>per sintetizzare il testo</w:t>
+        <w:t>gtts per sintetizzare il testo</w:t>
       </w:r>
     </w:p>
     <w:p>
@@ -3779,6 +3823,8 @@
         <w:pStyle w:val="Heading3"/>
         <w:rPr/>
       </w:pPr>
+      <w:bookmarkStart w:id="24" w:name="__RefHeading___Toc581_3372680358"/>
+      <w:bookmarkEnd w:id="24"/>
       <w:r>
         <w:rPr/>
         <w:t>Uso di librerie python</w:t>
@@ -4122,50 +4168,44 @@
         </w:rPr>
         <w:t xml:space="preserve"> (.sf2) è un file che contiene una raccolta di campioni audio (suoni registrati) utilizzati per riprodurre strumenti musicali in formato digitale. </w:t>
       </w:r>
-    </w:p>
-    <w:p>
-      <w:pPr>
-        <w:pStyle w:val="BodyText"/>
+      <w:r>
         <w:rPr>
           <w:b w:val="false"/>
           <w:bCs w:val="false"/>
         </w:rPr>
-      </w:pPr>
-      <w:r>
+        <w:t>Si possono scaricare font gratuiti ad esempio qui:</w:t>
+      </w:r>
+    </w:p>
+    <w:p>
+      <w:pPr>
+        <w:pStyle w:val="BodyText"/>
         <w:rPr>
           <w:b w:val="false"/>
           <w:bCs w:val="false"/>
         </w:rPr>
-        <w:t>Ho creato delle note digitali con music21 generato un flusso musicale e salvato in un file mid.</w:t>
-      </w:r>
-    </w:p>
-    <w:p>
-      <w:pPr>
-        <w:pStyle w:val="BodyText"/>
+      </w:pPr>
+      <w:r>
         <w:rPr>
           <w:b w:val="false"/>
           <w:bCs w:val="false"/>
         </w:rPr>
-      </w:pPr>
-      <w:r>
+        <w:t>https://www.zanderjaz.com/downloads/soundfonts/guitars/</w:t>
+      </w:r>
+    </w:p>
+    <w:p>
+      <w:pPr>
+        <w:pStyle w:val="BodyText"/>
         <w:rPr>
           <w:b w:val="false"/>
           <w:bCs w:val="false"/>
         </w:rPr>
-        <w:t xml:space="preserve">Un file </w:t>
-      </w:r>
-      <w:r>
-        <w:rPr>
-          <w:rStyle w:val="Strong"/>
-        </w:rPr>
-        <w:t>MIDI</w:t>
-      </w:r>
+      </w:pPr>
       <w:r>
         <w:rPr>
           <w:b w:val="false"/>
           <w:bCs w:val="false"/>
         </w:rPr>
-        <w:t xml:space="preserve"> non contiene suoni veri e propri. È un formato di dati che memorizza informazioni su come la musica dovrebbe essere eseguita. In altre parole, è uno "spartito digitale" che indica le note da suonare, i tempi, le dinamiche, e i cambiamenti di strumenti. </w:t>
+        <w:t>Ho creato delle note digitali con music21 generato un flusso musicale e salvato in un file mid.</w:t>
       </w:r>
     </w:p>
     <w:p>
@@ -4181,27 +4221,109 @@
           <w:b w:val="false"/>
           <w:bCs w:val="false"/>
         </w:rPr>
-        <w:t>Per traformarlo in onde sonore e quindi in un file wav ho usato fluidsinth.</w:t>
-      </w:r>
-    </w:p>
-    <w:p>
-      <w:pPr>
-        <w:pStyle w:val="BodyText"/>
+        <w:t xml:space="preserve">Un file </w:t>
+      </w:r>
+      <w:r>
+        <w:rPr>
+          <w:rStyle w:val="Strong"/>
+        </w:rPr>
+        <w:t>MIDI</w:t>
+      </w:r>
+      <w:r>
         <w:rPr>
           <w:b w:val="false"/>
           <w:bCs w:val="false"/>
         </w:rPr>
-      </w:pPr>
-      <w:r>
+        <w:t xml:space="preserve"> non contiene suoni veri e propri. È un formato di dati che memorizza informazioni su come la musica dovrebbe essere eseguita. In altre parole, è uno "spartito digitale" che indica le note da suonare, i tempi, le dinamiche, e i cambiamenti di strumenti. </w:t>
+      </w:r>
+    </w:p>
+    <w:p>
+      <w:pPr>
+        <w:pStyle w:val="BodyText"/>
         <w:rPr>
           <w:b w:val="false"/>
           <w:bCs w:val="false"/>
         </w:rPr>
+      </w:pPr>
+      <w:r>
+        <w:rPr>
+          <w:b w:val="false"/>
+          <w:bCs w:val="false"/>
+        </w:rPr>
+        <w:t>Per traformarlo in onde sonore e quindi in un file wav ho usato fluidsinth.</w:t>
+      </w:r>
+    </w:p>
+    <w:p>
+      <w:pPr>
+        <w:pStyle w:val="BodyText"/>
+        <w:rPr>
+          <w:b w:val="false"/>
+          <w:bCs w:val="false"/>
+        </w:rPr>
+      </w:pPr>
+      <w:r>
+        <w:rPr>
+          <w:b w:val="false"/>
+          <w:bCs w:val="false"/>
+        </w:rPr>
         <w:t>Alla fine ho esportato come sempre il file in mp3 in quanto è un formato più compatto del file.</w:t>
       </w:r>
     </w:p>
     <w:p>
       <w:pPr>
+        <w:pStyle w:val="BodyText"/>
+        <w:rPr>
+          <w:b w:val="false"/>
+          <w:bCs w:val="false"/>
+        </w:rPr>
+      </w:pPr>
+      <w:r>
+        <w:rPr>
+          <w:b w:val="false"/>
+          <w:bCs w:val="false"/>
+        </w:rPr>
+        <w:t>Librerie:</w:t>
+      </w:r>
+    </w:p>
+    <w:p>
+      <w:pPr>
+        <w:pStyle w:val="BodyText"/>
+        <w:numPr>
+          <w:ilvl w:val="0"/>
+          <w:numId w:val="29"/>
+        </w:numPr>
+        <w:rPr/>
+      </w:pPr>
+      <w:r>
+        <w:rPr/>
+        <w:t>music21 per la creazione midi</w:t>
+      </w:r>
+    </w:p>
+    <w:p>
+      <w:pPr>
+        <w:pStyle w:val="BodyText"/>
+        <w:numPr>
+          <w:ilvl w:val="0"/>
+          <w:numId w:val="29"/>
+        </w:numPr>
+        <w:rPr/>
+      </w:pPr>
+      <w:r>
+        <w:rPr/>
+        <w:t>pydub per l’export in mp3 e la sovrapposizione del file</w:t>
+      </w:r>
+    </w:p>
+    <w:p>
+      <w:pPr>
+        <w:pStyle w:val="BodyText"/>
+        <w:rPr/>
+      </w:pPr>
+      <w:r>
+        <w:rPr/>
+      </w:r>
+    </w:p>
+    <w:p>
+      <w:pPr>
         <w:pStyle w:val="Heading1"/>
         <w:numPr>
           <w:ilvl w:val="0"/>
@@ -4210,8 +4332,8 @@
         <w:ind w:hanging="0" w:start="0"/>
         <w:rPr/>
       </w:pPr>
-      <w:bookmarkStart w:id="23" w:name="__RefHeading___Toc291_3080710505"/>
-      <w:bookmarkEnd w:id="23"/>
+      <w:bookmarkStart w:id="25" w:name="__RefHeading___Toc291_3080710505"/>
+      <w:bookmarkEnd w:id="25"/>
       <w:r>
         <w:rPr>
           <w:rStyle w:val="Hyperlink"/>
@@ -4306,10 +4428,10 @@
         <w:jc w:val="start"/>
         <w:rPr/>
       </w:pPr>
-      <w:bookmarkStart w:id="24" w:name="__RefHeading___Toc293_3080710505"/>
-      <w:bookmarkStart w:id="25" w:name="_toc51"/>
-      <w:bookmarkEnd w:id="24"/>
-      <w:bookmarkEnd w:id="25"/>
+      <w:bookmarkStart w:id="26" w:name="__RefHeading___Toc293_3080710505"/>
+      <w:bookmarkStart w:id="27" w:name="_toc51"/>
+      <w:bookmarkEnd w:id="26"/>
+      <w:bookmarkEnd w:id="27"/>
       <w:r>
         <w:rPr/>
         <w:t>Bibliografia</w:t>
@@ -8309,6 +8431,143 @@
     </w:lvl>
   </w:abstractNum>
   <w:abstractNum w:abstractNumId="29">
+    <w:lvl w:ilvl="0">
+      <w:start w:val="1"/>
+      <w:numFmt w:val="bullet"/>
+      <w:lvlText w:val=""/>
+      <w:lvlJc w:val="start"/>
+      <w:pPr>
+        <w:tabs>
+          <w:tab w:val="num" w:pos="720"/>
+        </w:tabs>
+        <w:ind w:start="720" w:hanging="360"/>
+      </w:pPr>
+      <w:rPr>
+        <w:rFonts w:ascii="Symbol" w:hAnsi="Symbol" w:cs="Symbol" w:hint="default"/>
+      </w:rPr>
+    </w:lvl>
+    <w:lvl w:ilvl="1">
+      <w:start w:val="1"/>
+      <w:numFmt w:val="bullet"/>
+      <w:lvlText w:val="◦"/>
+      <w:lvlJc w:val="start"/>
+      <w:pPr>
+        <w:tabs>
+          <w:tab w:val="num" w:pos="1080"/>
+        </w:tabs>
+        <w:ind w:start="1080" w:hanging="360"/>
+      </w:pPr>
+      <w:rPr>
+        <w:rFonts w:ascii="OpenSymbol" w:hAnsi="OpenSymbol" w:cs="OpenSymbol" w:hint="default"/>
+      </w:rPr>
+    </w:lvl>
+    <w:lvl w:ilvl="2">
+      <w:start w:val="1"/>
+      <w:numFmt w:val="bullet"/>
+      <w:lvlText w:val="▪"/>
+      <w:lvlJc w:val="start"/>
+      <w:pPr>
+        <w:tabs>
+          <w:tab w:val="num" w:pos="1440"/>
+        </w:tabs>
+        <w:ind w:start="1440" w:hanging="360"/>
+      </w:pPr>
+      <w:rPr>
+        <w:rFonts w:ascii="OpenSymbol" w:hAnsi="OpenSymbol" w:cs="OpenSymbol" w:hint="default"/>
+      </w:rPr>
+    </w:lvl>
+    <w:lvl w:ilvl="3">
+      <w:start w:val="1"/>
+      <w:numFmt w:val="bullet"/>
+      <w:lvlText w:val=""/>
+      <w:lvlJc w:val="start"/>
+      <w:pPr>
+        <w:tabs>
+          <w:tab w:val="num" w:pos="1800"/>
+        </w:tabs>
+        <w:ind w:start="1800" w:hanging="360"/>
+      </w:pPr>
+      <w:rPr>
+        <w:rFonts w:ascii="Symbol" w:hAnsi="Symbol" w:cs="Symbol" w:hint="default"/>
+      </w:rPr>
+    </w:lvl>
+    <w:lvl w:ilvl="4">
+      <w:start w:val="1"/>
+      <w:numFmt w:val="bullet"/>
+      <w:lvlText w:val="◦"/>
+      <w:lvlJc w:val="start"/>
+      <w:pPr>
+        <w:tabs>
+          <w:tab w:val="num" w:pos="2160"/>
+        </w:tabs>
+        <w:ind w:start="2160" w:hanging="360"/>
+      </w:pPr>
+      <w:rPr>
+        <w:rFonts w:ascii="OpenSymbol" w:hAnsi="OpenSymbol" w:cs="OpenSymbol" w:hint="default"/>
+      </w:rPr>
+    </w:lvl>
+    <w:lvl w:ilvl="5">
+      <w:start w:val="1"/>
+      <w:numFmt w:val="bullet"/>
+      <w:lvlText w:val="▪"/>
+      <w:lvlJc w:val="start"/>
+      <w:pPr>
+        <w:tabs>
+          <w:tab w:val="num" w:pos="2520"/>
+        </w:tabs>
+        <w:ind w:start="2520" w:hanging="360"/>
+      </w:pPr>
+      <w:rPr>
+        <w:rFonts w:ascii="OpenSymbol" w:hAnsi="OpenSymbol" w:cs="OpenSymbol" w:hint="default"/>
+      </w:rPr>
+    </w:lvl>
+    <w:lvl w:ilvl="6">
+      <w:start w:val="1"/>
+      <w:numFmt w:val="bullet"/>
+      <w:lvlText w:val=""/>
+      <w:lvlJc w:val="start"/>
+      <w:pPr>
+        <w:tabs>
+          <w:tab w:val="num" w:pos="2880"/>
+        </w:tabs>
+        <w:ind w:start="2880" w:hanging="360"/>
+      </w:pPr>
+      <w:rPr>
+        <w:rFonts w:ascii="Symbol" w:hAnsi="Symbol" w:cs="Symbol" w:hint="default"/>
+      </w:rPr>
+    </w:lvl>
+    <w:lvl w:ilvl="7">
+      <w:start w:val="1"/>
+      <w:numFmt w:val="bullet"/>
+      <w:lvlText w:val="◦"/>
+      <w:lvlJc w:val="start"/>
+      <w:pPr>
+        <w:tabs>
+          <w:tab w:val="num" w:pos="3240"/>
+        </w:tabs>
+        <w:ind w:start="3240" w:hanging="360"/>
+      </w:pPr>
+      <w:rPr>
+        <w:rFonts w:ascii="OpenSymbol" w:hAnsi="OpenSymbol" w:cs="OpenSymbol" w:hint="default"/>
+      </w:rPr>
+    </w:lvl>
+    <w:lvl w:ilvl="8">
+      <w:start w:val="1"/>
+      <w:numFmt w:val="bullet"/>
+      <w:lvlText w:val="▪"/>
+      <w:lvlJc w:val="start"/>
+      <w:pPr>
+        <w:tabs>
+          <w:tab w:val="num" w:pos="3600"/>
+        </w:tabs>
+        <w:ind w:start="3600" w:hanging="360"/>
+      </w:pPr>
+      <w:rPr>
+        <w:rFonts w:ascii="OpenSymbol" w:hAnsi="OpenSymbol" w:cs="OpenSymbol" w:hint="default"/>
+      </w:rPr>
+    </w:lvl>
+  </w:abstractNum>
+  <w:abstractNum w:abstractNumId="30">
     <w:lvl w:ilvl="0">
       <w:start w:val="1"/>
       <w:numFmt w:val="none"/>
@@ -8513,6 +8772,9 @@
   </w:num>
   <w:num w:numId="29">
     <w:abstractNumId w:val="29"/>
+  </w:num>
+  <w:num w:numId="30">
+    <w:abstractNumId w:val="30"/>
   </w:num>
 </w:numbering>
 </file>

</xml_diff>

<commit_message>
random midi with magenta
</commit_message>
<xml_diff>
--- a/Tesi.docx
+++ b/Tesi.docx
@@ -4816,6 +4816,283 @@
     </w:p>
     <w:p>
       <w:pPr>
+        <w:pStyle w:val="BodyText"/>
+        <w:rPr>
+          <w:b/>
+          <w:bCs/>
+        </w:rPr>
+      </w:pPr>
+      <w:r>
+        <w:rPr>
+          <w:b/>
+          <w:bCs/>
+        </w:rPr>
+        <w:t>Vocoder.py</w:t>
+      </w:r>
+    </w:p>
+    <w:p>
+      <w:pPr>
+        <w:pStyle w:val="BodyText"/>
+        <w:rPr>
+          <w:b w:val="false"/>
+          <w:bCs w:val="false"/>
+        </w:rPr>
+      </w:pPr>
+      <w:r>
+        <w:rPr>
+          <w:b w:val="false"/>
+          <w:bCs w:val="false"/>
+        </w:rPr>
+        <w:t>Ho implementato uno script che applica l’autotune della voce rispetto ad una canzone. Gli step eseguiti sono i seguenti:</w:t>
+      </w:r>
+    </w:p>
+    <w:p>
+      <w:pPr>
+        <w:pStyle w:val="BodyText"/>
+        <w:numPr>
+          <w:ilvl w:val="0"/>
+          <w:numId w:val="30"/>
+        </w:numPr>
+        <w:rPr>
+          <w:b w:val="false"/>
+          <w:bCs w:val="false"/>
+        </w:rPr>
+      </w:pPr>
+      <w:r>
+        <w:rPr>
+          <w:b w:val="false"/>
+          <w:bCs w:val="false"/>
+        </w:rPr>
+        <w:t>tagliato il segnale più lungo</w:t>
+      </w:r>
+    </w:p>
+    <w:p>
+      <w:pPr>
+        <w:pStyle w:val="BodyText"/>
+        <w:numPr>
+          <w:ilvl w:val="0"/>
+          <w:numId w:val="30"/>
+        </w:numPr>
+        <w:rPr>
+          <w:b w:val="false"/>
+          <w:bCs w:val="false"/>
+        </w:rPr>
+      </w:pPr>
+      <w:r>
+        <w:rPr>
+          <w:b w:val="false"/>
+          <w:bCs w:val="false"/>
+        </w:rPr>
+        <w:t>tagliato in frame sia la voce che la musica</w:t>
+      </w:r>
+    </w:p>
+    <w:p>
+      <w:pPr>
+        <w:pStyle w:val="BodyText"/>
+        <w:numPr>
+          <w:ilvl w:val="0"/>
+          <w:numId w:val="30"/>
+        </w:numPr>
+        <w:rPr>
+          <w:b w:val="false"/>
+          <w:bCs w:val="false"/>
+        </w:rPr>
+      </w:pPr>
+      <w:r>
+        <w:rPr>
+          <w:b w:val="false"/>
+          <w:bCs w:val="false"/>
+        </w:rPr>
+        <w:t>applicato ad ogni frame la trasformata di Fourier STFT. La Short-Time Fourier Transform (STFT) è una tecnica di analisi dei segnali che permette di studiare le variazioni nel contenuto in frequenza di un segnale nel tempo. È particolarmente utile per l'analisi di segnali non stazionari, come la musica o la voce, dove le frequenze possono cambiare nel tempo.</w:t>
+      </w:r>
+    </w:p>
+    <w:p>
+      <w:pPr>
+        <w:pStyle w:val="BodyText"/>
+        <w:numPr>
+          <w:ilvl w:val="0"/>
+          <w:numId w:val="30"/>
+        </w:numPr>
+        <w:rPr>
+          <w:b w:val="false"/>
+          <w:bCs w:val="false"/>
+        </w:rPr>
+      </w:pPr>
+      <w:r>
+        <w:rPr>
+          <w:b w:val="false"/>
+          <w:bCs w:val="false"/>
+        </w:rPr>
+        <w:t>determinato come varia l'ampiezza (o il livello) del segnale nel tempo senza considerare la variazione di frequenza</w:t>
+      </w:r>
+    </w:p>
+    <w:p>
+      <w:pPr>
+        <w:pStyle w:val="BodyText"/>
+        <w:numPr>
+          <w:ilvl w:val="0"/>
+          <w:numId w:val="30"/>
+        </w:numPr>
+        <w:rPr>
+          <w:b w:val="false"/>
+          <w:bCs w:val="false"/>
+        </w:rPr>
+      </w:pPr>
+      <w:r>
+        <w:rPr>
+          <w:b w:val="false"/>
+          <w:bCs w:val="false"/>
+        </w:rPr>
+        <w:t>modul</w:t>
+      </w:r>
+      <w:r>
+        <w:rPr>
+          <w:b w:val="false"/>
+          <w:bCs w:val="false"/>
+        </w:rPr>
+        <w:t>ato</w:t>
+      </w:r>
+      <w:r>
+        <w:rPr>
+          <w:b w:val="false"/>
+          <w:bCs w:val="false"/>
+        </w:rPr>
+        <w:t xml:space="preserve"> l'ampiezza del segnale portante (</w:t>
+      </w:r>
+      <w:r>
+        <w:rPr>
+          <w:b w:val="false"/>
+          <w:bCs w:val="false"/>
+        </w:rPr>
+        <w:t>musica</w:t>
+      </w:r>
+      <w:r>
+        <w:rPr>
+          <w:b w:val="false"/>
+          <w:bCs w:val="false"/>
+        </w:rPr>
+        <w:t>) utilizzando l'inviluppo di ampiezza calcolato dal segnale modulante (voce).</w:t>
+      </w:r>
+    </w:p>
+    <w:p>
+      <w:pPr>
+        <w:pStyle w:val="BodyText"/>
+        <w:numPr>
+          <w:ilvl w:val="0"/>
+          <w:numId w:val="30"/>
+        </w:numPr>
+        <w:rPr>
+          <w:b w:val="false"/>
+          <w:bCs w:val="false"/>
+        </w:rPr>
+      </w:pPr>
+      <w:r>
+        <w:rPr>
+          <w:b w:val="false"/>
+          <w:bCs w:val="false"/>
+        </w:rPr>
+        <w:t>ricostru</w:t>
+      </w:r>
+      <w:r>
+        <w:rPr>
+          <w:b w:val="false"/>
+          <w:bCs w:val="false"/>
+        </w:rPr>
+        <w:t>ito</w:t>
+      </w:r>
+      <w:r>
+        <w:rPr>
+          <w:b w:val="false"/>
+          <w:bCs w:val="false"/>
+        </w:rPr>
+        <w:t xml:space="preserve"> il segnale audio </w:t>
+      </w:r>
+      <w:r>
+        <w:rPr>
+          <w:b w:val="false"/>
+          <w:bCs w:val="false"/>
+        </w:rPr>
+        <w:t>applicando l’inverso della STFT</w:t>
+      </w:r>
+    </w:p>
+    <w:p>
+      <w:pPr>
+        <w:pStyle w:val="BodyText"/>
+        <w:numPr>
+          <w:ilvl w:val="0"/>
+          <w:numId w:val="30"/>
+        </w:numPr>
+        <w:rPr>
+          <w:b w:val="false"/>
+          <w:bCs w:val="false"/>
+        </w:rPr>
+      </w:pPr>
+      <w:r>
+        <w:rPr>
+          <w:b w:val="false"/>
+          <w:bCs w:val="false"/>
+        </w:rPr>
+        <w:t>applicato un filtro passa alto per eliminare un po’ di rumori della voce modulata</w:t>
+      </w:r>
+    </w:p>
+    <w:p>
+      <w:pPr>
+        <w:pStyle w:val="BodyText"/>
+        <w:numPr>
+          <w:ilvl w:val="0"/>
+          <w:numId w:val="30"/>
+        </w:numPr>
+        <w:rPr>
+          <w:b w:val="false"/>
+          <w:bCs w:val="false"/>
+        </w:rPr>
+      </w:pPr>
+      <w:r>
+        <w:rPr>
+          <w:b w:val="false"/>
+          <w:bCs w:val="false"/>
+        </w:rPr>
+        <w:t>applicato la musica alla voce cantata</w:t>
+      </w:r>
+    </w:p>
+    <w:p>
+      <w:pPr>
+        <w:pStyle w:val="BodyText"/>
+        <w:numPr>
+          <w:ilvl w:val="0"/>
+          <w:numId w:val="30"/>
+        </w:numPr>
+        <w:rPr>
+          <w:b w:val="false"/>
+          <w:bCs w:val="false"/>
+        </w:rPr>
+      </w:pPr>
+      <w:r>
+        <w:rPr>
+          <w:b w:val="false"/>
+          <w:bCs w:val="false"/>
+        </w:rPr>
+        <w:t>esportata la canzone</w:t>
+      </w:r>
+    </w:p>
+    <w:p>
+      <w:pPr>
+        <w:pStyle w:val="BodyText"/>
+        <w:rPr>
+          <w:b w:val="false"/>
+          <w:bCs w:val="false"/>
+        </w:rPr>
+      </w:pPr>
+      <w:r>
+        <w:rPr>
+          <w:b w:val="false"/>
+          <w:bCs w:val="false"/>
+        </w:rPr>
+        <w:t>Il risultato è il massimo che si può ottenere in maniera digitale con una voce sintetizzata senza note. In alternativa bisognerebbe avere dei font anche per la voce.</w:t>
+      </w:r>
+    </w:p>
+    <w:p>
+      <w:pPr>
         <w:pStyle w:val="Heading3"/>
         <w:rPr/>
       </w:pPr>
@@ -4833,12 +5110,22 @@
     <w:p>
       <w:pPr>
         <w:pStyle w:val="BodyText"/>
+        <w:widowControl/>
+        <w:suppressAutoHyphens w:val="true"/>
+        <w:bidi w:val="0"/>
+        <w:jc w:val="start"/>
         <w:rPr/>
       </w:pPr>
       <w:r>
         <w:rPr>
           <w:rStyle w:val="InternetLink"/>
+          <w:rFonts w:eastAsia="NSimSun" w:cs="Lucida Sans"/>
+          <w:color w:val="auto"/>
+          <w:kern w:val="2"/>
+          <w:sz w:val="24"/>
+          <w:szCs w:val="24"/>
           <w:u w:val="none"/>
+          <w:lang w:val="it-IT" w:eastAsia="zh-CN" w:bidi="hi-IN"/>
         </w:rPr>
         <w:t>Tra le librerie dipendenti si notano tensorflow per il machine learning e l'intelligenza artificiale, mido prima menzionata e imageio per leggere e scrivere immagini in vari formati.</w:t>
       </w:r>
@@ -4846,12 +5133,22 @@
     <w:p>
       <w:pPr>
         <w:pStyle w:val="BodyText"/>
+        <w:widowControl/>
+        <w:suppressAutoHyphens w:val="true"/>
+        <w:bidi w:val="0"/>
+        <w:jc w:val="start"/>
         <w:rPr/>
       </w:pPr>
       <w:r>
         <w:rPr>
           <w:rStyle w:val="InternetLink"/>
+          <w:rFonts w:eastAsia="NSimSun" w:cs="Lucida Sans"/>
+          <w:color w:val="auto"/>
+          <w:kern w:val="2"/>
+          <w:sz w:val="24"/>
+          <w:szCs w:val="24"/>
           <w:u w:val="none"/>
+          <w:lang w:val="it-IT" w:eastAsia="zh-CN" w:bidi="hi-IN"/>
         </w:rPr>
         <w:t xml:space="preserve">Il manuale di installazione del prodotto sono troppo scarse ed è necessario installare pacchetti come llvm versione 8 che essendo una versione piuttosto vecchia ed essendo su windows senza un’installazione di linux nativa ma usando solo wsl il compilatore c++ o il compilatore python non è definito correttamente. </w:t>
       </w:r>
@@ -4859,12 +5156,22 @@
     <w:p>
       <w:pPr>
         <w:pStyle w:val="BodyText"/>
+        <w:widowControl/>
+        <w:suppressAutoHyphens w:val="true"/>
+        <w:bidi w:val="0"/>
+        <w:jc w:val="start"/>
         <w:rPr/>
       </w:pPr>
       <w:r>
         <w:rPr>
           <w:rStyle w:val="InternetLink"/>
+          <w:rFonts w:eastAsia="NSimSun" w:cs="Lucida Sans"/>
+          <w:color w:val="auto"/>
+          <w:kern w:val="2"/>
+          <w:sz w:val="24"/>
+          <w:szCs w:val="24"/>
           <w:u w:val="none"/>
+          <w:lang w:val="it-IT" w:eastAsia="zh-CN" w:bidi="hi-IN"/>
         </w:rPr>
         <w:t>Anche provando ad installare un ambiente virtuale</w:t>
       </w:r>
@@ -4872,43 +5179,84 @@
     <w:p>
       <w:pPr>
         <w:pStyle w:val="BodyText"/>
+        <w:widowControl/>
+        <w:pBdr>
+          <w:top w:val="single" w:sz="2" w:space="1" w:color="000000"/>
+          <w:left w:val="single" w:sz="2" w:space="1" w:color="000000"/>
+          <w:bottom w:val="single" w:sz="2" w:space="1" w:color="000000"/>
+          <w:right w:val="single" w:sz="2" w:space="1" w:color="000000"/>
+        </w:pBdr>
+        <w:suppressAutoHyphens w:val="true"/>
+        <w:bidi w:val="0"/>
+        <w:jc w:val="start"/>
         <w:rPr>
           <w:rStyle w:val="InternetLink"/>
+        </w:rPr>
+      </w:pPr>
+      <w:r>
+        <w:rPr>
+          <w:rStyle w:val="InternetLink"/>
+          <w:rFonts w:eastAsia="NSimSun" w:cs="Lucida Sans"/>
+          <w:color w:val="auto"/>
+          <w:kern w:val="2"/>
+          <w:sz w:val="24"/>
+          <w:szCs w:val="24"/>
           <w:u w:val="none"/>
-        </w:rPr>
+          <w:lang w:val="it-IT" w:eastAsia="zh-CN" w:bidi="hi-IN"/>
+        </w:rPr>
+        <w:t xml:space="preserve">python3 -m venv myenv </w:t>
+      </w:r>
+    </w:p>
+    <w:p>
+      <w:pPr>
+        <w:pStyle w:val="BodyText"/>
+        <w:widowControl/>
+        <w:pBdr>
+          <w:top w:val="single" w:sz="2" w:space="1" w:color="000000"/>
+          <w:left w:val="single" w:sz="2" w:space="1" w:color="000000"/>
+          <w:bottom w:val="single" w:sz="2" w:space="1" w:color="000000"/>
+          <w:right w:val="single" w:sz="2" w:space="1" w:color="000000"/>
+        </w:pBdr>
+        <w:suppressAutoHyphens w:val="true"/>
+        <w:bidi w:val="0"/>
+        <w:jc w:val="start"/>
+        <w:rPr/>
       </w:pPr>
       <w:r>
         <w:rPr>
           <w:rStyle w:val="InternetLink"/>
+          <w:rFonts w:eastAsia="NSimSun" w:cs="Lucida Sans"/>
+          <w:color w:val="auto"/>
+          <w:kern w:val="2"/>
+          <w:sz w:val="24"/>
+          <w:szCs w:val="24"/>
           <w:u w:val="none"/>
-        </w:rPr>
-        <w:t xml:space="preserve">python3 -m venv myenv </w:t>
-      </w:r>
-    </w:p>
-    <w:p>
-      <w:pPr>
-        <w:pStyle w:val="BodyText"/>
+          <w:lang w:val="it-IT" w:eastAsia="zh-CN" w:bidi="hi-IN"/>
+        </w:rPr>
+        <w:t>source myenv/bin/activate  # Su Linux/Mac</w:t>
+      </w:r>
+    </w:p>
+    <w:p>
+      <w:pPr>
+        <w:pStyle w:val="BodyText"/>
+        <w:widowControl/>
+        <w:suppressAutoHyphens w:val="true"/>
+        <w:bidi w:val="0"/>
+        <w:jc w:val="start"/>
         <w:rPr/>
       </w:pPr>
       <w:r>
         <w:rPr>
           <w:rStyle w:val="InternetLink"/>
+          <w:rFonts w:eastAsia="NSimSun" w:cs="Lucida Sans"/>
+          <w:color w:val="auto"/>
+          <w:kern w:val="2"/>
+          <w:sz w:val="24"/>
+          <w:szCs w:val="24"/>
           <w:u w:val="none"/>
-        </w:rPr>
-        <w:t>source myenv/bin/activate  # Su Linux/Mac</w:t>
-      </w:r>
-    </w:p>
-    <w:p>
-      <w:pPr>
-        <w:pStyle w:val="BodyText"/>
-        <w:rPr/>
-      </w:pPr>
-      <w:r>
-        <w:rPr>
-          <w:rStyle w:val="InternetLink"/>
-          <w:u w:val="none"/>
-        </w:rPr>
-        <w:t>non sono riuscito a far funzionare magenta.</w:t>
+          <w:lang w:val="it-IT" w:eastAsia="zh-CN" w:bidi="hi-IN"/>
+        </w:rPr>
+        <w:t>non sono riuscito a far funzionare magenta in un primo momento su windows.</w:t>
       </w:r>
     </w:p>
     <w:p>
@@ -4934,7 +5282,26 @@
       </w:pPr>
       <w:r>
         <w:rPr/>
-        <w:t xml:space="preserve">Dopo averinstallato linux, ho provato con diverse versioni di python a installare magenta. Ho creato un environment pip e installato ffmpeg e </w:t>
+        <w:t xml:space="preserve">Dopo averinstallato linux, ho provato con diverse versioni di python a installare magenta. Ho creato un environment pip e installato </w:t>
+      </w:r>
+      <w:r>
+        <w:rPr>
+          <w:b/>
+          <w:bCs/>
+        </w:rPr>
+        <w:t>ffmpeg</w:t>
+      </w:r>
+      <w:r>
+        <w:rPr/>
+        <w:t xml:space="preserve"> e </w:t>
+      </w:r>
+      <w:r>
+        <w:rPr>
+          <w:rStyle w:val="Strong"/>
+          <w:b/>
+          <w:bCs/>
+        </w:rPr>
+        <w:t>FluidSynth</w:t>
       </w:r>
       <w:r>
         <w:rPr>
@@ -4942,12 +5309,34 @@
           <w:b w:val="false"/>
           <w:bCs w:val="false"/>
         </w:rPr>
-        <w:t>FluidSynth ho lanciato i seguenti comandi:</w:t>
-      </w:r>
-    </w:p>
-    <w:p>
-      <w:pPr>
-        <w:pStyle w:val="BodyText"/>
+        <w:t xml:space="preserve">. </w:t>
+      </w:r>
+      <w:r>
+        <w:rPr>
+          <w:rStyle w:val="Strong"/>
+          <w:b w:val="false"/>
+          <w:bCs w:val="false"/>
+        </w:rPr>
+        <w:t>Dopo</w:t>
+      </w:r>
+      <w:r>
+        <w:rPr>
+          <w:rStyle w:val="Strong"/>
+          <w:b w:val="false"/>
+          <w:bCs w:val="false"/>
+        </w:rPr>
+        <w:t xml:space="preserve"> ho lanciato i seguenti comandi:</w:t>
+      </w:r>
+    </w:p>
+    <w:p>
+      <w:pPr>
+        <w:pStyle w:val="BodyText"/>
+        <w:pBdr>
+          <w:top w:val="single" w:sz="2" w:space="1" w:color="000000"/>
+          <w:left w:val="single" w:sz="2" w:space="1" w:color="000000"/>
+          <w:bottom w:val="single" w:sz="2" w:space="1" w:color="000000"/>
+          <w:right w:val="single" w:sz="2" w:space="1" w:color="000000"/>
+        </w:pBdr>
         <w:rPr/>
       </w:pPr>
       <w:r>
@@ -4962,6 +5351,32 @@
       </w:pPr>
       <w:r>
         <w:rPr/>
+        <w:t>per installare librerie e compilatori necessari alla compilazione di magenta.</w:t>
+      </w:r>
+    </w:p>
+    <w:p>
+      <w:pPr>
+        <w:pStyle w:val="BodyText"/>
+        <w:rPr/>
+      </w:pPr>
+      <w:r>
+        <w:rPr/>
+        <w:t>Ho installato tool che usa magenta con il seguente comando:</w:t>
+      </w:r>
+    </w:p>
+    <w:p>
+      <w:pPr>
+        <w:pStyle w:val="BodyText"/>
+        <w:pBdr>
+          <w:top w:val="single" w:sz="2" w:space="1" w:color="000000"/>
+          <w:left w:val="single" w:sz="2" w:space="1" w:color="000000"/>
+          <w:bottom w:val="single" w:sz="2" w:space="1" w:color="000000"/>
+          <w:right w:val="single" w:sz="2" w:space="1" w:color="000000"/>
+        </w:pBdr>
+        <w:rPr/>
+      </w:pPr>
+      <w:r>
+        <w:rPr/>
         <w:t>pip install -qU pyfluidsynth pretty_midi</w:t>
       </w:r>
     </w:p>
@@ -4978,21 +5393,27 @@
       <w:pPr>
         <w:pStyle w:val="BodyText"/>
         <w:rPr>
-          <w:b/>
-          <w:bCs/>
-        </w:rPr>
-      </w:pPr>
-      <w:r>
-        <w:rPr>
-          <w:b/>
-          <w:bCs/>
-        </w:rPr>
-        <w:t>Python 3.8</w:t>
-      </w:r>
-    </w:p>
-    <w:p>
-      <w:pPr>
-        <w:pStyle w:val="BodyText"/>
+          <w:b w:val="false"/>
+          <w:bCs w:val="false"/>
+        </w:rPr>
+      </w:pPr>
+      <w:r>
+        <w:rPr>
+          <w:b w:val="false"/>
+          <w:bCs w:val="false"/>
+        </w:rPr>
+        <w:t>Dopo diverse prove con diversi compilatori python ho capito che magenta necessita di python 3.8 con tanto di librerie di sviluppo e per installarlo ho usato i seguenti comandi:</w:t>
+      </w:r>
+    </w:p>
+    <w:p>
+      <w:pPr>
+        <w:pStyle w:val="BodyText"/>
+        <w:pBdr>
+          <w:top w:val="single" w:sz="2" w:space="1" w:color="000000"/>
+          <w:left w:val="single" w:sz="2" w:space="1" w:color="000000"/>
+          <w:bottom w:val="single" w:sz="2" w:space="1" w:color="000000"/>
+          <w:right w:val="single" w:sz="2" w:space="1" w:color="000000"/>
+        </w:pBdr>
         <w:rPr/>
       </w:pPr>
       <w:r>
@@ -5003,6 +5424,12 @@
     <w:p>
       <w:pPr>
         <w:pStyle w:val="BodyText"/>
+        <w:pBdr>
+          <w:top w:val="single" w:sz="2" w:space="1" w:color="000000"/>
+          <w:left w:val="single" w:sz="2" w:space="1" w:color="000000"/>
+          <w:bottom w:val="single" w:sz="2" w:space="1" w:color="000000"/>
+          <w:right w:val="single" w:sz="2" w:space="1" w:color="000000"/>
+        </w:pBdr>
         <w:rPr/>
       </w:pPr>
       <w:r>
@@ -5013,6 +5440,12 @@
     <w:p>
       <w:pPr>
         <w:pStyle w:val="BodyText"/>
+        <w:pBdr>
+          <w:top w:val="single" w:sz="2" w:space="1" w:color="000000"/>
+          <w:left w:val="single" w:sz="2" w:space="1" w:color="000000"/>
+          <w:bottom w:val="single" w:sz="2" w:space="1" w:color="000000"/>
+          <w:right w:val="single" w:sz="2" w:space="1" w:color="000000"/>
+        </w:pBdr>
         <w:rPr/>
       </w:pPr>
       <w:r>
@@ -5023,6 +5456,12 @@
     <w:p>
       <w:pPr>
         <w:pStyle w:val="BodyText"/>
+        <w:pBdr>
+          <w:top w:val="single" w:sz="2" w:space="1" w:color="000000"/>
+          <w:left w:val="single" w:sz="2" w:space="1" w:color="000000"/>
+          <w:bottom w:val="single" w:sz="2" w:space="1" w:color="000000"/>
+          <w:right w:val="single" w:sz="2" w:space="1" w:color="000000"/>
+        </w:pBdr>
         <w:rPr/>
       </w:pPr>
       <w:r>
@@ -5033,6 +5472,12 @@
     <w:p>
       <w:pPr>
         <w:pStyle w:val="BodyText"/>
+        <w:pBdr>
+          <w:top w:val="single" w:sz="2" w:space="1" w:color="000000"/>
+          <w:left w:val="single" w:sz="2" w:space="1" w:color="000000"/>
+          <w:bottom w:val="single" w:sz="2" w:space="1" w:color="000000"/>
+          <w:right w:val="single" w:sz="2" w:space="1" w:color="000000"/>
+        </w:pBdr>
         <w:rPr/>
       </w:pPr>
       <w:r>
@@ -5043,6 +5488,12 @@
     <w:p>
       <w:pPr>
         <w:pStyle w:val="BodyText"/>
+        <w:pBdr>
+          <w:top w:val="single" w:sz="2" w:space="1" w:color="000000"/>
+          <w:left w:val="single" w:sz="2" w:space="1" w:color="000000"/>
+          <w:bottom w:val="single" w:sz="2" w:space="1" w:color="000000"/>
+          <w:right w:val="single" w:sz="2" w:space="1" w:color="000000"/>
+        </w:pBdr>
         <w:rPr/>
       </w:pPr>
       <w:r>
@@ -5053,6 +5504,12 @@
     <w:p>
       <w:pPr>
         <w:pStyle w:val="BodyText"/>
+        <w:pBdr>
+          <w:top w:val="single" w:sz="2" w:space="1" w:color="000000"/>
+          <w:left w:val="single" w:sz="2" w:space="1" w:color="000000"/>
+          <w:bottom w:val="single" w:sz="2" w:space="1" w:color="000000"/>
+          <w:right w:val="single" w:sz="2" w:space="1" w:color="000000"/>
+        </w:pBdr>
         <w:rPr/>
       </w:pPr>
       <w:r>
@@ -5063,6 +5520,12 @@
     <w:p>
       <w:pPr>
         <w:pStyle w:val="BodyText"/>
+        <w:pBdr>
+          <w:top w:val="single" w:sz="2" w:space="1" w:color="000000"/>
+          <w:left w:val="single" w:sz="2" w:space="1" w:color="000000"/>
+          <w:bottom w:val="single" w:sz="2" w:space="1" w:color="000000"/>
+          <w:right w:val="single" w:sz="2" w:space="1" w:color="000000"/>
+        </w:pBdr>
         <w:rPr/>
       </w:pPr>
       <w:r>
@@ -5073,6 +5536,12 @@
     <w:p>
       <w:pPr>
         <w:pStyle w:val="BodyText"/>
+        <w:pBdr>
+          <w:top w:val="single" w:sz="2" w:space="1" w:color="000000"/>
+          <w:left w:val="single" w:sz="2" w:space="1" w:color="000000"/>
+          <w:bottom w:val="single" w:sz="2" w:space="1" w:color="000000"/>
+          <w:right w:val="single" w:sz="2" w:space="1" w:color="000000"/>
+        </w:pBdr>
         <w:rPr/>
       </w:pPr>
       <w:r>
@@ -5083,6 +5552,12 @@
     <w:p>
       <w:pPr>
         <w:pStyle w:val="BodyText"/>
+        <w:pBdr>
+          <w:top w:val="single" w:sz="2" w:space="1" w:color="000000"/>
+          <w:left w:val="single" w:sz="2" w:space="1" w:color="000000"/>
+          <w:bottom w:val="single" w:sz="2" w:space="1" w:color="000000"/>
+          <w:right w:val="single" w:sz="2" w:space="1" w:color="000000"/>
+        </w:pBdr>
         <w:rPr/>
       </w:pPr>
       <w:r>
@@ -5093,6 +5568,12 @@
     <w:p>
       <w:pPr>
         <w:pStyle w:val="BodyText"/>
+        <w:pBdr>
+          <w:top w:val="single" w:sz="2" w:space="1" w:color="000000"/>
+          <w:left w:val="single" w:sz="2" w:space="1" w:color="000000"/>
+          <w:bottom w:val="single" w:sz="2" w:space="1" w:color="000000"/>
+          <w:right w:val="single" w:sz="2" w:space="1" w:color="000000"/>
+        </w:pBdr>
         <w:rPr/>
       </w:pPr>
       <w:r>
@@ -5103,6 +5584,12 @@
     <w:p>
       <w:pPr>
         <w:pStyle w:val="BodyText"/>
+        <w:pBdr>
+          <w:top w:val="single" w:sz="2" w:space="1" w:color="000000"/>
+          <w:left w:val="single" w:sz="2" w:space="1" w:color="000000"/>
+          <w:bottom w:val="single" w:sz="2" w:space="1" w:color="000000"/>
+          <w:right w:val="single" w:sz="2" w:space="1" w:color="000000"/>
+        </w:pBdr>
         <w:rPr/>
       </w:pPr>
       <w:r>
@@ -5113,15 +5600,64 @@
     <w:p>
       <w:pPr>
         <w:pStyle w:val="BodyText"/>
-        <w:rPr/>
-      </w:pPr>
-      <w:r>
-        <w:rPr/>
-      </w:r>
-    </w:p>
-    <w:p>
-      <w:pPr>
-        <w:pStyle w:val="BodyText"/>
+        <w:pBdr>
+          <w:top w:val="single" w:sz="2" w:space="1" w:color="000000"/>
+          <w:left w:val="single" w:sz="2" w:space="1" w:color="000000"/>
+          <w:bottom w:val="single" w:sz="2" w:space="1" w:color="000000"/>
+          <w:right w:val="single" w:sz="2" w:space="1" w:color="000000"/>
+        </w:pBdr>
+        <w:rPr/>
+      </w:pPr>
+      <w:r>
+        <w:rPr/>
+        <w:t>sudo apt install python3.9-dev</w:t>
+      </w:r>
+    </w:p>
+    <w:p>
+      <w:pPr>
+        <w:pStyle w:val="BodyText"/>
+        <w:rPr/>
+      </w:pPr>
+      <w:r>
+        <w:rPr/>
+        <w:t>Ho installato strumenti di compilazione python con il seguente comando:</w:t>
+      </w:r>
+    </w:p>
+    <w:p>
+      <w:pPr>
+        <w:pStyle w:val="BodyText"/>
+        <w:pBdr>
+          <w:top w:val="single" w:sz="2" w:space="1" w:color="000000"/>
+          <w:left w:val="single" w:sz="2" w:space="1" w:color="000000"/>
+          <w:bottom w:val="single" w:sz="2" w:space="1" w:color="000000"/>
+          <w:right w:val="single" w:sz="2" w:space="1" w:color="000000"/>
+        </w:pBdr>
+        <w:rPr/>
+      </w:pPr>
+      <w:r>
+        <w:rPr/>
+        <w:t>pip install --upgrade pip setuptools wheel</w:t>
+      </w:r>
+    </w:p>
+    <w:p>
+      <w:pPr>
+        <w:pStyle w:val="BodyText"/>
+        <w:rPr/>
+      </w:pPr>
+      <w:r>
+        <w:rPr/>
+        <w:t>Ho installato le corrette versioni delle dipendenze di magenta:</w:t>
+      </w:r>
+    </w:p>
+    <w:p>
+      <w:pPr>
+        <w:pStyle w:val="BodyText"/>
+        <w:pBdr>
+          <w:top w:val="single" w:sz="2" w:space="1" w:color="000000"/>
+          <w:left w:val="single" w:sz="2" w:space="1" w:color="000000"/>
+          <w:bottom w:val="single" w:sz="2" w:space="1" w:color="000000"/>
+          <w:right w:val="single" w:sz="2" w:space="1" w:color="000000"/>
+        </w:pBdr>
         <w:rPr/>
       </w:pPr>
       <w:r>
@@ -5132,16 +5668,12 @@
     <w:p>
       <w:pPr>
         <w:pStyle w:val="BodyText"/>
-        <w:rPr/>
-      </w:pPr>
-      <w:r>
-        <w:rPr/>
-        <w:t>sudo apt install python3.9-dev</w:t>
-      </w:r>
-    </w:p>
-    <w:p>
-      <w:pPr>
-        <w:pStyle w:val="BodyText"/>
+        <w:pBdr>
+          <w:top w:val="single" w:sz="2" w:space="1" w:color="000000"/>
+          <w:left w:val="single" w:sz="2" w:space="1" w:color="000000"/>
+          <w:bottom w:val="single" w:sz="2" w:space="1" w:color="000000"/>
+          <w:right w:val="single" w:sz="2" w:space="1" w:color="000000"/>
+        </w:pBdr>
         <w:rPr/>
       </w:pPr>
       <w:r>
@@ -5152,6 +5684,12 @@
     <w:p>
       <w:pPr>
         <w:pStyle w:val="BodyText"/>
+        <w:pBdr>
+          <w:top w:val="single" w:sz="2" w:space="1" w:color="000000"/>
+          <w:left w:val="single" w:sz="2" w:space="1" w:color="000000"/>
+          <w:bottom w:val="single" w:sz="2" w:space="1" w:color="000000"/>
+          <w:right w:val="single" w:sz="2" w:space="1" w:color="000000"/>
+        </w:pBdr>
         <w:rPr/>
       </w:pPr>
       <w:r>
@@ -5166,17 +5704,42 @@
       </w:pPr>
       <w:r>
         <w:rPr/>
-        <w:t>pip install --upgrade pip setuptools wheel</w:t>
-      </w:r>
-    </w:p>
-    <w:p>
-      <w:pPr>
-        <w:pStyle w:val="BodyText"/>
+        <w:t>E infine ho lanciato il seguente comando:</w:t>
+      </w:r>
+    </w:p>
+    <w:p>
+      <w:pPr>
+        <w:pStyle w:val="BodyText"/>
+        <w:pBdr>
+          <w:top w:val="single" w:sz="2" w:space="1" w:color="000000"/>
+          <w:left w:val="single" w:sz="2" w:space="1" w:color="000000"/>
+          <w:bottom w:val="single" w:sz="2" w:space="1" w:color="000000"/>
+          <w:right w:val="single" w:sz="2" w:space="1" w:color="000000"/>
+        </w:pBdr>
         <w:rPr/>
       </w:pPr>
       <w:r>
         <w:rPr/>
         <w:t>pip install magenta</w:t>
+      </w:r>
+    </w:p>
+    <w:p>
+      <w:pPr>
+        <w:pStyle w:val="BodyText"/>
+        <w:rPr/>
+      </w:pPr>
+      <w:r>
+        <w:rPr/>
+      </w:r>
+    </w:p>
+    <w:p>
+      <w:pPr>
+        <w:pStyle w:val="BodyText"/>
+        <w:rPr/>
+      </w:pPr>
+      <w:r>
+        <w:rPr/>
+        <w:t>Dopodichè ho creato uno script per generare un file midi randomico e ho installato l’applicazione immidi per sentire il risultato.</w:t>
       </w:r>
     </w:p>
     <w:p>
@@ -9425,6 +9988,143 @@
     </w:lvl>
   </w:abstractNum>
   <w:abstractNum w:abstractNumId="30">
+    <w:lvl w:ilvl="0">
+      <w:start w:val="1"/>
+      <w:numFmt w:val="bullet"/>
+      <w:lvlText w:val=""/>
+      <w:lvlJc w:val="start"/>
+      <w:pPr>
+        <w:tabs>
+          <w:tab w:val="num" w:pos="720"/>
+        </w:tabs>
+        <w:ind w:start="720" w:hanging="360"/>
+      </w:pPr>
+      <w:rPr>
+        <w:rFonts w:ascii="Symbol" w:hAnsi="Symbol" w:cs="Symbol" w:hint="default"/>
+      </w:rPr>
+    </w:lvl>
+    <w:lvl w:ilvl="1">
+      <w:start w:val="1"/>
+      <w:numFmt w:val="bullet"/>
+      <w:lvlText w:val="◦"/>
+      <w:lvlJc w:val="start"/>
+      <w:pPr>
+        <w:tabs>
+          <w:tab w:val="num" w:pos="1080"/>
+        </w:tabs>
+        <w:ind w:start="1080" w:hanging="360"/>
+      </w:pPr>
+      <w:rPr>
+        <w:rFonts w:ascii="OpenSymbol" w:hAnsi="OpenSymbol" w:cs="OpenSymbol" w:hint="default"/>
+      </w:rPr>
+    </w:lvl>
+    <w:lvl w:ilvl="2">
+      <w:start w:val="1"/>
+      <w:numFmt w:val="bullet"/>
+      <w:lvlText w:val="▪"/>
+      <w:lvlJc w:val="start"/>
+      <w:pPr>
+        <w:tabs>
+          <w:tab w:val="num" w:pos="1440"/>
+        </w:tabs>
+        <w:ind w:start="1440" w:hanging="360"/>
+      </w:pPr>
+      <w:rPr>
+        <w:rFonts w:ascii="OpenSymbol" w:hAnsi="OpenSymbol" w:cs="OpenSymbol" w:hint="default"/>
+      </w:rPr>
+    </w:lvl>
+    <w:lvl w:ilvl="3">
+      <w:start w:val="1"/>
+      <w:numFmt w:val="bullet"/>
+      <w:lvlText w:val=""/>
+      <w:lvlJc w:val="start"/>
+      <w:pPr>
+        <w:tabs>
+          <w:tab w:val="num" w:pos="1800"/>
+        </w:tabs>
+        <w:ind w:start="1800" w:hanging="360"/>
+      </w:pPr>
+      <w:rPr>
+        <w:rFonts w:ascii="Symbol" w:hAnsi="Symbol" w:cs="Symbol" w:hint="default"/>
+      </w:rPr>
+    </w:lvl>
+    <w:lvl w:ilvl="4">
+      <w:start w:val="1"/>
+      <w:numFmt w:val="bullet"/>
+      <w:lvlText w:val="◦"/>
+      <w:lvlJc w:val="start"/>
+      <w:pPr>
+        <w:tabs>
+          <w:tab w:val="num" w:pos="2160"/>
+        </w:tabs>
+        <w:ind w:start="2160" w:hanging="360"/>
+      </w:pPr>
+      <w:rPr>
+        <w:rFonts w:ascii="OpenSymbol" w:hAnsi="OpenSymbol" w:cs="OpenSymbol" w:hint="default"/>
+      </w:rPr>
+    </w:lvl>
+    <w:lvl w:ilvl="5">
+      <w:start w:val="1"/>
+      <w:numFmt w:val="bullet"/>
+      <w:lvlText w:val="▪"/>
+      <w:lvlJc w:val="start"/>
+      <w:pPr>
+        <w:tabs>
+          <w:tab w:val="num" w:pos="2520"/>
+        </w:tabs>
+        <w:ind w:start="2520" w:hanging="360"/>
+      </w:pPr>
+      <w:rPr>
+        <w:rFonts w:ascii="OpenSymbol" w:hAnsi="OpenSymbol" w:cs="OpenSymbol" w:hint="default"/>
+      </w:rPr>
+    </w:lvl>
+    <w:lvl w:ilvl="6">
+      <w:start w:val="1"/>
+      <w:numFmt w:val="bullet"/>
+      <w:lvlText w:val=""/>
+      <w:lvlJc w:val="start"/>
+      <w:pPr>
+        <w:tabs>
+          <w:tab w:val="num" w:pos="2880"/>
+        </w:tabs>
+        <w:ind w:start="2880" w:hanging="360"/>
+      </w:pPr>
+      <w:rPr>
+        <w:rFonts w:ascii="Symbol" w:hAnsi="Symbol" w:cs="Symbol" w:hint="default"/>
+      </w:rPr>
+    </w:lvl>
+    <w:lvl w:ilvl="7">
+      <w:start w:val="1"/>
+      <w:numFmt w:val="bullet"/>
+      <w:lvlText w:val="◦"/>
+      <w:lvlJc w:val="start"/>
+      <w:pPr>
+        <w:tabs>
+          <w:tab w:val="num" w:pos="3240"/>
+        </w:tabs>
+        <w:ind w:start="3240" w:hanging="360"/>
+      </w:pPr>
+      <w:rPr>
+        <w:rFonts w:ascii="OpenSymbol" w:hAnsi="OpenSymbol" w:cs="OpenSymbol" w:hint="default"/>
+      </w:rPr>
+    </w:lvl>
+    <w:lvl w:ilvl="8">
+      <w:start w:val="1"/>
+      <w:numFmt w:val="bullet"/>
+      <w:lvlText w:val="▪"/>
+      <w:lvlJc w:val="start"/>
+      <w:pPr>
+        <w:tabs>
+          <w:tab w:val="num" w:pos="3600"/>
+        </w:tabs>
+        <w:ind w:start="3600" w:hanging="360"/>
+      </w:pPr>
+      <w:rPr>
+        <w:rFonts w:ascii="OpenSymbol" w:hAnsi="OpenSymbol" w:cs="OpenSymbol" w:hint="default"/>
+      </w:rPr>
+    </w:lvl>
+  </w:abstractNum>
+  <w:abstractNum w:abstractNumId="31">
     <w:lvl w:ilvl="0">
       <w:start w:val="1"/>
       <w:numFmt w:val="none"/>
@@ -9632,6 +10332,9 @@
   </w:num>
   <w:num w:numId="30">
     <w:abstractNumId w:val="30"/>
+  </w:num>
+  <w:num w:numId="31">
+    <w:abstractNumId w:val="31"/>
   </w:num>
 </w:numbering>
 </file>

</xml_diff>

<commit_message>
design e scelta della tesi
</commit_message>
<xml_diff>
--- a/Tesi.docx
+++ b/Tesi.docx
@@ -63,11 +63,6 @@
                 <w:rStyle w:val="Saltoaindice"/>
               </w:rPr>
               <w:t>Introduzione</w:t>
-            </w:r>
-            <w:r>
-              <w:rPr>
-                <w:rStyle w:val="Saltoaindice"/>
-              </w:rPr>
               <w:tab/>
               <w:t>2</w:t>
             </w:r>
@@ -667,29 +662,9 @@
               <w:rPr>
                 <w:rStyle w:val="Saltoaindice"/>
               </w:rPr>
-              <w:t>Architettura scelta</w:t>
+              <w:t>Architettura e attività proposte</w:t>
               <w:tab/>
-              <w:t>23</w:t>
-            </w:r>
-          </w:hyperlink>
-        </w:p>
-        <w:p>
-          <w:pPr>
-            <w:pStyle w:val="TOC1"/>
-            <w:tabs>
-              <w:tab w:val="clear" w:pos="9638"/>
-              <w:tab w:val="right" w:pos="9637" w:leader="dot"/>
-            </w:tabs>
-            <w:rPr/>
-          </w:pPr>
-          <w:hyperlink w:anchor="__RefHeading___Toc814_3667619969">
-            <w:r>
-              <w:rPr>
-                <w:rStyle w:val="Saltoaindice"/>
-              </w:rPr>
-              <w:t>POC</w:t>
-              <w:tab/>
-              <w:t>23</w:t>
+              <w:t>24</w:t>
             </w:r>
           </w:hyperlink>
         </w:p>
@@ -709,7 +684,7 @@
               </w:rPr>
               <w:t>Implementazione</w:t>
               <w:tab/>
-              <w:t>23</w:t>
+              <w:t>24</w:t>
             </w:r>
           </w:hyperlink>
         </w:p>
@@ -729,7 +704,7 @@
               </w:rPr>
               <w:t>Valutazione</w:t>
               <w:tab/>
-              <w:t>23</w:t>
+              <w:t>24</w:t>
             </w:r>
           </w:hyperlink>
         </w:p>
@@ -749,7 +724,7 @@
               </w:rPr>
               <w:t>Futuri sviluppi</w:t>
               <w:tab/>
-              <w:t>23</w:t>
+              <w:t>24</w:t>
             </w:r>
           </w:hyperlink>
         </w:p>
@@ -769,7 +744,7 @@
               </w:rPr>
               <w:t>Bibliografia</w:t>
               <w:tab/>
-              <w:t>24</w:t>
+              <w:t>25</w:t>
             </w:r>
           </w:hyperlink>
           <w:r>
@@ -2137,8 +2112,8 @@
             <wp:wrapThrough wrapText="bothSides">
               <wp:wrapPolygon edited="0">
                 <wp:start x="-11" y="0"/>
-                <wp:lineTo x="21543" y="0"/>
-                <wp:lineTo x="21543" y="21589"/>
+                <wp:lineTo x="21540" y="0"/>
+                <wp:lineTo x="21540" y="21589"/>
                 <wp:lineTo x="-11" y="21589"/>
                 <wp:lineTo x="-11" y="0"/>
               </wp:wrapPolygon>
@@ -7567,7 +7542,7 @@
       </w:pPr>
       <w:r>
         <w:rPr/>
-        <w:t>Karaoke</w:t>
+        <w:t>Karaoke/Apprendimento</w:t>
       </w:r>
     </w:p>
     <w:p>
@@ -7587,7 +7562,7 @@
       </w:pPr>
       <w:r>
         <w:rPr/>
-        <w:t>Apprendimento</w:t>
+        <w:t>Scarica Unità Didattiche</w:t>
       </w:r>
     </w:p>
     <w:p>
@@ -7607,7 +7582,7 @@
       </w:pPr>
       <w:r>
         <w:rPr/>
-        <w:t>Scarica Unità Didattiche</w:t>
+        <w:t>Supporto</w:t>
       </w:r>
     </w:p>
     <w:p>
@@ -7627,16 +7602,16 @@
       </w:pPr>
       <w:r>
         <w:rPr/>
-        <w:t>Profilo Utente</w:t>
-      </w:r>
-    </w:p>
-    <w:p>
-      <w:pPr>
-        <w:pStyle w:val="BodyText"/>
-        <w:numPr>
-          <w:ilvl w:val="1"/>
-          <w:numId w:val="35"/>
-        </w:numPr>
+        <w:t>Login/registrazione/</w:t>
+      </w:r>
+      <w:r>
+        <w:rPr/>
+        <w:t>profilo utente</w:t>
+      </w:r>
+    </w:p>
+    <w:p>
+      <w:pPr>
+        <w:pStyle w:val="BodyText"/>
         <w:tabs>
           <w:tab w:val="clear" w:pos="709"/>
           <w:tab w:val="left" w:pos="0" w:leader="none"/>
@@ -7647,32 +7622,111 @@
       </w:pPr>
       <w:r>
         <w:rPr/>
-        <w:t>Supporto</w:t>
-      </w:r>
-    </w:p>
-    <w:p>
-      <w:pPr>
-        <w:pStyle w:val="BodyText"/>
-        <w:numPr>
-          <w:ilvl w:val="0"/>
-          <w:numId w:val="35"/>
-        </w:numPr>
+      </w:r>
+    </w:p>
+    <w:p>
+      <w:pPr>
+        <w:pStyle w:val="BodyText"/>
         <w:tabs>
           <w:tab w:val="clear" w:pos="709"/>
           <w:tab w:val="left" w:pos="0" w:leader="none"/>
         </w:tabs>
-        <w:ind w:hanging="283" w:start="709"/>
-        <w:rPr/>
-      </w:pPr>
-      <w:r>
-        <w:rPr>
-          <w:rStyle w:val="Strong"/>
-        </w:rPr>
-        <w:t>Footer</w:t>
-      </w:r>
-      <w:r>
-        <w:rPr/>
-        <w:t>: Icone social o contatti in basso.</w:t>
+        <w:spacing w:before="0" w:after="0"/>
+        <w:ind w:hanging="283" w:start="1418"/>
+        <w:rPr/>
+      </w:pPr>
+      <w:r>
+        <w:rPr/>
+        <w:drawing>
+          <wp:anchor behindDoc="0" distT="0" distB="0" distL="0" distR="0" simplePos="0" locked="0" layoutInCell="0" allowOverlap="1" relativeHeight="8">
+            <wp:simplePos x="0" y="0"/>
+            <wp:positionH relativeFrom="column">
+              <wp:align>center</wp:align>
+            </wp:positionH>
+            <wp:positionV relativeFrom="paragraph">
+              <wp:posOffset>635</wp:posOffset>
+            </wp:positionV>
+            <wp:extent cx="3566795" cy="5520055"/>
+            <wp:effectExtent l="0" t="0" r="0" b="0"/>
+            <wp:wrapSquare wrapText="largest"/>
+            <wp:docPr id="4" name="Immagine4" descr="" title=""/>
+            <wp:cNvGraphicFramePr>
+              <a:graphicFrameLocks xmlns:a="http://schemas.openxmlformats.org/drawingml/2006/main" noChangeAspect="1"/>
+            </wp:cNvGraphicFramePr>
+            <a:graphic xmlns:a="http://schemas.openxmlformats.org/drawingml/2006/main">
+              <a:graphicData uri="http://schemas.openxmlformats.org/drawingml/2006/picture">
+                <pic:pic xmlns:pic="http://schemas.openxmlformats.org/drawingml/2006/picture">
+                  <pic:nvPicPr>
+                    <pic:cNvPr id="4" name="Immagine4" descr="" title=""/>
+                    <pic:cNvPicPr>
+                      <a:picLocks noChangeAspect="1" noChangeArrowheads="1"/>
+                    </pic:cNvPicPr>
+                  </pic:nvPicPr>
+                  <pic:blipFill>
+                    <a:blip r:embed="rId17"/>
+                    <a:stretch>
+                      <a:fillRect/>
+                    </a:stretch>
+                  </pic:blipFill>
+                  <pic:spPr bwMode="auto">
+                    <a:xfrm>
+                      <a:off x="0" y="0"/>
+                      <a:ext cx="3566795" cy="5520055"/>
+                    </a:xfrm>
+                    <a:prstGeom prst="rect">
+                      <a:avLst/>
+                    </a:prstGeom>
+                  </pic:spPr>
+                </pic:pic>
+              </a:graphicData>
+            </a:graphic>
+          </wp:anchor>
+        </w:drawing>
+      </w:r>
+    </w:p>
+    <w:p>
+      <w:pPr>
+        <w:pStyle w:val="BodyText"/>
+        <w:tabs>
+          <w:tab w:val="clear" w:pos="709"/>
+          <w:tab w:val="left" w:pos="0" w:leader="none"/>
+        </w:tabs>
+        <w:spacing w:before="0" w:after="0"/>
+        <w:ind w:hanging="283" w:start="1418"/>
+        <w:rPr/>
+      </w:pPr>
+      <w:r>
+        <w:rPr/>
+      </w:r>
+    </w:p>
+    <w:p>
+      <w:pPr>
+        <w:pStyle w:val="BodyText"/>
+        <w:tabs>
+          <w:tab w:val="clear" w:pos="709"/>
+          <w:tab w:val="left" w:pos="0" w:leader="none"/>
+        </w:tabs>
+        <w:spacing w:before="0" w:after="0"/>
+        <w:ind w:hanging="283" w:start="1418"/>
+        <w:rPr/>
+      </w:pPr>
+      <w:r>
+        <w:rPr/>
+      </w:r>
+    </w:p>
+    <w:p>
+      <w:pPr>
+        <w:pStyle w:val="BodyText"/>
+        <w:tabs>
+          <w:tab w:val="clear" w:pos="709"/>
+          <w:tab w:val="left" w:pos="0" w:leader="none"/>
+        </w:tabs>
+        <w:spacing w:before="0" w:after="0"/>
+        <w:ind w:hanging="283" w:start="1418"/>
+        <w:rPr/>
+      </w:pPr>
+      <w:r>
+        <w:rPr/>
       </w:r>
     </w:p>
     <w:p>
@@ -7682,7 +7736,182 @@
       </w:pPr>
       <w:r>
         <w:rPr/>
-        <w:t xml:space="preserve">2. </w:t>
+      </w:r>
+    </w:p>
+    <w:p>
+      <w:pPr>
+        <w:pStyle w:val="Heading4"/>
+        <w:rPr/>
+      </w:pPr>
+      <w:r>
+        <w:rPr/>
+      </w:r>
+    </w:p>
+    <w:p>
+      <w:pPr>
+        <w:pStyle w:val="Heading4"/>
+        <w:rPr/>
+      </w:pPr>
+      <w:r>
+        <w:rPr/>
+      </w:r>
+    </w:p>
+    <w:p>
+      <w:pPr>
+        <w:pStyle w:val="Heading4"/>
+        <w:rPr/>
+      </w:pPr>
+      <w:r>
+        <w:rPr/>
+      </w:r>
+    </w:p>
+    <w:p>
+      <w:pPr>
+        <w:pStyle w:val="Heading4"/>
+        <w:rPr/>
+      </w:pPr>
+      <w:r>
+        <w:rPr/>
+      </w:r>
+    </w:p>
+    <w:p>
+      <w:pPr>
+        <w:pStyle w:val="Heading4"/>
+        <w:rPr/>
+      </w:pPr>
+      <w:r>
+        <w:rPr/>
+      </w:r>
+    </w:p>
+    <w:p>
+      <w:pPr>
+        <w:pStyle w:val="Heading4"/>
+        <w:rPr/>
+      </w:pPr>
+      <w:r>
+        <w:rPr/>
+      </w:r>
+    </w:p>
+    <w:p>
+      <w:pPr>
+        <w:pStyle w:val="Heading4"/>
+        <w:rPr/>
+      </w:pPr>
+      <w:r>
+        <w:rPr/>
+      </w:r>
+    </w:p>
+    <w:p>
+      <w:pPr>
+        <w:pStyle w:val="Heading4"/>
+        <w:rPr/>
+      </w:pPr>
+      <w:r>
+        <w:rPr/>
+      </w:r>
+    </w:p>
+    <w:p>
+      <w:pPr>
+        <w:pStyle w:val="Heading4"/>
+        <w:rPr/>
+      </w:pPr>
+      <w:r>
+        <w:rPr/>
+      </w:r>
+    </w:p>
+    <w:p>
+      <w:pPr>
+        <w:pStyle w:val="Heading4"/>
+        <w:rPr/>
+      </w:pPr>
+      <w:r>
+        <w:rPr/>
+      </w:r>
+    </w:p>
+    <w:p>
+      <w:pPr>
+        <w:pStyle w:val="Heading4"/>
+        <w:rPr/>
+      </w:pPr>
+      <w:r>
+        <w:rPr/>
+      </w:r>
+    </w:p>
+    <w:p>
+      <w:pPr>
+        <w:pStyle w:val="Heading4"/>
+        <w:rPr/>
+      </w:pPr>
+      <w:r>
+        <w:rPr/>
+      </w:r>
+    </w:p>
+    <w:p>
+      <w:pPr>
+        <w:pStyle w:val="Heading4"/>
+        <w:rPr/>
+      </w:pPr>
+      <w:r>
+        <w:rPr/>
+      </w:r>
+    </w:p>
+    <w:p>
+      <w:pPr>
+        <w:pStyle w:val="Heading4"/>
+        <w:rPr/>
+      </w:pPr>
+      <w:r>
+        <w:rPr/>
+      </w:r>
+    </w:p>
+    <w:p>
+      <w:pPr>
+        <w:pStyle w:val="Heading4"/>
+        <w:rPr/>
+      </w:pPr>
+      <w:r>
+        <w:rPr/>
+      </w:r>
+    </w:p>
+    <w:p>
+      <w:pPr>
+        <w:pStyle w:val="Heading4"/>
+        <w:rPr/>
+      </w:pPr>
+      <w:r>
+        <w:rPr/>
+      </w:r>
+    </w:p>
+    <w:p>
+      <w:pPr>
+        <w:pStyle w:val="Heading4"/>
+        <w:rPr/>
+      </w:pPr>
+      <w:r>
+        <w:rPr/>
+      </w:r>
+    </w:p>
+    <w:p>
+      <w:pPr>
+        <w:pStyle w:val="Heading4"/>
+        <w:rPr/>
+      </w:pPr>
+      <w:r>
+        <w:rPr/>
+      </w:r>
+    </w:p>
+    <w:p>
+      <w:pPr>
+        <w:pStyle w:val="Heading4"/>
+        <w:rPr/>
+      </w:pPr>
+      <w:r>
+        <w:rPr/>
+        <w:t>2</w:t>
+      </w:r>
+      <w:r>
+        <w:rPr/>
+        <w:t xml:space="preserve">. </w:t>
       </w:r>
       <w:r>
         <w:rPr>
@@ -7690,7 +7919,7 @@
           <w:b/>
           <w:bCs/>
         </w:rPr>
-        <w:t>Schermata di Registrazione e Apprendimento</w:t>
+        <w:t>Schermata di Karaoke e Esecuzione Canzoni/Apprendimento</w:t>
       </w:r>
     </w:p>
     <w:p>
@@ -7716,7 +7945,7 @@
       </w:r>
       <w:r>
         <w:rPr/>
-        <w:t>: Colore neutro o bianco.</w:t>
+        <w:t>: Colore vivace (giallo o arancione).</w:t>
       </w:r>
     </w:p>
     <w:p>
@@ -7742,7 +7971,7 @@
       </w:r>
       <w:r>
         <w:rPr/>
-        <w:t>: “Apprendi e Registrati” in alto, font grande.</w:t>
+        <w:t>: “Inizia a Cantare” in alto.</w:t>
       </w:r>
     </w:p>
     <w:p>
@@ -7764,7 +7993,33 @@
         <w:rPr>
           <w:rStyle w:val="Strong"/>
         </w:rPr>
-        <w:t>Esercizi di Registrazione</w:t>
+        <w:t>Visualizzazione del Testo</w:t>
+      </w:r>
+      <w:r>
+        <w:rPr/>
+        <w:t>: Grande, con colori alternativi per le parole.</w:t>
+      </w:r>
+    </w:p>
+    <w:p>
+      <w:pPr>
+        <w:pStyle w:val="BodyText"/>
+        <w:numPr>
+          <w:ilvl w:val="0"/>
+          <w:numId w:val="36"/>
+        </w:numPr>
+        <w:tabs>
+          <w:tab w:val="clear" w:pos="709"/>
+          <w:tab w:val="left" w:pos="0" w:leader="none"/>
+        </w:tabs>
+        <w:spacing w:before="0" w:after="0"/>
+        <w:ind w:hanging="283" w:start="709"/>
+        <w:rPr/>
+      </w:pPr>
+      <w:r>
+        <w:rPr>
+          <w:rStyle w:val="Strong"/>
+        </w:rPr>
+        <w:t>Controlli Musicali</w:t>
       </w:r>
       <w:r>
         <w:rPr/>
@@ -7790,114 +8045,95 @@
         <w:rPr>
           <w:rStyle w:val="Strong"/>
         </w:rPr>
-        <w:t>Campo di Testo</w:t>
-      </w:r>
-      <w:r>
-        <w:rPr/>
-        <w:t>: Per visualizzare le parole da registrare, grande e chiaro.</w:t>
-      </w:r>
-    </w:p>
-    <w:p>
-      <w:pPr>
-        <w:pStyle w:val="BodyText"/>
-        <w:numPr>
-          <w:ilvl w:val="1"/>
+        <w:t>Pulsanti</w:t>
+      </w:r>
+      <w:r>
+        <w:rPr/>
+        <w:t>: Play, Pausa, Rallenta, Messaggi Motivazionali.</w:t>
+      </w:r>
+    </w:p>
+    <w:p>
+      <w:pPr>
+        <w:pStyle w:val="BodyText"/>
+        <w:numPr>
+          <w:ilvl w:val="0"/>
           <w:numId w:val="36"/>
         </w:numPr>
         <w:tabs>
           <w:tab w:val="clear" w:pos="709"/>
           <w:tab w:val="left" w:pos="0" w:leader="none"/>
         </w:tabs>
-        <w:spacing w:before="0" w:after="0"/>
-        <w:ind w:hanging="283" w:start="1418"/>
+        <w:ind w:hanging="283" w:start="709"/>
         <w:rPr/>
       </w:pPr>
       <w:r>
         <w:rPr>
           <w:rStyle w:val="Strong"/>
         </w:rPr>
-        <w:t>Pulsante di Registrazione</w:t>
-      </w:r>
-      <w:r>
-        <w:rPr/>
-        <w:t>: Grande, colorato, con etichetta “Registrati”.</w:t>
-      </w:r>
-    </w:p>
-    <w:p>
-      <w:pPr>
-        <w:pStyle w:val="BodyText"/>
-        <w:numPr>
-          <w:ilvl w:val="0"/>
-          <w:numId w:val="36"/>
-        </w:numPr>
+        <w:t>Selezione Canzone</w:t>
+      </w:r>
+      <w:r>
+        <w:rPr/>
+        <w:t>: Un menu a discesa per scegliere i brani disponibili.</w:t>
+      </w:r>
+    </w:p>
+    <w:p>
+      <w:pPr>
+        <w:pStyle w:val="BodyText"/>
         <w:tabs>
           <w:tab w:val="clear" w:pos="709"/>
           <w:tab w:val="left" w:pos="0" w:leader="none"/>
         </w:tabs>
-        <w:spacing w:before="0" w:after="0"/>
         <w:ind w:hanging="283" w:start="709"/>
         <w:rPr/>
       </w:pPr>
       <w:r>
-        <w:rPr>
-          <w:rStyle w:val="Strong"/>
-        </w:rPr>
-        <w:t>Esercizi di Ripetizione</w:t>
-      </w:r>
-      <w:r>
-        <w:rPr/>
-        <w:t>:</w:t>
-      </w:r>
-    </w:p>
-    <w:p>
-      <w:pPr>
-        <w:pStyle w:val="BodyText"/>
-        <w:numPr>
-          <w:ilvl w:val="1"/>
-          <w:numId w:val="36"/>
-        </w:numPr>
-        <w:tabs>
-          <w:tab w:val="clear" w:pos="709"/>
-          <w:tab w:val="left" w:pos="0" w:leader="none"/>
-        </w:tabs>
-        <w:spacing w:before="0" w:after="0"/>
-        <w:ind w:hanging="283" w:start="1418"/>
-        <w:rPr/>
-      </w:pPr>
-      <w:r>
-        <w:rPr>
-          <w:rStyle w:val="Strong"/>
-        </w:rPr>
-        <w:t>Feedback Visivo</w:t>
-      </w:r>
-      <w:r>
-        <w:rPr/>
-        <w:t>: Indicatori di corretta pronuncia con segni di spunta o croci.</w:t>
-      </w:r>
-    </w:p>
-    <w:p>
-      <w:pPr>
-        <w:pStyle w:val="BodyText"/>
-        <w:numPr>
-          <w:ilvl w:val="1"/>
-          <w:numId w:val="36"/>
-        </w:numPr>
-        <w:tabs>
-          <w:tab w:val="clear" w:pos="709"/>
-          <w:tab w:val="left" w:pos="0" w:leader="none"/>
-        </w:tabs>
-        <w:ind w:hanging="283" w:start="1418"/>
-        <w:rPr/>
-      </w:pPr>
-      <w:r>
-        <w:rPr>
-          <w:rStyle w:val="Strong"/>
-        </w:rPr>
-        <w:t>Opzione di Ripetizione</w:t>
-      </w:r>
-      <w:r>
-        <w:rPr/>
-        <w:t>: Pulsante per far ripetere l’IA le parole.</w:t>
+        <w:rPr/>
+        <w:drawing>
+          <wp:anchor behindDoc="0" distT="0" distB="0" distL="0" distR="0" simplePos="0" locked="0" layoutInCell="0" allowOverlap="1" relativeHeight="7">
+            <wp:simplePos x="0" y="0"/>
+            <wp:positionH relativeFrom="column">
+              <wp:posOffset>1609725</wp:posOffset>
+            </wp:positionH>
+            <wp:positionV relativeFrom="paragraph">
+              <wp:posOffset>42545</wp:posOffset>
+            </wp:positionV>
+            <wp:extent cx="2901315" cy="5157470"/>
+            <wp:effectExtent l="0" t="0" r="0" b="0"/>
+            <wp:wrapSquare wrapText="largest"/>
+            <wp:docPr id="5" name="Immagine3" descr="" title=""/>
+            <wp:cNvGraphicFramePr>
+              <a:graphicFrameLocks xmlns:a="http://schemas.openxmlformats.org/drawingml/2006/main" noChangeAspect="1"/>
+            </wp:cNvGraphicFramePr>
+            <a:graphic xmlns:a="http://schemas.openxmlformats.org/drawingml/2006/main">
+              <a:graphicData uri="http://schemas.openxmlformats.org/drawingml/2006/picture">
+                <pic:pic xmlns:pic="http://schemas.openxmlformats.org/drawingml/2006/picture">
+                  <pic:nvPicPr>
+                    <pic:cNvPr id="5" name="Immagine3" descr="" title=""/>
+                    <pic:cNvPicPr>
+                      <a:picLocks noChangeAspect="1" noChangeArrowheads="1"/>
+                    </pic:cNvPicPr>
+                  </pic:nvPicPr>
+                  <pic:blipFill>
+                    <a:blip r:embed="rId18"/>
+                    <a:stretch>
+                      <a:fillRect/>
+                    </a:stretch>
+                  </pic:blipFill>
+                  <pic:spPr bwMode="auto">
+                    <a:xfrm>
+                      <a:off x="0" y="0"/>
+                      <a:ext cx="2901315" cy="5157470"/>
+                    </a:xfrm>
+                    <a:prstGeom prst="rect">
+                      <a:avLst/>
+                    </a:prstGeom>
+                  </pic:spPr>
+                </pic:pic>
+              </a:graphicData>
+            </a:graphic>
+          </wp:anchor>
+        </w:drawing>
       </w:r>
     </w:p>
     <w:p>
@@ -7907,7 +8143,191 @@
       </w:pPr>
       <w:r>
         <w:rPr/>
-        <w:t xml:space="preserve">3. </w:t>
+      </w:r>
+    </w:p>
+    <w:p>
+      <w:pPr>
+        <w:pStyle w:val="Heading4"/>
+        <w:rPr/>
+      </w:pPr>
+      <w:r>
+        <w:rPr/>
+      </w:r>
+    </w:p>
+    <w:p>
+      <w:pPr>
+        <w:pStyle w:val="Heading4"/>
+        <w:rPr/>
+      </w:pPr>
+      <w:r>
+        <w:rPr/>
+      </w:r>
+    </w:p>
+    <w:p>
+      <w:pPr>
+        <w:pStyle w:val="Heading4"/>
+        <w:rPr/>
+      </w:pPr>
+      <w:r>
+        <w:rPr/>
+      </w:r>
+    </w:p>
+    <w:p>
+      <w:pPr>
+        <w:pStyle w:val="Heading4"/>
+        <w:rPr/>
+      </w:pPr>
+      <w:r>
+        <w:rPr/>
+      </w:r>
+    </w:p>
+    <w:p>
+      <w:pPr>
+        <w:pStyle w:val="Heading4"/>
+        <w:rPr/>
+      </w:pPr>
+      <w:r>
+        <w:rPr/>
+      </w:r>
+    </w:p>
+    <w:p>
+      <w:pPr>
+        <w:pStyle w:val="Heading4"/>
+        <w:rPr/>
+      </w:pPr>
+      <w:r>
+        <w:rPr/>
+      </w:r>
+    </w:p>
+    <w:p>
+      <w:pPr>
+        <w:pStyle w:val="Heading4"/>
+        <w:rPr/>
+      </w:pPr>
+      <w:r>
+        <w:rPr/>
+      </w:r>
+    </w:p>
+    <w:p>
+      <w:pPr>
+        <w:pStyle w:val="Heading4"/>
+        <w:rPr/>
+      </w:pPr>
+      <w:r>
+        <w:rPr/>
+      </w:r>
+    </w:p>
+    <w:p>
+      <w:pPr>
+        <w:pStyle w:val="Heading4"/>
+        <w:rPr/>
+      </w:pPr>
+      <w:r>
+        <w:rPr/>
+      </w:r>
+    </w:p>
+    <w:p>
+      <w:pPr>
+        <w:pStyle w:val="Heading4"/>
+        <w:rPr/>
+      </w:pPr>
+      <w:r>
+        <w:rPr/>
+      </w:r>
+    </w:p>
+    <w:p>
+      <w:pPr>
+        <w:pStyle w:val="Heading4"/>
+        <w:rPr/>
+      </w:pPr>
+      <w:r>
+        <w:rPr/>
+      </w:r>
+    </w:p>
+    <w:p>
+      <w:pPr>
+        <w:pStyle w:val="Heading4"/>
+        <w:rPr/>
+      </w:pPr>
+      <w:r>
+        <w:rPr/>
+      </w:r>
+    </w:p>
+    <w:p>
+      <w:pPr>
+        <w:pStyle w:val="Heading4"/>
+        <w:rPr/>
+      </w:pPr>
+      <w:r>
+        <w:rPr/>
+      </w:r>
+    </w:p>
+    <w:p>
+      <w:pPr>
+        <w:pStyle w:val="Heading4"/>
+        <w:rPr/>
+      </w:pPr>
+      <w:r>
+        <w:rPr/>
+      </w:r>
+    </w:p>
+    <w:p>
+      <w:pPr>
+        <w:pStyle w:val="Heading4"/>
+        <w:rPr/>
+      </w:pPr>
+      <w:r>
+        <w:rPr/>
+      </w:r>
+    </w:p>
+    <w:p>
+      <w:pPr>
+        <w:pStyle w:val="Heading4"/>
+        <w:rPr/>
+      </w:pPr>
+      <w:r>
+        <w:rPr/>
+      </w:r>
+    </w:p>
+    <w:p>
+      <w:pPr>
+        <w:pStyle w:val="Heading4"/>
+        <w:rPr/>
+      </w:pPr>
+      <w:r>
+        <w:rPr/>
+      </w:r>
+    </w:p>
+    <w:p>
+      <w:pPr>
+        <w:pStyle w:val="Heading4"/>
+        <w:rPr/>
+      </w:pPr>
+      <w:r>
+        <w:rPr/>
+      </w:r>
+    </w:p>
+    <w:p>
+      <w:pPr>
+        <w:pStyle w:val="Heading4"/>
+        <w:rPr/>
+      </w:pPr>
+      <w:r>
+        <w:rPr/>
+      </w:r>
+    </w:p>
+    <w:p>
+      <w:pPr>
+        <w:pStyle w:val="Heading4"/>
+        <w:rPr/>
+      </w:pPr>
+      <w:r>
+        <w:rPr/>
+        <w:t>3</w:t>
+      </w:r>
+      <w:r>
+        <w:rPr/>
+        <w:t xml:space="preserve">. </w:t>
       </w:r>
       <w:r>
         <w:rPr>
@@ -7915,7 +8335,21 @@
           <w:b/>
           <w:bCs/>
         </w:rPr>
-        <w:t>Schermata di Karaoke e Esecuzione Canzoni</w:t>
+        <w:t>Schermata di Scaricamento Unità Didattiche</w:t>
+      </w:r>
+    </w:p>
+    <w:p>
+      <w:pPr>
+        <w:pStyle w:val="BodyText"/>
+        <w:rPr/>
+      </w:pPr>
+      <w:r>
+        <w:rPr>
+          <w:rStyle w:val="Strong"/>
+          <w:b w:val="false"/>
+          <w:bCs w:val="false"/>
+        </w:rPr>
+        <w:t>Ricerca e download delle unità didattiche in base anche alle preferenze dell’utente</w:t>
       </w:r>
     </w:p>
     <w:p>
@@ -7941,7 +8375,7 @@
       </w:r>
       <w:r>
         <w:rPr/>
-        <w:t>: Colore vivace (giallo o arancione).</w:t>
+        <w:t>: Colore chiaro (azzurro o verde pastello).</w:t>
       </w:r>
     </w:p>
     <w:p>
@@ -7967,7 +8401,7 @@
       </w:r>
       <w:r>
         <w:rPr/>
-        <w:t>: “Inizia a Cantare” in alto.</w:t>
+        <w:t>: “Scarica Unità Didattiche” in alto.</w:t>
       </w:r>
     </w:p>
     <w:p>
@@ -7989,11 +8423,11 @@
         <w:rPr>
           <w:rStyle w:val="Strong"/>
         </w:rPr>
-        <w:t>Visualizzazione del Testo</w:t>
-      </w:r>
-      <w:r>
-        <w:rPr/>
-        <w:t>: Grande, con colori alternativi per le parole.</w:t>
+        <w:t>Barra di Ricerca</w:t>
+      </w:r>
+      <w:r>
+        <w:rPr/>
+        <w:t>: Area per cercare unità didattiche specifiche.</w:t>
       </w:r>
     </w:p>
     <w:p>
@@ -8015,7 +8449,7 @@
         <w:rPr>
           <w:rStyle w:val="Strong"/>
         </w:rPr>
-        <w:t>Controlli Musicali</w:t>
+        <w:t>Elenco di Unità Didattiche</w:t>
       </w:r>
       <w:r>
         <w:rPr/>
@@ -8038,39 +8472,27 @@
         <w:rPr/>
       </w:pPr>
       <w:r>
-        <w:rPr>
-          <w:rStyle w:val="Strong"/>
-        </w:rPr>
-        <w:t>Pulsanti</w:t>
-      </w:r>
-      <w:r>
-        <w:rPr/>
-        <w:t>: Play, Pausa, Rallenta, Messaggi Motivazionali.</w:t>
-      </w:r>
-    </w:p>
-    <w:p>
-      <w:pPr>
-        <w:pStyle w:val="BodyText"/>
-        <w:numPr>
-          <w:ilvl w:val="0"/>
+        <w:rPr/>
+        <w:t>Visualizzazione in forma di schede, con titoli e descrizioni brevi.</w:t>
+      </w:r>
+    </w:p>
+    <w:p>
+      <w:pPr>
+        <w:pStyle w:val="BodyText"/>
+        <w:numPr>
+          <w:ilvl w:val="1"/>
           <w:numId w:val="37"/>
         </w:numPr>
         <w:tabs>
           <w:tab w:val="clear" w:pos="709"/>
           <w:tab w:val="left" w:pos="0" w:leader="none"/>
         </w:tabs>
-        <w:ind w:hanging="283" w:start="709"/>
-        <w:rPr/>
-      </w:pPr>
-      <w:r>
-        <w:rPr>
-          <w:rStyle w:val="Strong"/>
-        </w:rPr>
-        <w:t>Selezione Canzone</w:t>
-      </w:r>
-      <w:r>
-        <w:rPr/>
-        <w:t>: Un menu a discesa per scegliere i brani disponibili.</w:t>
+        <w:ind w:hanging="283" w:start="1418"/>
+        <w:rPr/>
+      </w:pPr>
+      <w:r>
+        <w:rPr/>
+        <w:t>Pulsanti di “Scarica” accanto a ciascuna unità.</w:t>
       </w:r>
     </w:p>
     <w:p>
@@ -8080,7 +8502,11 @@
       </w:pPr>
       <w:r>
         <w:rPr/>
-        <w:t xml:space="preserve">4. </w:t>
+        <w:t>4</w:t>
+      </w:r>
+      <w:r>
+        <w:rPr/>
+        <w:t xml:space="preserve">. </w:t>
       </w:r>
       <w:r>
         <w:rPr>
@@ -8088,7 +8514,7 @@
           <w:b/>
           <w:bCs/>
         </w:rPr>
-        <w:t>Schermata di Scaricamento Unità Didattiche</w:t>
+        <w:t>Profilo Utente</w:t>
       </w:r>
     </w:p>
     <w:p>
@@ -8114,7 +8540,7 @@
       </w:r>
       <w:r>
         <w:rPr/>
-        <w:t>: Colore chiaro.</w:t>
+        <w:t>: Colore chiaro (azzurro o verde pastello).</w:t>
       </w:r>
     </w:p>
     <w:p>
@@ -8140,7 +8566,7 @@
       </w:r>
       <w:r>
         <w:rPr/>
-        <w:t>: “Scarica Unità Didattiche” in alto.</w:t>
+        <w:t>: “Il Tuo Profilo” in alto.</w:t>
       </w:r>
     </w:p>
     <w:p>
@@ -8162,11 +8588,11 @@
         <w:rPr>
           <w:rStyle w:val="Strong"/>
         </w:rPr>
-        <w:t>Barra di Ricerca</w:t>
-      </w:r>
-      <w:r>
-        <w:rPr/>
-        <w:t>: Area per cercare unità didattiche specifiche.</w:t>
+        <w:t>Informazioni Utente</w:t>
+      </w:r>
+      <w:r>
+        <w:rPr/>
+        <w:t>: Visualizza età, interessi e preferenze.</w:t>
       </w:r>
     </w:p>
     <w:p>
@@ -8188,50 +8614,36 @@
         <w:rPr>
           <w:rStyle w:val="Strong"/>
         </w:rPr>
-        <w:t>Elenco di Unità Didattiche</w:t>
-      </w:r>
-      <w:r>
-        <w:rPr/>
-        <w:t>:</w:t>
-      </w:r>
-    </w:p>
-    <w:p>
-      <w:pPr>
-        <w:pStyle w:val="BodyText"/>
-        <w:numPr>
-          <w:ilvl w:val="1"/>
+        <w:t>Pulsante di Modifica</w:t>
+      </w:r>
+      <w:r>
+        <w:rPr/>
+        <w:t>: Grande e accessibile.</w:t>
+      </w:r>
+    </w:p>
+    <w:p>
+      <w:pPr>
+        <w:pStyle w:val="BodyText"/>
+        <w:numPr>
+          <w:ilvl w:val="0"/>
           <w:numId w:val="38"/>
         </w:numPr>
         <w:tabs>
           <w:tab w:val="clear" w:pos="709"/>
           <w:tab w:val="left" w:pos="0" w:leader="none"/>
         </w:tabs>
-        <w:spacing w:before="0" w:after="0"/>
-        <w:ind w:hanging="283" w:start="1418"/>
-        <w:rPr/>
-      </w:pPr>
-      <w:r>
-        <w:rPr/>
-        <w:t>Visualizzazione in forma di schede, con titoli e descrizioni brevi.</w:t>
-      </w:r>
-    </w:p>
-    <w:p>
-      <w:pPr>
-        <w:pStyle w:val="BodyText"/>
-        <w:numPr>
-          <w:ilvl w:val="1"/>
-          <w:numId w:val="38"/>
-        </w:numPr>
-        <w:tabs>
-          <w:tab w:val="clear" w:pos="709"/>
-          <w:tab w:val="left" w:pos="0" w:leader="none"/>
-        </w:tabs>
-        <w:ind w:hanging="283" w:start="1418"/>
-        <w:rPr/>
-      </w:pPr>
-      <w:r>
-        <w:rPr/>
-        <w:t>Pulsanti di “Scarica” accanto a ciascuna unità.</w:t>
+        <w:ind w:hanging="283" w:start="709"/>
+        <w:rPr/>
+      </w:pPr>
+      <w:r>
+        <w:rPr>
+          <w:rStyle w:val="Strong"/>
+        </w:rPr>
+        <w:t>Salvataggio</w:t>
+      </w:r>
+      <w:r>
+        <w:rPr/>
+        <w:t>: Pulsante “Salva Modifiche” in fondo.</w:t>
       </w:r>
     </w:p>
     <w:p>
@@ -8241,7 +8653,11 @@
       </w:pPr>
       <w:r>
         <w:rPr/>
-        <w:t xml:space="preserve">5. </w:t>
+        <w:t>5</w:t>
+      </w:r>
+      <w:r>
+        <w:rPr/>
+        <w:t xml:space="preserve">. </w:t>
       </w:r>
       <w:r>
         <w:rPr>
@@ -8249,7 +8665,7 @@
           <w:b/>
           <w:bCs/>
         </w:rPr>
-        <w:t>Profilo Utente</w:t>
+        <w:t>Sezione Supporto</w:t>
       </w:r>
     </w:p>
     <w:p>
@@ -8275,7 +8691,7 @@
       </w:r>
       <w:r>
         <w:rPr/>
-        <w:t>: Colore neutro.</w:t>
+        <w:t>: Colore chiaro (azzurro o verde pastello).</w:t>
       </w:r>
     </w:p>
     <w:p>
@@ -8301,7 +8717,7 @@
       </w:r>
       <w:r>
         <w:rPr/>
-        <w:t>: “Il Tuo Profilo” in alto.</w:t>
+        <w:t>: “Hai Bisogno di Aiuto?” in alto.</w:t>
       </w:r>
     </w:p>
     <w:p>
@@ -8323,18 +8739,18 @@
         <w:rPr>
           <w:rStyle w:val="Strong"/>
         </w:rPr>
-        <w:t>Informazioni Utente</w:t>
-      </w:r>
-      <w:r>
-        <w:rPr/>
-        <w:t>: Visualizza età, interessi e preferenze.</w:t>
-      </w:r>
-    </w:p>
-    <w:p>
-      <w:pPr>
-        <w:pStyle w:val="BodyText"/>
-        <w:numPr>
-          <w:ilvl w:val="0"/>
+        <w:t>FAQ e Contatti</w:t>
+      </w:r>
+      <w:r>
+        <w:rPr/>
+        <w:t>:</w:t>
+      </w:r>
+    </w:p>
+    <w:p>
+      <w:pPr>
+        <w:pStyle w:val="BodyText"/>
+        <w:numPr>
+          <w:ilvl w:val="1"/>
           <w:numId w:val="39"/>
         </w:numPr>
         <w:tabs>
@@ -8342,31 +8758,45 @@
           <w:tab w:val="left" w:pos="0" w:leader="none"/>
         </w:tabs>
         <w:spacing w:before="0" w:after="0"/>
-        <w:ind w:hanging="283" w:start="709"/>
-        <w:rPr/>
-      </w:pPr>
-      <w:r>
-        <w:rPr>
-          <w:rStyle w:val="Strong"/>
-        </w:rPr>
-        <w:t>Pulsante di Modifica</w:t>
-      </w:r>
-      <w:r>
-        <w:rPr/>
-        <w:t>: Grande e accessibile.</w:t>
-      </w:r>
-    </w:p>
-    <w:p>
-      <w:pPr>
-        <w:pStyle w:val="BodyText"/>
-        <w:numPr>
-          <w:ilvl w:val="0"/>
+        <w:ind w:hanging="283" w:start="1418"/>
+        <w:rPr/>
+      </w:pPr>
+      <w:r>
+        <w:rPr/>
+        <w:t>Domande frequenti elencate con caselle cliccabili.</w:t>
+      </w:r>
+    </w:p>
+    <w:p>
+      <w:pPr>
+        <w:pStyle w:val="BodyText"/>
+        <w:numPr>
+          <w:ilvl w:val="1"/>
           <w:numId w:val="39"/>
         </w:numPr>
         <w:tabs>
           <w:tab w:val="clear" w:pos="709"/>
           <w:tab w:val="left" w:pos="0" w:leader="none"/>
         </w:tabs>
+        <w:spacing w:before="0" w:after="0"/>
+        <w:ind w:hanging="283" w:start="1418"/>
+        <w:rPr/>
+      </w:pPr>
+      <w:r>
+        <w:rPr/>
+        <w:t>Informazioni di contatto.</w:t>
+      </w:r>
+    </w:p>
+    <w:p>
+      <w:pPr>
+        <w:pStyle w:val="BodyText"/>
+        <w:numPr>
+          <w:ilvl w:val="0"/>
+          <w:numId w:val="39"/>
+        </w:numPr>
+        <w:tabs>
+          <w:tab w:val="clear" w:pos="709"/>
+          <w:tab w:val="left" w:pos="0" w:leader="none"/>
+        </w:tabs>
         <w:ind w:hanging="283" w:start="709"/>
         <w:rPr/>
       </w:pPr>
@@ -8374,758 +8804,167 @@
         <w:rPr>
           <w:rStyle w:val="Strong"/>
         </w:rPr>
-        <w:t>Salvataggio</w:t>
-      </w:r>
-      <w:r>
-        <w:rPr/>
-        <w:t>: Pulsante “Salva Modifiche” in fondo.</w:t>
+        <w:t>Pulsante di Contatto</w:t>
+      </w:r>
+      <w:r>
+        <w:rPr/>
+        <w:t>: “Contattaci” ben visibile.</w:t>
       </w:r>
     </w:p>
     <w:p>
       <w:pPr>
         <w:pStyle w:val="Heading4"/>
-        <w:rPr/>
-      </w:pPr>
-      <w:r>
-        <w:rPr/>
-        <w:t xml:space="preserve">6. </w:t>
-      </w:r>
+        <w:numPr>
+          <w:ilvl w:val="0"/>
+          <w:numId w:val="0"/>
+        </w:numPr>
+        <w:tabs>
+          <w:tab w:val="clear" w:pos="709"/>
+          <w:tab w:val="left" w:pos="0" w:leader="none"/>
+        </w:tabs>
+        <w:ind w:hanging="0" w:start="709"/>
+        <w:rPr/>
+      </w:pPr>
+      <w:r>
+        <w:rPr/>
+      </w:r>
+    </w:p>
+    <w:p>
+      <w:pPr>
+        <w:pStyle w:val="Heading4"/>
+        <w:rPr/>
+      </w:pPr>
+      <w:r>
+        <w:rPr/>
+        <w:t>6.</w:t>
+      </w:r>
+      <w:r>
+        <w:rPr/>
+        <w:t xml:space="preserve"> Sezione di Login/</w:t>
+      </w:r>
+      <w:r>
+        <w:rPr/>
+        <w:t>registrazione standard</w:t>
+      </w:r>
+    </w:p>
+    <w:p>
+      <w:pPr>
+        <w:pStyle w:val="BodyText"/>
+        <w:rPr/>
+      </w:pPr>
+      <w:r>
+        <w:rPr/>
+        <w:t>Una volta loggato l’utente avrà a disposizione la possibilità di scaricare nuove unità didattiche.</w:t>
+      </w:r>
+    </w:p>
+    <w:p>
+      <w:pPr>
+        <w:pStyle w:val="BodyText"/>
+        <w:widowControl/>
+        <w:numPr>
+          <w:ilvl w:val="0"/>
+          <w:numId w:val="0"/>
+        </w:numPr>
+        <w:tabs>
+          <w:tab w:val="clear" w:pos="709"/>
+          <w:tab w:val="left" w:pos="0" w:leader="none"/>
+        </w:tabs>
+        <w:suppressAutoHyphens w:val="true"/>
+        <w:bidi w:val="0"/>
+        <w:spacing w:lineRule="auto" w:line="276" w:before="0" w:after="0"/>
+        <w:ind w:hanging="0" w:start="0" w:end="0"/>
+        <w:jc w:val="start"/>
+        <w:rPr/>
+      </w:pPr>
+      <w:r>
+        <w:rPr/>
+        <w:t>Layout Generale</w:t>
+      </w:r>
+    </w:p>
+    <w:p>
+      <w:pPr>
+        <w:pStyle w:val="BodyText"/>
+        <w:widowControl/>
+        <w:numPr>
+          <w:ilvl w:val="0"/>
+          <w:numId w:val="0"/>
+        </w:numPr>
+        <w:tabs>
+          <w:tab w:val="clear" w:pos="709"/>
+          <w:tab w:val="left" w:pos="0" w:leader="none"/>
+        </w:tabs>
+        <w:suppressAutoHyphens w:val="true"/>
+        <w:bidi w:val="0"/>
+        <w:spacing w:lineRule="auto" w:line="276" w:before="0" w:after="0"/>
+        <w:ind w:hanging="0" w:start="0" w:end="0"/>
+        <w:jc w:val="start"/>
+        <w:rPr/>
+      </w:pPr>
       <w:r>
         <w:rPr>
           <w:rStyle w:val="Strong"/>
+        </w:rPr>
+        <w:t>Sfondo</w:t>
+      </w:r>
+      <w:r>
+        <w:rPr/>
+        <w:t>: Colore chiaro (azzurro o verde pastello) per un’atmosfera accogliente.</w:t>
+      </w:r>
+    </w:p>
+    <w:p>
+      <w:pPr>
+        <w:pStyle w:val="Heading1"/>
+        <w:numPr>
+          <w:ilvl w:val="0"/>
+          <w:numId w:val="2"/>
+        </w:numPr>
+        <w:bidi w:val="0"/>
+        <w:ind w:hanging="0" w:start="0"/>
+        <w:rPr/>
+      </w:pPr>
+      <w:bookmarkStart w:id="35" w:name="__RefHeading___Toc812_3667619969"/>
+      <w:bookmarkStart w:id="36" w:name="Copia_Copia___RefHeading___Toc291_308071"/>
+      <w:bookmarkEnd w:id="35"/>
+      <w:bookmarkEnd w:id="36"/>
+      <w:r>
+        <w:rPr>
+          <w:rStyle w:val="InternetLink"/>
+          <w:rFonts w:eastAsia="Microsoft YaHei" w:cs="Lucida Sans"/>
           <w:b/>
           <w:bCs/>
-        </w:rPr>
-        <w:t>Sezione Supporto</w:t>
-      </w:r>
-    </w:p>
-    <w:p>
-      <w:pPr>
-        <w:pStyle w:val="BodyText"/>
-        <w:numPr>
-          <w:ilvl w:val="0"/>
-          <w:numId w:val="40"/>
-        </w:numPr>
-        <w:tabs>
-          <w:tab w:val="clear" w:pos="709"/>
-          <w:tab w:val="left" w:pos="0" w:leader="none"/>
-        </w:tabs>
-        <w:spacing w:before="0" w:after="0"/>
-        <w:ind w:hanging="283" w:start="709"/>
-        <w:rPr/>
-      </w:pPr>
-      <w:r>
-        <w:rPr>
-          <w:rStyle w:val="Strong"/>
-        </w:rPr>
-        <w:t>Sfondo</w:t>
-      </w:r>
-      <w:r>
-        <w:rPr/>
-        <w:t>: Colore neutro o pastello.</w:t>
-      </w:r>
-    </w:p>
-    <w:p>
-      <w:pPr>
-        <w:pStyle w:val="BodyText"/>
-        <w:numPr>
-          <w:ilvl w:val="0"/>
-          <w:numId w:val="40"/>
-        </w:numPr>
-        <w:tabs>
-          <w:tab w:val="clear" w:pos="709"/>
-          <w:tab w:val="left" w:pos="0" w:leader="none"/>
-        </w:tabs>
-        <w:spacing w:before="0" w:after="0"/>
-        <w:ind w:hanging="283" w:start="709"/>
-        <w:rPr/>
-      </w:pPr>
-      <w:r>
-        <w:rPr>
-          <w:rStyle w:val="Strong"/>
-        </w:rPr>
-        <w:t>Titolo</w:t>
-      </w:r>
-      <w:r>
-        <w:rPr/>
-        <w:t>: “Hai Bisogno di Aiuto?” in alto.</w:t>
-      </w:r>
-    </w:p>
-    <w:p>
-      <w:pPr>
-        <w:pStyle w:val="BodyText"/>
-        <w:numPr>
-          <w:ilvl w:val="0"/>
-          <w:numId w:val="40"/>
-        </w:numPr>
-        <w:tabs>
-          <w:tab w:val="clear" w:pos="709"/>
-          <w:tab w:val="left" w:pos="0" w:leader="none"/>
-        </w:tabs>
-        <w:spacing w:before="0" w:after="0"/>
-        <w:ind w:hanging="283" w:start="709"/>
-        <w:rPr/>
-      </w:pPr>
-      <w:r>
-        <w:rPr>
-          <w:rStyle w:val="Strong"/>
-        </w:rPr>
-        <w:t>FAQ e Contatti</w:t>
-      </w:r>
-      <w:r>
-        <w:rPr/>
-        <w:t>:</w:t>
-      </w:r>
-    </w:p>
-    <w:p>
-      <w:pPr>
-        <w:pStyle w:val="BodyText"/>
-        <w:numPr>
-          <w:ilvl w:val="1"/>
-          <w:numId w:val="40"/>
-        </w:numPr>
-        <w:tabs>
-          <w:tab w:val="clear" w:pos="709"/>
-          <w:tab w:val="left" w:pos="0" w:leader="none"/>
-        </w:tabs>
-        <w:spacing w:before="0" w:after="0"/>
-        <w:ind w:hanging="283" w:start="1418"/>
-        <w:rPr/>
-      </w:pPr>
-      <w:r>
-        <w:rPr/>
-        <w:t>Domande frequenti elencate con caselle cliccabili.</w:t>
-      </w:r>
-    </w:p>
-    <w:p>
-      <w:pPr>
-        <w:pStyle w:val="BodyText"/>
-        <w:numPr>
-          <w:ilvl w:val="1"/>
-          <w:numId w:val="40"/>
-        </w:numPr>
-        <w:tabs>
-          <w:tab w:val="clear" w:pos="709"/>
-          <w:tab w:val="left" w:pos="0" w:leader="none"/>
-        </w:tabs>
-        <w:spacing w:before="0" w:after="0"/>
-        <w:ind w:hanging="283" w:start="1418"/>
-        <w:rPr/>
-      </w:pPr>
-      <w:r>
-        <w:rPr/>
-        <w:t>Informazioni di contatto.</w:t>
-      </w:r>
-    </w:p>
-    <w:p>
-      <w:pPr>
-        <w:pStyle w:val="BodyText"/>
-        <w:numPr>
-          <w:ilvl w:val="0"/>
-          <w:numId w:val="40"/>
-        </w:numPr>
-        <w:tabs>
-          <w:tab w:val="clear" w:pos="709"/>
-          <w:tab w:val="left" w:pos="0" w:leader="none"/>
-        </w:tabs>
-        <w:ind w:hanging="283" w:start="709"/>
-        <w:rPr/>
-      </w:pPr>
-      <w:r>
-        <w:rPr>
-          <w:rStyle w:val="Strong"/>
-        </w:rPr>
-        <w:t>Pulsante di Contatto</w:t>
-      </w:r>
-      <w:r>
-        <w:rPr/>
-        <w:t>: “Contattaci” ben visibile.</w:t>
-      </w:r>
-    </w:p>
-    <w:p>
-      <w:pPr>
-        <w:pStyle w:val="Heading4"/>
-        <w:numPr>
-          <w:ilvl w:val="0"/>
-          <w:numId w:val="0"/>
-        </w:numPr>
-        <w:tabs>
-          <w:tab w:val="clear" w:pos="709"/>
-          <w:tab w:val="left" w:pos="0" w:leader="none"/>
-        </w:tabs>
-        <w:ind w:hanging="0" w:start="709"/>
-        <w:rPr/>
-      </w:pPr>
-      <w:r>
-        <w:rPr/>
-        <w:t>Layout Generale</w:t>
-      </w:r>
-    </w:p>
-    <w:p>
-      <w:pPr>
-        <w:pStyle w:val="BodyText"/>
-        <w:numPr>
-          <w:ilvl w:val="0"/>
-          <w:numId w:val="41"/>
-        </w:numPr>
-        <w:tabs>
-          <w:tab w:val="clear" w:pos="709"/>
-          <w:tab w:val="left" w:pos="0" w:leader="none"/>
-        </w:tabs>
-        <w:spacing w:before="0" w:after="0"/>
-        <w:ind w:hanging="283" w:start="709"/>
-        <w:rPr/>
-      </w:pPr>
-      <w:r>
-        <w:rPr>
-          <w:rStyle w:val="Strong"/>
-        </w:rPr>
-        <w:t>Sfondo</w:t>
-      </w:r>
-      <w:r>
-        <w:rPr/>
-        <w:t>: Colore chiaro (azzurro o verde pastello) per un’atmosfera accogliente.</w:t>
-      </w:r>
-    </w:p>
-    <w:p>
-      <w:pPr>
-        <w:pStyle w:val="BodyText"/>
-        <w:numPr>
-          <w:ilvl w:val="0"/>
-          <w:numId w:val="41"/>
-        </w:numPr>
-        <w:tabs>
-          <w:tab w:val="clear" w:pos="709"/>
-          <w:tab w:val="left" w:pos="0" w:leader="none"/>
-        </w:tabs>
-        <w:ind w:hanging="283" w:start="709"/>
-        <w:rPr/>
-      </w:pPr>
-      <w:r>
-        <w:rPr>
-          <w:rStyle w:val="Strong"/>
-        </w:rPr>
-        <w:t>Titolo</w:t>
-      </w:r>
-      <w:r>
-        <w:rPr/>
-        <w:t>: “Benvenuto” in alto, font grande e leggibile (24 pt), con un design amichevole.</w:t>
-      </w:r>
-    </w:p>
-    <w:p>
-      <w:pPr>
-        <w:pStyle w:val="Heading4"/>
-        <w:rPr/>
-      </w:pPr>
-      <w:r>
-        <w:rPr/>
-        <w:t xml:space="preserve">7. </w:t>
-      </w:r>
-      <w:r>
-        <w:rPr/>
-        <w:t>Sezione di Login</w:t>
-      </w:r>
-    </w:p>
-    <w:p>
-      <w:pPr>
-        <w:pStyle w:val="BodyText"/>
-        <w:numPr>
-          <w:ilvl w:val="0"/>
-          <w:numId w:val="42"/>
-        </w:numPr>
-        <w:tabs>
-          <w:tab w:val="clear" w:pos="709"/>
-          <w:tab w:val="left" w:pos="0" w:leader="none"/>
-        </w:tabs>
-        <w:spacing w:before="0" w:after="0"/>
-        <w:ind w:hanging="283" w:start="709"/>
-        <w:rPr/>
-      </w:pPr>
-      <w:r>
-        <w:rPr>
-          <w:rStyle w:val="Strong"/>
-        </w:rPr>
-        <w:t>Testo Introduttivo</w:t>
-      </w:r>
-      <w:r>
-        <w:rPr/>
-        <w:t>: “Accedi al tuo profilo” sotto il titolo.</w:t>
-      </w:r>
-    </w:p>
-    <w:p>
-      <w:pPr>
-        <w:pStyle w:val="BodyText"/>
-        <w:numPr>
-          <w:ilvl w:val="0"/>
-          <w:numId w:val="42"/>
-        </w:numPr>
-        <w:tabs>
-          <w:tab w:val="clear" w:pos="709"/>
-          <w:tab w:val="left" w:pos="0" w:leader="none"/>
-        </w:tabs>
-        <w:spacing w:before="0" w:after="0"/>
-        <w:ind w:hanging="283" w:start="709"/>
-        <w:rPr/>
-      </w:pPr>
-      <w:r>
-        <w:rPr>
-          <w:rStyle w:val="Strong"/>
-        </w:rPr>
-        <w:t>Campo Email</w:t>
-      </w:r>
-      <w:r>
-        <w:rPr/>
-        <w:t>:</w:t>
-      </w:r>
-    </w:p>
-    <w:p>
-      <w:pPr>
-        <w:pStyle w:val="BodyText"/>
-        <w:numPr>
-          <w:ilvl w:val="1"/>
-          <w:numId w:val="42"/>
-        </w:numPr>
-        <w:tabs>
-          <w:tab w:val="clear" w:pos="709"/>
-          <w:tab w:val="left" w:pos="0" w:leader="none"/>
-        </w:tabs>
-        <w:spacing w:before="0" w:after="0"/>
-        <w:ind w:hanging="283" w:start="1418"/>
-        <w:rPr/>
-      </w:pPr>
-      <w:r>
-        <w:rPr>
-          <w:rStyle w:val="Strong"/>
-        </w:rPr>
-        <w:t>Etichetta</w:t>
-      </w:r>
-      <w:r>
-        <w:rPr/>
-        <w:t>: “Email” sopra il campo, font chiaro (16 pt).</w:t>
-      </w:r>
-    </w:p>
-    <w:p>
-      <w:pPr>
-        <w:pStyle w:val="BodyText"/>
-        <w:numPr>
-          <w:ilvl w:val="1"/>
-          <w:numId w:val="42"/>
-        </w:numPr>
-        <w:tabs>
-          <w:tab w:val="clear" w:pos="709"/>
-          <w:tab w:val="left" w:pos="0" w:leader="none"/>
-        </w:tabs>
-        <w:spacing w:before="0" w:after="0"/>
-        <w:ind w:hanging="283" w:start="1418"/>
-        <w:rPr/>
-      </w:pPr>
-      <w:r>
-        <w:rPr>
-          <w:rStyle w:val="Strong"/>
-        </w:rPr>
-        <w:t>Input Field</w:t>
-      </w:r>
-      <w:r>
-        <w:rPr/>
-        <w:t>: Grande, con bordi arrotondati.</w:t>
-      </w:r>
-    </w:p>
-    <w:p>
-      <w:pPr>
-        <w:pStyle w:val="BodyText"/>
-        <w:numPr>
-          <w:ilvl w:val="0"/>
-          <w:numId w:val="42"/>
-        </w:numPr>
-        <w:tabs>
-          <w:tab w:val="clear" w:pos="709"/>
-          <w:tab w:val="left" w:pos="0" w:leader="none"/>
-        </w:tabs>
-        <w:spacing w:before="0" w:after="0"/>
-        <w:ind w:hanging="283" w:start="709"/>
-        <w:rPr/>
-      </w:pPr>
-      <w:r>
-        <w:rPr>
-          <w:rStyle w:val="Strong"/>
-        </w:rPr>
-        <w:t>Campo Password</w:t>
-      </w:r>
-      <w:r>
-        <w:rPr/>
-        <w:t>:</w:t>
-      </w:r>
-    </w:p>
-    <w:p>
-      <w:pPr>
-        <w:pStyle w:val="BodyText"/>
-        <w:numPr>
-          <w:ilvl w:val="1"/>
-          <w:numId w:val="42"/>
-        </w:numPr>
-        <w:tabs>
-          <w:tab w:val="clear" w:pos="709"/>
-          <w:tab w:val="left" w:pos="0" w:leader="none"/>
-        </w:tabs>
-        <w:spacing w:before="0" w:after="0"/>
-        <w:ind w:hanging="283" w:start="1418"/>
-        <w:rPr/>
-      </w:pPr>
-      <w:r>
-        <w:rPr>
-          <w:rStyle w:val="Strong"/>
-        </w:rPr>
-        <w:t>Etichetta</w:t>
-      </w:r>
-      <w:r>
-        <w:rPr/>
-        <w:t>: “Password” sopra il campo, font chiaro (16 pt).</w:t>
-      </w:r>
-    </w:p>
-    <w:p>
-      <w:pPr>
-        <w:pStyle w:val="BodyText"/>
-        <w:numPr>
-          <w:ilvl w:val="1"/>
-          <w:numId w:val="42"/>
-        </w:numPr>
-        <w:tabs>
-          <w:tab w:val="clear" w:pos="709"/>
-          <w:tab w:val="left" w:pos="0" w:leader="none"/>
-        </w:tabs>
-        <w:spacing w:before="0" w:after="0"/>
-        <w:ind w:hanging="283" w:start="1418"/>
-        <w:rPr/>
-      </w:pPr>
-      <w:r>
-        <w:rPr>
-          <w:rStyle w:val="Strong"/>
-        </w:rPr>
-        <w:t>Input Field</w:t>
-      </w:r>
-      <w:r>
-        <w:rPr/>
-        <w:t>: Grande, con bordi arrotondati.</w:t>
-      </w:r>
-    </w:p>
-    <w:p>
-      <w:pPr>
-        <w:pStyle w:val="BodyText"/>
-        <w:numPr>
-          <w:ilvl w:val="0"/>
-          <w:numId w:val="42"/>
-        </w:numPr>
-        <w:tabs>
-          <w:tab w:val="clear" w:pos="709"/>
-          <w:tab w:val="left" w:pos="0" w:leader="none"/>
-        </w:tabs>
-        <w:spacing w:before="0" w:after="0"/>
-        <w:ind w:hanging="283" w:start="709"/>
-        <w:rPr/>
-      </w:pPr>
-      <w:r>
-        <w:rPr>
-          <w:rStyle w:val="Strong"/>
-        </w:rPr>
-        <w:t>Pulsante di Accesso</w:t>
-      </w:r>
-      <w:r>
-        <w:rPr/>
-        <w:t>:</w:t>
-      </w:r>
-    </w:p>
-    <w:p>
-      <w:pPr>
-        <w:pStyle w:val="BodyText"/>
-        <w:numPr>
-          <w:ilvl w:val="1"/>
-          <w:numId w:val="42"/>
-        </w:numPr>
-        <w:tabs>
-          <w:tab w:val="clear" w:pos="709"/>
-          <w:tab w:val="left" w:pos="0" w:leader="none"/>
-        </w:tabs>
-        <w:spacing w:before="0" w:after="0"/>
-        <w:ind w:hanging="283" w:start="1418"/>
-        <w:rPr/>
-      </w:pPr>
-      <w:r>
-        <w:rPr>
-          <w:rStyle w:val="Strong"/>
-        </w:rPr>
-        <w:t>Etichetta</w:t>
-      </w:r>
-      <w:r>
-        <w:rPr/>
-        <w:t>: “Accedi”.</w:t>
-      </w:r>
-    </w:p>
-    <w:p>
-      <w:pPr>
-        <w:pStyle w:val="BodyText"/>
-        <w:numPr>
-          <w:ilvl w:val="1"/>
-          <w:numId w:val="42"/>
-        </w:numPr>
-        <w:tabs>
-          <w:tab w:val="clear" w:pos="709"/>
-          <w:tab w:val="left" w:pos="0" w:leader="none"/>
-        </w:tabs>
-        <w:spacing w:before="0" w:after="0"/>
-        <w:ind w:hanging="283" w:start="1418"/>
-        <w:rPr/>
-      </w:pPr>
-      <w:r>
-        <w:rPr>
-          <w:rStyle w:val="Strong"/>
-        </w:rPr>
-        <w:t>Stile</w:t>
-      </w:r>
-      <w:r>
-        <w:rPr/>
-        <w:t>: Grande, colorato, ben visibile, con font (18 pt).</w:t>
-      </w:r>
-    </w:p>
-    <w:p>
-      <w:pPr>
-        <w:pStyle w:val="BodyText"/>
-        <w:numPr>
-          <w:ilvl w:val="0"/>
-          <w:numId w:val="42"/>
-        </w:numPr>
-        <w:tabs>
-          <w:tab w:val="clear" w:pos="709"/>
-          <w:tab w:val="left" w:pos="0" w:leader="none"/>
-        </w:tabs>
-        <w:spacing w:before="0" w:after="0"/>
-        <w:ind w:hanging="283" w:start="709"/>
-        <w:rPr/>
-      </w:pPr>
-      <w:r>
-        <w:rPr>
-          <w:rStyle w:val="Strong"/>
-        </w:rPr>
-        <w:t>Link per Recupero Password</w:t>
-      </w:r>
-      <w:r>
-        <w:rPr/>
-        <w:t>:</w:t>
-      </w:r>
-    </w:p>
-    <w:p>
-      <w:pPr>
-        <w:pStyle w:val="BodyText"/>
-        <w:numPr>
-          <w:ilvl w:val="1"/>
-          <w:numId w:val="42"/>
-        </w:numPr>
-        <w:tabs>
-          <w:tab w:val="clear" w:pos="709"/>
-          <w:tab w:val="left" w:pos="0" w:leader="none"/>
-        </w:tabs>
-        <w:ind w:hanging="283" w:start="1418"/>
-        <w:rPr/>
-      </w:pPr>
-      <w:r>
-        <w:rPr>
-          <w:rStyle w:val="Strong"/>
-        </w:rPr>
-        <w:t>Testo</w:t>
-      </w:r>
-      <w:r>
-        <w:rPr/>
-        <w:t>: “Hai dimenticato la password?” in fondo alla sezione, font chiaro e di dimensioni adeguate.</w:t>
-      </w:r>
-    </w:p>
-    <w:p>
-      <w:pPr>
-        <w:pStyle w:val="Heading4"/>
-        <w:rPr/>
-      </w:pPr>
-      <w:r>
-        <w:rPr/>
-        <w:t xml:space="preserve">8. </w:t>
-      </w:r>
-      <w:r>
-        <w:rPr/>
-        <w:t>Sezione di Registrazione</w:t>
-      </w:r>
-    </w:p>
-    <w:p>
-      <w:pPr>
-        <w:pStyle w:val="BodyText"/>
-        <w:numPr>
-          <w:ilvl w:val="0"/>
-          <w:numId w:val="43"/>
-        </w:numPr>
-        <w:tabs>
-          <w:tab w:val="clear" w:pos="709"/>
-          <w:tab w:val="left" w:pos="0" w:leader="none"/>
-        </w:tabs>
-        <w:spacing w:before="0" w:after="0"/>
-        <w:ind w:hanging="283" w:start="709"/>
-        <w:rPr/>
-      </w:pPr>
-      <w:r>
-        <w:rPr>
-          <w:rStyle w:val="Strong"/>
-        </w:rPr>
-        <w:t>Testo Introduttivo</w:t>
-      </w:r>
-      <w:r>
-        <w:rPr/>
-        <w:t>: “Nuovo utente? Registrati qui” sotto la sezione di login.</w:t>
-      </w:r>
-    </w:p>
-    <w:p>
-      <w:pPr>
-        <w:pStyle w:val="BodyText"/>
-        <w:numPr>
-          <w:ilvl w:val="0"/>
-          <w:numId w:val="43"/>
-        </w:numPr>
-        <w:tabs>
-          <w:tab w:val="clear" w:pos="709"/>
-          <w:tab w:val="left" w:pos="0" w:leader="none"/>
-        </w:tabs>
-        <w:spacing w:before="0" w:after="0"/>
-        <w:ind w:hanging="283" w:start="709"/>
-        <w:rPr/>
-      </w:pPr>
-      <w:r>
-        <w:rPr>
-          <w:rStyle w:val="Strong"/>
-        </w:rPr>
-        <w:t>Campo Nome</w:t>
-      </w:r>
-      <w:r>
-        <w:rPr/>
-        <w:t>:</w:t>
-      </w:r>
-    </w:p>
-    <w:p>
-      <w:pPr>
-        <w:pStyle w:val="BodyText"/>
-        <w:numPr>
-          <w:ilvl w:val="0"/>
-          <w:numId w:val="43"/>
-        </w:numPr>
-        <w:tabs>
-          <w:tab w:val="clear" w:pos="709"/>
-          <w:tab w:val="left" w:pos="0" w:leader="none"/>
-        </w:tabs>
-        <w:spacing w:before="0" w:after="0"/>
-        <w:ind w:hanging="283" w:start="709"/>
-        <w:rPr/>
-      </w:pPr>
-      <w:r>
-        <w:rPr>
-          <w:rStyle w:val="Strong"/>
-        </w:rPr>
-        <w:t>Campo Email</w:t>
-      </w:r>
-      <w:r>
-        <w:rPr/>
-        <w:t>:</w:t>
-      </w:r>
-    </w:p>
-    <w:p>
-      <w:pPr>
-        <w:pStyle w:val="BodyText"/>
-        <w:numPr>
-          <w:ilvl w:val="0"/>
-          <w:numId w:val="43"/>
-        </w:numPr>
-        <w:tabs>
-          <w:tab w:val="clear" w:pos="709"/>
-          <w:tab w:val="left" w:pos="0" w:leader="none"/>
-        </w:tabs>
-        <w:spacing w:before="0" w:after="0"/>
-        <w:ind w:hanging="283" w:start="709"/>
-        <w:rPr/>
-      </w:pPr>
-      <w:r>
-        <w:rPr>
-          <w:rStyle w:val="Strong"/>
-        </w:rPr>
-        <w:t>Campo Password</w:t>
-      </w:r>
-      <w:r>
-        <w:rPr/>
-        <w:t>:</w:t>
-      </w:r>
-    </w:p>
-    <w:p>
-      <w:pPr>
-        <w:pStyle w:val="BodyText"/>
-        <w:numPr>
-          <w:ilvl w:val="0"/>
-          <w:numId w:val="43"/>
-        </w:numPr>
-        <w:tabs>
-          <w:tab w:val="clear" w:pos="709"/>
-          <w:tab w:val="left" w:pos="0" w:leader="none"/>
-        </w:tabs>
-        <w:spacing w:before="0" w:after="0"/>
-        <w:ind w:hanging="283" w:start="709"/>
-        <w:rPr/>
-      </w:pPr>
-      <w:r>
-        <w:rPr>
-          <w:rStyle w:val="Strong"/>
-        </w:rPr>
-        <w:t>Campo Conferma Password</w:t>
-      </w:r>
-      <w:r>
-        <w:rPr/>
-        <w:t>:</w:t>
-      </w:r>
-    </w:p>
-    <w:p>
-      <w:pPr>
-        <w:pStyle w:val="BodyText"/>
-        <w:numPr>
-          <w:ilvl w:val="0"/>
-          <w:numId w:val="43"/>
-        </w:numPr>
-        <w:tabs>
-          <w:tab w:val="clear" w:pos="709"/>
-          <w:tab w:val="left" w:pos="0" w:leader="none"/>
-        </w:tabs>
-        <w:spacing w:before="0" w:after="0"/>
-        <w:ind w:hanging="283" w:start="709"/>
-        <w:rPr/>
-      </w:pPr>
-      <w:r>
-        <w:rPr>
-          <w:rStyle w:val="Strong"/>
-        </w:rPr>
-        <w:t>Pulsante di Registrazione</w:t>
-      </w:r>
-      <w:r>
-        <w:rPr/>
-        <w:t>:</w:t>
-      </w:r>
-    </w:p>
-    <w:p>
-      <w:pPr>
-        <w:pStyle w:val="BodyText"/>
-        <w:spacing w:before="0" w:after="0"/>
-        <w:rPr/>
-      </w:pPr>
-      <w:r>
-        <w:rPr/>
-      </w:r>
-    </w:p>
-    <w:p>
-      <w:pPr>
-        <w:pStyle w:val="Heading1"/>
-        <w:numPr>
-          <w:ilvl w:val="0"/>
-          <w:numId w:val="2"/>
-        </w:numPr>
+          <w:color w:val="auto"/>
+          <w:kern w:val="2"/>
+          <w:sz w:val="36"/>
+          <w:szCs w:val="36"/>
+          <w:u w:val="none"/>
+          <w:lang w:val="it-IT" w:eastAsia="zh-CN" w:bidi="hi-IN"/>
+        </w:rPr>
+        <w:t xml:space="preserve">Architettura </w:t>
+      </w:r>
+      <w:r>
+        <w:rPr>
+          <w:rStyle w:val="InternetLink"/>
+          <w:rFonts w:eastAsia="Microsoft YaHei" w:cs="Lucida Sans"/>
+          <w:b/>
+          <w:bCs/>
+          <w:color w:val="auto"/>
+          <w:kern w:val="2"/>
+          <w:sz w:val="36"/>
+          <w:szCs w:val="36"/>
+          <w:u w:val="none"/>
+          <w:lang w:val="it-IT" w:eastAsia="zh-CN" w:bidi="hi-IN"/>
+        </w:rPr>
+        <w:t>e attività proposte</w:t>
+      </w:r>
+    </w:p>
+    <w:p>
+      <w:pPr>
+        <w:pStyle w:val="BodyText"/>
         <w:bidi w:val="0"/>
         <w:ind w:hanging="0" w:start="0"/>
+        <w:rPr/>
+      </w:pPr>
+      <w:r>
         <w:rPr>
           <w:rStyle w:val="InternetLink"/>
           <w:rFonts w:eastAsia="Microsoft YaHei" w:cs="Lucida Sans"/>
@@ -9138,9 +8977,11 @@
           <w:u w:val="none"/>
           <w:lang w:val="it-IT" w:eastAsia="zh-CN" w:bidi="hi-IN"/>
         </w:rPr>
-      </w:pPr>
-      <w:r>
-        <w:rPr>
+        <w:t xml:space="preserve">Django con 2 app 1 per gli utenti di backoffice e una per gestire le chiamate del front-end. </w:t>
+      </w:r>
+      <w:r>
+        <w:rPr>
+          <w:rStyle w:val="InternetLink"/>
           <w:rFonts w:eastAsia="Microsoft YaHei" w:cs="Lucida Sans"/>
           <w:b w:val="false"/>
           <w:bCs w:val="false"/>
@@ -9151,23 +8992,258 @@
           <w:u w:val="none"/>
           <w:lang w:val="it-IT" w:eastAsia="zh-CN" w:bidi="hi-IN"/>
         </w:rPr>
-      </w:r>
-    </w:p>
-    <w:p>
-      <w:pPr>
-        <w:pStyle w:val="Heading1"/>
-        <w:numPr>
-          <w:ilvl w:val="0"/>
-          <w:numId w:val="2"/>
-        </w:numPr>
+        <w:t>Per iniziare farei solo quella di fe.</w:t>
+      </w:r>
+      <w:r>
+        <w:rPr>
+          <w:rStyle w:val="InternetLink"/>
+          <w:rFonts w:eastAsia="Microsoft YaHei" w:cs="Lucida Sans"/>
+          <w:b w:val="false"/>
+          <w:bCs w:val="false"/>
+          <w:color w:val="auto"/>
+          <w:kern w:val="2"/>
+          <w:sz w:val="24"/>
+          <w:szCs w:val="24"/>
+          <w:u w:val="none"/>
+          <w:lang w:val="it-IT" w:eastAsia="zh-CN" w:bidi="hi-IN"/>
+        </w:rPr>
+        <w:t xml:space="preserve"> Autenticazione attraverso token </w:t>
+      </w:r>
+      <w:r>
+        <w:rPr>
+          <w:rStyle w:val="InternetLink"/>
+          <w:rFonts w:eastAsia="Microsoft YaHei" w:cs="Lucida Sans"/>
+          <w:b w:val="false"/>
+          <w:bCs w:val="false"/>
+          <w:color w:val="auto"/>
+          <w:kern w:val="2"/>
+          <w:sz w:val="24"/>
+          <w:szCs w:val="24"/>
+          <w:u w:val="none"/>
+          <w:lang w:val="it-IT" w:eastAsia="zh-CN" w:bidi="hi-IN"/>
+        </w:rPr>
+        <w:t xml:space="preserve">di </w:t>
+      </w:r>
+      <w:r>
+        <w:rPr>
+          <w:rStyle w:val="InternetLink"/>
+          <w:rFonts w:eastAsia="Microsoft YaHei" w:cs="Lucida Sans"/>
+          <w:b w:val="false"/>
+          <w:bCs w:val="false"/>
+          <w:color w:val="auto"/>
+          <w:kern w:val="2"/>
+          <w:sz w:val="24"/>
+          <w:szCs w:val="24"/>
+          <w:u w:val="none"/>
+          <w:lang w:val="it-IT" w:eastAsia="zh-CN" w:bidi="hi-IN"/>
+        </w:rPr>
+        <w:t xml:space="preserve">django rest </w:t>
+      </w:r>
+      <w:r>
+        <w:rPr>
+          <w:rStyle w:val="InternetLink"/>
+          <w:rFonts w:eastAsia="Microsoft YaHei" w:cs="Lucida Sans"/>
+          <w:b w:val="false"/>
+          <w:bCs w:val="false"/>
+          <w:color w:val="auto"/>
+          <w:kern w:val="2"/>
+          <w:sz w:val="24"/>
+          <w:szCs w:val="24"/>
+          <w:u w:val="none"/>
+          <w:lang w:val="it-IT" w:eastAsia="zh-CN" w:bidi="hi-IN"/>
+        </w:rPr>
+        <w:t>ma in un secondo momento</w:t>
+      </w:r>
+      <w:r>
+        <w:rPr>
+          <w:rStyle w:val="InternetLink"/>
+          <w:rFonts w:eastAsia="Microsoft YaHei" w:cs="Lucida Sans"/>
+          <w:b w:val="false"/>
+          <w:bCs w:val="false"/>
+          <w:color w:val="auto"/>
+          <w:kern w:val="2"/>
+          <w:sz w:val="24"/>
+          <w:szCs w:val="24"/>
+          <w:u w:val="none"/>
+          <w:lang w:val="it-IT" w:eastAsia="zh-CN" w:bidi="hi-IN"/>
+        </w:rPr>
+        <w:t>.</w:t>
+      </w:r>
+    </w:p>
+    <w:p>
+      <w:pPr>
+        <w:pStyle w:val="BodyText"/>
         <w:bidi w:val="0"/>
         <w:ind w:hanging="0" w:start="0"/>
         <w:rPr/>
       </w:pPr>
-      <w:bookmarkStart w:id="35" w:name="__RefHeading___Toc812_3667619969"/>
-      <w:bookmarkStart w:id="36" w:name="Copia_Copia___RefHeading___Toc291_308071"/>
-      <w:bookmarkEnd w:id="35"/>
-      <w:bookmarkEnd w:id="36"/>
+      <w:r>
+        <w:rPr>
+          <w:rStyle w:val="InternetLink"/>
+          <w:rFonts w:eastAsia="Microsoft YaHei" w:cs="Lucida Sans"/>
+          <w:b w:val="false"/>
+          <w:bCs w:val="false"/>
+          <w:color w:val="auto"/>
+          <w:kern w:val="2"/>
+          <w:sz w:val="24"/>
+          <w:szCs w:val="24"/>
+          <w:u w:val="none"/>
+          <w:lang w:val="it-IT" w:eastAsia="zh-CN" w:bidi="hi-IN"/>
+        </w:rPr>
+        <w:t xml:space="preserve">Front-end sviluppato con React, libreria di componenti chakra-ui e  </w:t>
+      </w:r>
+      <w:r>
+        <w:rPr>
+          <w:rStyle w:val="Strong"/>
+          <w:rFonts w:eastAsia="Microsoft YaHei" w:cs="Lucida Sans"/>
+          <w:color w:val="auto"/>
+          <w:kern w:val="2"/>
+          <w:sz w:val="24"/>
+          <w:szCs w:val="24"/>
+          <w:u w:val="none"/>
+          <w:lang w:val="it-IT" w:eastAsia="zh-CN" w:bidi="hi-IN"/>
+        </w:rPr>
+        <w:t xml:space="preserve">react-a11y </w:t>
+      </w:r>
+      <w:r>
+        <w:rPr>
+          <w:rStyle w:val="Strong"/>
+          <w:rFonts w:eastAsia="Microsoft YaHei" w:cs="Lucida Sans"/>
+          <w:b w:val="false"/>
+          <w:bCs w:val="false"/>
+          <w:color w:val="auto"/>
+          <w:kern w:val="2"/>
+          <w:sz w:val="24"/>
+          <w:szCs w:val="24"/>
+          <w:u w:val="none"/>
+          <w:lang w:val="it-IT" w:eastAsia="zh-CN" w:bidi="hi-IN"/>
+        </w:rPr>
+        <w:t>per rendere l’html accessibile.</w:t>
+      </w:r>
+    </w:p>
+    <w:p>
+      <w:pPr>
+        <w:pStyle w:val="BodyText"/>
+        <w:bidi w:val="0"/>
+        <w:ind w:hanging="0" w:start="0"/>
+        <w:rPr/>
+      </w:pPr>
+      <w:r>
+        <w:rPr>
+          <w:rStyle w:val="Strong"/>
+          <w:rFonts w:eastAsia="Microsoft YaHei" w:cs="Lucida Sans"/>
+          <w:b w:val="false"/>
+          <w:bCs w:val="false"/>
+          <w:color w:val="auto"/>
+          <w:kern w:val="2"/>
+          <w:sz w:val="24"/>
+          <w:szCs w:val="24"/>
+          <w:u w:val="none"/>
+          <w:lang w:val="it-IT" w:eastAsia="zh-CN" w:bidi="hi-IN"/>
+        </w:rPr>
+        <w:t>Studio del framework magenta, tensor-flow e altri strumenti utili per la generazione della componente musicale.</w:t>
+      </w:r>
+    </w:p>
+    <w:p>
+      <w:pPr>
+        <w:pStyle w:val="BodyText"/>
+        <w:bidi w:val="0"/>
+        <w:ind w:hanging="0" w:start="0"/>
+        <w:rPr/>
+      </w:pPr>
+      <w:r>
+        <w:rPr>
+          <w:rStyle w:val="Strong"/>
+          <w:rFonts w:eastAsia="Microsoft YaHei" w:cs="Lucida Sans"/>
+          <w:b w:val="false"/>
+          <w:bCs w:val="false"/>
+          <w:color w:val="auto"/>
+          <w:kern w:val="2"/>
+          <w:sz w:val="24"/>
+          <w:szCs w:val="24"/>
+          <w:u w:val="none"/>
+          <w:lang w:val="it-IT" w:eastAsia="zh-CN" w:bidi="hi-IN"/>
+        </w:rPr>
+        <w:t xml:space="preserve">Per una POC mi concentrerei principalmente sulle prime 2 schermate e continuerei a fare ricerca sulla creazione di canzoni. </w:t>
+      </w:r>
+      <w:r>
+        <w:rPr>
+          <w:rStyle w:val="Strong"/>
+          <w:rFonts w:eastAsia="Microsoft YaHei" w:cs="Lucida Sans"/>
+          <w:b w:val="false"/>
+          <w:bCs w:val="false"/>
+          <w:color w:val="auto"/>
+          <w:kern w:val="2"/>
+          <w:sz w:val="24"/>
+          <w:szCs w:val="24"/>
+          <w:u w:val="none"/>
+          <w:lang w:val="it-IT" w:eastAsia="zh-CN" w:bidi="hi-IN"/>
+        </w:rPr>
+        <w:t>Questo è il link del trello che mi sono immaginato al momento:</w:t>
+      </w:r>
+    </w:p>
+    <w:p>
+      <w:pPr>
+        <w:pStyle w:val="BodyText"/>
+        <w:bidi w:val="0"/>
+        <w:ind w:hanging="0" w:start="0"/>
+        <w:rPr/>
+      </w:pPr>
+      <w:hyperlink r:id="rId20">
+        <w:r>
+          <w:rPr>
+            <w:rStyle w:val="Hyperlink"/>
+            <w:rFonts w:eastAsia="Microsoft YaHei" w:cs="Lucida Sans"/>
+            <w:b w:val="false"/>
+            <w:bCs w:val="false"/>
+            <w:color w:val="auto"/>
+            <w:kern w:val="2"/>
+            <w:sz w:val="24"/>
+            <w:szCs w:val="24"/>
+            <w:u w:val="none"/>
+            <w:lang w:val="it-IT" w:eastAsia="zh-CN" w:bidi="hi-IN"/>
+          </w:rPr>
+          <w:t>https://trello.com/b/OJ2TIOTh/tesi</w:t>
+        </w:r>
+      </w:hyperlink>
+    </w:p>
+    <w:p>
+      <w:pPr>
+        <w:pStyle w:val="BodyText"/>
+        <w:bidi w:val="0"/>
+        <w:ind w:hanging="0" w:start="0"/>
+        <w:rPr>
+          <w:rStyle w:val="Strong"/>
+          <w:rFonts w:eastAsia="Microsoft YaHei" w:cs="Lucida Sans"/>
+          <w:b w:val="false"/>
+          <w:bCs w:val="false"/>
+          <w:color w:val="auto"/>
+          <w:kern w:val="2"/>
+          <w:sz w:val="24"/>
+          <w:szCs w:val="24"/>
+          <w:u w:val="none"/>
+          <w:lang w:val="it-IT" w:eastAsia="zh-CN" w:bidi="hi-IN"/>
+        </w:rPr>
+      </w:pPr>
+      <w:r>
+        <w:rPr/>
+      </w:r>
+    </w:p>
+    <w:p>
+      <w:pPr>
+        <w:pStyle w:val="Heading1"/>
+        <w:numPr>
+          <w:ilvl w:val="0"/>
+          <w:numId w:val="2"/>
+        </w:numPr>
+        <w:bidi w:val="0"/>
+        <w:ind w:hanging="0" w:start="0"/>
+        <w:rPr/>
+      </w:pPr>
+      <w:bookmarkStart w:id="37" w:name="__RefHeading___Toc879_2385523376"/>
+      <w:bookmarkStart w:id="38" w:name="Copia___RefHeading___Toc814_3667619969_1"/>
+      <w:bookmarkEnd w:id="37"/>
+      <w:bookmarkEnd w:id="38"/>
       <w:r>
         <w:rPr>
           <w:rStyle w:val="InternetLink"/>
@@ -9181,7 +9257,7 @@
           <w:u w:val="none"/>
           <w:lang w:val="it-IT" w:eastAsia="zh-CN" w:bidi="hi-IN"/>
         </w:rPr>
-        <w:t>Architettura scelta</w:t>
+        <w:t>Implementazione</w:t>
       </w:r>
     </w:p>
     <w:p>
@@ -9195,8 +9271,10 @@
         <w:ind w:hanging="0" w:start="0"/>
         <w:rPr/>
       </w:pPr>
-      <w:bookmarkStart w:id="37" w:name="__RefHeading___Toc814_3667619969"/>
-      <w:bookmarkEnd w:id="37"/>
+      <w:bookmarkStart w:id="39" w:name="__RefHeading___Toc881_2385523376"/>
+      <w:bookmarkStart w:id="40" w:name="Copia_Copia___RefHeading___Toc814_366761"/>
+      <w:bookmarkEnd w:id="39"/>
+      <w:bookmarkEnd w:id="40"/>
       <w:r>
         <w:rPr>
           <w:rStyle w:val="InternetLink"/>
@@ -9210,7 +9288,7 @@
           <w:u w:val="none"/>
           <w:lang w:val="it-IT" w:eastAsia="zh-CN" w:bidi="hi-IN"/>
         </w:rPr>
-        <w:t>POC</w:t>
+        <w:t>Valutazione</w:t>
       </w:r>
     </w:p>
     <w:p>
@@ -9224,10 +9302,10 @@
         <w:ind w:hanging="0" w:start="0"/>
         <w:rPr/>
       </w:pPr>
-      <w:bookmarkStart w:id="38" w:name="__RefHeading___Toc879_2385523376"/>
-      <w:bookmarkStart w:id="39" w:name="Copia___RefHeading___Toc814_3667619969_1"/>
-      <w:bookmarkEnd w:id="38"/>
-      <w:bookmarkEnd w:id="39"/>
+      <w:bookmarkStart w:id="41" w:name="__RefHeading___Toc883_2385523376"/>
+      <w:bookmarkStart w:id="42" w:name="Copia_Copia_Copia___RefHeading___Toc814_"/>
+      <w:bookmarkEnd w:id="41"/>
+      <w:bookmarkEnd w:id="42"/>
       <w:r>
         <w:rPr>
           <w:rStyle w:val="InternetLink"/>
@@ -9241,68 +9319,6 @@
           <w:u w:val="none"/>
           <w:lang w:val="it-IT" w:eastAsia="zh-CN" w:bidi="hi-IN"/>
         </w:rPr>
-        <w:t>Implementazione</w:t>
-      </w:r>
-    </w:p>
-    <w:p>
-      <w:pPr>
-        <w:pStyle w:val="Heading1"/>
-        <w:numPr>
-          <w:ilvl w:val="0"/>
-          <w:numId w:val="2"/>
-        </w:numPr>
-        <w:bidi w:val="0"/>
-        <w:ind w:hanging="0" w:start="0"/>
-        <w:rPr/>
-      </w:pPr>
-      <w:bookmarkStart w:id="40" w:name="__RefHeading___Toc881_2385523376"/>
-      <w:bookmarkStart w:id="41" w:name="Copia_Copia___RefHeading___Toc814_366761"/>
-      <w:bookmarkEnd w:id="40"/>
-      <w:bookmarkEnd w:id="41"/>
-      <w:r>
-        <w:rPr>
-          <w:rStyle w:val="InternetLink"/>
-          <w:rFonts w:eastAsia="Microsoft YaHei" w:cs="Lucida Sans"/>
-          <w:b/>
-          <w:bCs/>
-          <w:color w:val="auto"/>
-          <w:kern w:val="2"/>
-          <w:sz w:val="36"/>
-          <w:szCs w:val="36"/>
-          <w:u w:val="none"/>
-          <w:lang w:val="it-IT" w:eastAsia="zh-CN" w:bidi="hi-IN"/>
-        </w:rPr>
-        <w:t>Valutazione</w:t>
-      </w:r>
-    </w:p>
-    <w:p>
-      <w:pPr>
-        <w:pStyle w:val="Heading1"/>
-        <w:numPr>
-          <w:ilvl w:val="0"/>
-          <w:numId w:val="2"/>
-        </w:numPr>
-        <w:bidi w:val="0"/>
-        <w:ind w:hanging="0" w:start="0"/>
-        <w:rPr/>
-      </w:pPr>
-      <w:bookmarkStart w:id="42" w:name="__RefHeading___Toc883_2385523376"/>
-      <w:bookmarkStart w:id="43" w:name="Copia_Copia_Copia___RefHeading___Toc814_"/>
-      <w:bookmarkEnd w:id="42"/>
-      <w:bookmarkEnd w:id="43"/>
-      <w:r>
-        <w:rPr>
-          <w:rStyle w:val="InternetLink"/>
-          <w:rFonts w:eastAsia="Microsoft YaHei" w:cs="Lucida Sans"/>
-          <w:b/>
-          <w:bCs/>
-          <w:color w:val="auto"/>
-          <w:kern w:val="2"/>
-          <w:sz w:val="36"/>
-          <w:szCs w:val="36"/>
-          <w:u w:val="none"/>
-          <w:lang w:val="it-IT" w:eastAsia="zh-CN" w:bidi="hi-IN"/>
-        </w:rPr>
         <w:t>Futuri sviluppi</w:t>
       </w:r>
       <w:r>
@@ -9322,10 +9338,10 @@
         <w:jc w:val="start"/>
         <w:rPr/>
       </w:pPr>
-      <w:bookmarkStart w:id="44" w:name="__RefHeading___Toc293_3080710505"/>
-      <w:bookmarkStart w:id="45" w:name="_toc51"/>
+      <w:bookmarkStart w:id="43" w:name="__RefHeading___Toc293_3080710505"/>
+      <w:bookmarkStart w:id="44" w:name="_toc51"/>
+      <w:bookmarkEnd w:id="43"/>
       <w:bookmarkEnd w:id="44"/>
-      <w:bookmarkEnd w:id="45"/>
       <w:r>
         <w:rPr/>
         <w:t>Bibliografia</w:t>
@@ -9374,7 +9390,7 @@
         <w:jc w:val="start"/>
         <w:rPr/>
       </w:pPr>
-      <w:hyperlink r:id="rId17" w:tgtFrame="_blank">
+      <w:hyperlink r:id="rId21" w:tgtFrame="_blank">
         <w:r>
           <w:rPr>
             <w:rStyle w:val="Hyperlink"/>
@@ -14963,417 +14979,6 @@
     </w:lvl>
   </w:abstractNum>
   <w:abstractNum w:abstractNumId="41">
-    <w:lvl w:ilvl="0">
-      <w:start w:val="1"/>
-      <w:numFmt w:val="bullet"/>
-      <w:lvlText w:val=""/>
-      <w:lvlJc w:val="start"/>
-      <w:pPr>
-        <w:tabs>
-          <w:tab w:val="num" w:pos="709"/>
-        </w:tabs>
-        <w:ind w:start="709" w:hanging="283"/>
-      </w:pPr>
-      <w:rPr>
-        <w:rFonts w:ascii="Symbol" w:hAnsi="Symbol" w:cs="Symbol" w:hint="default"/>
-      </w:rPr>
-    </w:lvl>
-    <w:lvl w:ilvl="1">
-      <w:start w:val="1"/>
-      <w:numFmt w:val="bullet"/>
-      <w:lvlText w:val=""/>
-      <w:lvlJc w:val="start"/>
-      <w:pPr>
-        <w:tabs>
-          <w:tab w:val="num" w:pos="1418"/>
-        </w:tabs>
-        <w:ind w:start="1418" w:hanging="283"/>
-      </w:pPr>
-      <w:rPr>
-        <w:rFonts w:ascii="Symbol" w:hAnsi="Symbol" w:cs="Symbol" w:hint="default"/>
-      </w:rPr>
-    </w:lvl>
-    <w:lvl w:ilvl="2">
-      <w:start w:val="1"/>
-      <w:numFmt w:val="bullet"/>
-      <w:lvlText w:val=""/>
-      <w:lvlJc w:val="start"/>
-      <w:pPr>
-        <w:tabs>
-          <w:tab w:val="num" w:pos="2127"/>
-        </w:tabs>
-        <w:ind w:start="2127" w:hanging="283"/>
-      </w:pPr>
-      <w:rPr>
-        <w:rFonts w:ascii="Symbol" w:hAnsi="Symbol" w:cs="Symbol" w:hint="default"/>
-      </w:rPr>
-    </w:lvl>
-    <w:lvl w:ilvl="3">
-      <w:start w:val="1"/>
-      <w:numFmt w:val="bullet"/>
-      <w:lvlText w:val=""/>
-      <w:lvlJc w:val="start"/>
-      <w:pPr>
-        <w:tabs>
-          <w:tab w:val="num" w:pos="2836"/>
-        </w:tabs>
-        <w:ind w:start="2836" w:hanging="283"/>
-      </w:pPr>
-      <w:rPr>
-        <w:rFonts w:ascii="Symbol" w:hAnsi="Symbol" w:cs="Symbol" w:hint="default"/>
-      </w:rPr>
-    </w:lvl>
-    <w:lvl w:ilvl="4">
-      <w:start w:val="1"/>
-      <w:numFmt w:val="bullet"/>
-      <w:lvlText w:val=""/>
-      <w:lvlJc w:val="start"/>
-      <w:pPr>
-        <w:tabs>
-          <w:tab w:val="num" w:pos="3545"/>
-        </w:tabs>
-        <w:ind w:start="3545" w:hanging="283"/>
-      </w:pPr>
-      <w:rPr>
-        <w:rFonts w:ascii="Symbol" w:hAnsi="Symbol" w:cs="Symbol" w:hint="default"/>
-      </w:rPr>
-    </w:lvl>
-    <w:lvl w:ilvl="5">
-      <w:start w:val="1"/>
-      <w:numFmt w:val="bullet"/>
-      <w:lvlText w:val=""/>
-      <w:lvlJc w:val="start"/>
-      <w:pPr>
-        <w:tabs>
-          <w:tab w:val="num" w:pos="4254"/>
-        </w:tabs>
-        <w:ind w:start="4254" w:hanging="283"/>
-      </w:pPr>
-      <w:rPr>
-        <w:rFonts w:ascii="Symbol" w:hAnsi="Symbol" w:cs="Symbol" w:hint="default"/>
-      </w:rPr>
-    </w:lvl>
-    <w:lvl w:ilvl="6">
-      <w:start w:val="1"/>
-      <w:numFmt w:val="bullet"/>
-      <w:lvlText w:val=""/>
-      <w:lvlJc w:val="start"/>
-      <w:pPr>
-        <w:tabs>
-          <w:tab w:val="num" w:pos="4963"/>
-        </w:tabs>
-        <w:ind w:start="4963" w:hanging="283"/>
-      </w:pPr>
-      <w:rPr>
-        <w:rFonts w:ascii="Symbol" w:hAnsi="Symbol" w:cs="Symbol" w:hint="default"/>
-      </w:rPr>
-    </w:lvl>
-    <w:lvl w:ilvl="7">
-      <w:start w:val="1"/>
-      <w:numFmt w:val="bullet"/>
-      <w:lvlText w:val=""/>
-      <w:lvlJc w:val="start"/>
-      <w:pPr>
-        <w:tabs>
-          <w:tab w:val="num" w:pos="5672"/>
-        </w:tabs>
-        <w:ind w:start="5672" w:hanging="283"/>
-      </w:pPr>
-      <w:rPr>
-        <w:rFonts w:ascii="Symbol" w:hAnsi="Symbol" w:cs="Symbol" w:hint="default"/>
-      </w:rPr>
-    </w:lvl>
-    <w:lvl w:ilvl="8">
-      <w:start w:val="1"/>
-      <w:numFmt w:val="bullet"/>
-      <w:lvlText w:val=""/>
-      <w:lvlJc w:val="start"/>
-      <w:pPr>
-        <w:tabs>
-          <w:tab w:val="num" w:pos="6381"/>
-        </w:tabs>
-        <w:ind w:start="6381" w:hanging="283"/>
-      </w:pPr>
-      <w:rPr>
-        <w:rFonts w:ascii="Symbol" w:hAnsi="Symbol" w:cs="Symbol" w:hint="default"/>
-      </w:rPr>
-    </w:lvl>
-  </w:abstractNum>
-  <w:abstractNum w:abstractNumId="42">
-    <w:lvl w:ilvl="0">
-      <w:start w:val="1"/>
-      <w:numFmt w:val="bullet"/>
-      <w:lvlText w:val=""/>
-      <w:lvlJc w:val="start"/>
-      <w:pPr>
-        <w:tabs>
-          <w:tab w:val="num" w:pos="709"/>
-        </w:tabs>
-        <w:ind w:start="709" w:hanging="283"/>
-      </w:pPr>
-      <w:rPr>
-        <w:rFonts w:ascii="Symbol" w:hAnsi="Symbol" w:cs="Symbol" w:hint="default"/>
-      </w:rPr>
-    </w:lvl>
-    <w:lvl w:ilvl="1">
-      <w:start w:val="1"/>
-      <w:numFmt w:val="bullet"/>
-      <w:lvlText w:val=""/>
-      <w:lvlJc w:val="start"/>
-      <w:pPr>
-        <w:tabs>
-          <w:tab w:val="num" w:pos="1418"/>
-        </w:tabs>
-        <w:ind w:start="1418" w:hanging="283"/>
-      </w:pPr>
-      <w:rPr>
-        <w:rFonts w:ascii="Symbol" w:hAnsi="Symbol" w:cs="Symbol" w:hint="default"/>
-      </w:rPr>
-    </w:lvl>
-    <w:lvl w:ilvl="2">
-      <w:start w:val="1"/>
-      <w:numFmt w:val="bullet"/>
-      <w:lvlText w:val=""/>
-      <w:lvlJc w:val="start"/>
-      <w:pPr>
-        <w:tabs>
-          <w:tab w:val="num" w:pos="2127"/>
-        </w:tabs>
-        <w:ind w:start="2127" w:hanging="283"/>
-      </w:pPr>
-      <w:rPr>
-        <w:rFonts w:ascii="Symbol" w:hAnsi="Symbol" w:cs="Symbol" w:hint="default"/>
-      </w:rPr>
-    </w:lvl>
-    <w:lvl w:ilvl="3">
-      <w:start w:val="1"/>
-      <w:numFmt w:val="bullet"/>
-      <w:lvlText w:val=""/>
-      <w:lvlJc w:val="start"/>
-      <w:pPr>
-        <w:tabs>
-          <w:tab w:val="num" w:pos="2836"/>
-        </w:tabs>
-        <w:ind w:start="2836" w:hanging="283"/>
-      </w:pPr>
-      <w:rPr>
-        <w:rFonts w:ascii="Symbol" w:hAnsi="Symbol" w:cs="Symbol" w:hint="default"/>
-      </w:rPr>
-    </w:lvl>
-    <w:lvl w:ilvl="4">
-      <w:start w:val="1"/>
-      <w:numFmt w:val="bullet"/>
-      <w:lvlText w:val=""/>
-      <w:lvlJc w:val="start"/>
-      <w:pPr>
-        <w:tabs>
-          <w:tab w:val="num" w:pos="3545"/>
-        </w:tabs>
-        <w:ind w:start="3545" w:hanging="283"/>
-      </w:pPr>
-      <w:rPr>
-        <w:rFonts w:ascii="Symbol" w:hAnsi="Symbol" w:cs="Symbol" w:hint="default"/>
-      </w:rPr>
-    </w:lvl>
-    <w:lvl w:ilvl="5">
-      <w:start w:val="1"/>
-      <w:numFmt w:val="bullet"/>
-      <w:lvlText w:val=""/>
-      <w:lvlJc w:val="start"/>
-      <w:pPr>
-        <w:tabs>
-          <w:tab w:val="num" w:pos="4254"/>
-        </w:tabs>
-        <w:ind w:start="4254" w:hanging="283"/>
-      </w:pPr>
-      <w:rPr>
-        <w:rFonts w:ascii="Symbol" w:hAnsi="Symbol" w:cs="Symbol" w:hint="default"/>
-      </w:rPr>
-    </w:lvl>
-    <w:lvl w:ilvl="6">
-      <w:start w:val="1"/>
-      <w:numFmt w:val="bullet"/>
-      <w:lvlText w:val=""/>
-      <w:lvlJc w:val="start"/>
-      <w:pPr>
-        <w:tabs>
-          <w:tab w:val="num" w:pos="4963"/>
-        </w:tabs>
-        <w:ind w:start="4963" w:hanging="283"/>
-      </w:pPr>
-      <w:rPr>
-        <w:rFonts w:ascii="Symbol" w:hAnsi="Symbol" w:cs="Symbol" w:hint="default"/>
-      </w:rPr>
-    </w:lvl>
-    <w:lvl w:ilvl="7">
-      <w:start w:val="1"/>
-      <w:numFmt w:val="bullet"/>
-      <w:lvlText w:val=""/>
-      <w:lvlJc w:val="start"/>
-      <w:pPr>
-        <w:tabs>
-          <w:tab w:val="num" w:pos="5672"/>
-        </w:tabs>
-        <w:ind w:start="5672" w:hanging="283"/>
-      </w:pPr>
-      <w:rPr>
-        <w:rFonts w:ascii="Symbol" w:hAnsi="Symbol" w:cs="Symbol" w:hint="default"/>
-      </w:rPr>
-    </w:lvl>
-    <w:lvl w:ilvl="8">
-      <w:start w:val="1"/>
-      <w:numFmt w:val="bullet"/>
-      <w:lvlText w:val=""/>
-      <w:lvlJc w:val="start"/>
-      <w:pPr>
-        <w:tabs>
-          <w:tab w:val="num" w:pos="6381"/>
-        </w:tabs>
-        <w:ind w:start="6381" w:hanging="283"/>
-      </w:pPr>
-      <w:rPr>
-        <w:rFonts w:ascii="Symbol" w:hAnsi="Symbol" w:cs="Symbol" w:hint="default"/>
-      </w:rPr>
-    </w:lvl>
-  </w:abstractNum>
-  <w:abstractNum w:abstractNumId="43">
-    <w:lvl w:ilvl="0">
-      <w:start w:val="1"/>
-      <w:numFmt w:val="bullet"/>
-      <w:lvlText w:val=""/>
-      <w:lvlJc w:val="start"/>
-      <w:pPr>
-        <w:tabs>
-          <w:tab w:val="num" w:pos="709"/>
-        </w:tabs>
-        <w:ind w:start="709" w:hanging="283"/>
-      </w:pPr>
-      <w:rPr>
-        <w:rFonts w:ascii="Symbol" w:hAnsi="Symbol" w:cs="Symbol" w:hint="default"/>
-      </w:rPr>
-    </w:lvl>
-    <w:lvl w:ilvl="1">
-      <w:start w:val="1"/>
-      <w:numFmt w:val="bullet"/>
-      <w:lvlText w:val=""/>
-      <w:lvlJc w:val="start"/>
-      <w:pPr>
-        <w:tabs>
-          <w:tab w:val="num" w:pos="1418"/>
-        </w:tabs>
-        <w:ind w:start="1418" w:hanging="283"/>
-      </w:pPr>
-      <w:rPr>
-        <w:rFonts w:ascii="Symbol" w:hAnsi="Symbol" w:cs="Symbol" w:hint="default"/>
-      </w:rPr>
-    </w:lvl>
-    <w:lvl w:ilvl="2">
-      <w:start w:val="1"/>
-      <w:numFmt w:val="bullet"/>
-      <w:lvlText w:val=""/>
-      <w:lvlJc w:val="start"/>
-      <w:pPr>
-        <w:tabs>
-          <w:tab w:val="num" w:pos="2127"/>
-        </w:tabs>
-        <w:ind w:start="2127" w:hanging="283"/>
-      </w:pPr>
-      <w:rPr>
-        <w:rFonts w:ascii="Symbol" w:hAnsi="Symbol" w:cs="Symbol" w:hint="default"/>
-      </w:rPr>
-    </w:lvl>
-    <w:lvl w:ilvl="3">
-      <w:start w:val="1"/>
-      <w:numFmt w:val="bullet"/>
-      <w:lvlText w:val=""/>
-      <w:lvlJc w:val="start"/>
-      <w:pPr>
-        <w:tabs>
-          <w:tab w:val="num" w:pos="2836"/>
-        </w:tabs>
-        <w:ind w:start="2836" w:hanging="283"/>
-      </w:pPr>
-      <w:rPr>
-        <w:rFonts w:ascii="Symbol" w:hAnsi="Symbol" w:cs="Symbol" w:hint="default"/>
-      </w:rPr>
-    </w:lvl>
-    <w:lvl w:ilvl="4">
-      <w:start w:val="1"/>
-      <w:numFmt w:val="bullet"/>
-      <w:lvlText w:val=""/>
-      <w:lvlJc w:val="start"/>
-      <w:pPr>
-        <w:tabs>
-          <w:tab w:val="num" w:pos="3545"/>
-        </w:tabs>
-        <w:ind w:start="3545" w:hanging="283"/>
-      </w:pPr>
-      <w:rPr>
-        <w:rFonts w:ascii="Symbol" w:hAnsi="Symbol" w:cs="Symbol" w:hint="default"/>
-      </w:rPr>
-    </w:lvl>
-    <w:lvl w:ilvl="5">
-      <w:start w:val="1"/>
-      <w:numFmt w:val="bullet"/>
-      <w:lvlText w:val=""/>
-      <w:lvlJc w:val="start"/>
-      <w:pPr>
-        <w:tabs>
-          <w:tab w:val="num" w:pos="4254"/>
-        </w:tabs>
-        <w:ind w:start="4254" w:hanging="283"/>
-      </w:pPr>
-      <w:rPr>
-        <w:rFonts w:ascii="Symbol" w:hAnsi="Symbol" w:cs="Symbol" w:hint="default"/>
-      </w:rPr>
-    </w:lvl>
-    <w:lvl w:ilvl="6">
-      <w:start w:val="1"/>
-      <w:numFmt w:val="bullet"/>
-      <w:lvlText w:val=""/>
-      <w:lvlJc w:val="start"/>
-      <w:pPr>
-        <w:tabs>
-          <w:tab w:val="num" w:pos="4963"/>
-        </w:tabs>
-        <w:ind w:start="4963" w:hanging="283"/>
-      </w:pPr>
-      <w:rPr>
-        <w:rFonts w:ascii="Symbol" w:hAnsi="Symbol" w:cs="Symbol" w:hint="default"/>
-      </w:rPr>
-    </w:lvl>
-    <w:lvl w:ilvl="7">
-      <w:start w:val="1"/>
-      <w:numFmt w:val="bullet"/>
-      <w:lvlText w:val=""/>
-      <w:lvlJc w:val="start"/>
-      <w:pPr>
-        <w:tabs>
-          <w:tab w:val="num" w:pos="5672"/>
-        </w:tabs>
-        <w:ind w:start="5672" w:hanging="283"/>
-      </w:pPr>
-      <w:rPr>
-        <w:rFonts w:ascii="Symbol" w:hAnsi="Symbol" w:cs="Symbol" w:hint="default"/>
-      </w:rPr>
-    </w:lvl>
-    <w:lvl w:ilvl="8">
-      <w:start w:val="1"/>
-      <w:numFmt w:val="bullet"/>
-      <w:lvlText w:val=""/>
-      <w:lvlJc w:val="start"/>
-      <w:pPr>
-        <w:tabs>
-          <w:tab w:val="num" w:pos="6381"/>
-        </w:tabs>
-        <w:ind w:start="6381" w:hanging="283"/>
-      </w:pPr>
-      <w:rPr>
-        <w:rFonts w:ascii="Symbol" w:hAnsi="Symbol" w:cs="Symbol" w:hint="default"/>
-      </w:rPr>
-    </w:lvl>
-  </w:abstractNum>
-  <w:abstractNum w:abstractNumId="44">
     <w:lvl w:ilvl="0">
       <w:start w:val="1"/>
       <w:numFmt w:val="none"/>
@@ -15614,15 +15219,6 @@
   </w:num>
   <w:num w:numId="41">
     <w:abstractNumId w:val="41"/>
-  </w:num>
-  <w:num w:numId="42">
-    <w:abstractNumId w:val="42"/>
-  </w:num>
-  <w:num w:numId="43">
-    <w:abstractNumId w:val="43"/>
-  </w:num>
-  <w:num w:numId="44">
-    <w:abstractNumId w:val="44"/>
   </w:num>
 </w:numbering>
 </file>
@@ -15836,6 +15432,14 @@
   </w:style>
   <w:style w:type="character" w:styleId="InternetLink8">
     <w:name w:val="Internet Link8"/>
+    <w:qFormat/>
+    <w:rPr>
+      <w:color w:val="000080"/>
+      <w:u w:val="single"/>
+    </w:rPr>
+  </w:style>
+  <w:style w:type="character" w:styleId="InternetLink9">
+    <w:name w:val="Internet Link9"/>
     <w:qFormat/>
     <w:rPr>
       <w:color w:val="000080"/>

</xml_diff>

<commit_message>
ai per la musica
</commit_message>
<xml_diff>
--- a/Tesi.docx
+++ b/Tesi.docx
@@ -63,11 +63,6 @@
                 <w:rStyle w:val="Saltoaindice"/>
               </w:rPr>
               <w:t>Introduzione</w:t>
-            </w:r>
-            <w:r>
-              <w:rPr>
-                <w:rStyle w:val="Saltoaindice"/>
-              </w:rPr>
               <w:tab/>
               <w:t>2</w:t>
             </w:r>
@@ -515,6 +510,66 @@
         </w:p>
         <w:p>
           <w:pPr>
+            <w:pStyle w:val="TOC3"/>
+            <w:tabs>
+              <w:tab w:val="clear" w:pos="9071"/>
+              <w:tab w:val="right" w:pos="9637" w:leader="dot"/>
+            </w:tabs>
+            <w:rPr/>
+          </w:pPr>
+          <w:hyperlink w:anchor="__RefHeading___Toc977_3668961881">
+            <w:r>
+              <w:rPr>
+                <w:rStyle w:val="Saltoaindice"/>
+              </w:rPr>
+              <w:t>Musegan</w:t>
+              <w:tab/>
+              <w:t>19</w:t>
+            </w:r>
+          </w:hyperlink>
+        </w:p>
+        <w:p>
+          <w:pPr>
+            <w:pStyle w:val="TOC3"/>
+            <w:tabs>
+              <w:tab w:val="clear" w:pos="9071"/>
+              <w:tab w:val="right" w:pos="9637" w:leader="dot"/>
+            </w:tabs>
+            <w:rPr/>
+          </w:pPr>
+          <w:hyperlink w:anchor="__RefHeading___Toc979_3668961881">
+            <w:r>
+              <w:rPr>
+                <w:rStyle w:val="Saltoaindice"/>
+              </w:rPr>
+              <w:t>Tacotron</w:t>
+              <w:tab/>
+              <w:t>19</w:t>
+            </w:r>
+          </w:hyperlink>
+        </w:p>
+        <w:p>
+          <w:pPr>
+            <w:pStyle w:val="TOC1"/>
+            <w:tabs>
+              <w:tab w:val="clear" w:pos="9638"/>
+              <w:tab w:val="right" w:pos="9637" w:leader="dot"/>
+            </w:tabs>
+            <w:rPr/>
+          </w:pPr>
+          <w:hyperlink w:anchor="__RefHeading___Toc981_3668961881">
+            <w:r>
+              <w:rPr>
+                <w:rStyle w:val="Saltoaindice"/>
+              </w:rPr>
+              <w:t>AI per la musica</w:t>
+              <w:tab/>
+              <w:t>19</w:t>
+            </w:r>
+          </w:hyperlink>
+        </w:p>
+        <w:p>
+          <w:pPr>
             <w:pStyle w:val="TOC1"/>
             <w:tabs>
               <w:tab w:val="clear" w:pos="9638"/>
@@ -569,7 +624,7 @@
               </w:rPr>
               <w:t>Requisiti Non Funzionali</w:t>
               <w:tab/>
-              <w:t>19</w:t>
+              <w:t>20</w:t>
             </w:r>
           </w:hyperlink>
         </w:p>
@@ -629,7 +684,7 @@
               </w:rPr>
               <w:t>Design</w:t>
               <w:tab/>
-              <w:t>21</w:t>
+              <w:t>22</w:t>
             </w:r>
           </w:hyperlink>
         </w:p>
@@ -649,7 +704,7 @@
               </w:rPr>
               <w:t>Schermate</w:t>
               <w:tab/>
-              <w:t>21</w:t>
+              <w:t>22</w:t>
             </w:r>
           </w:hyperlink>
         </w:p>
@@ -669,7 +724,7 @@
               </w:rPr>
               <w:t>Architettura e attività proposte</w:t>
               <w:tab/>
-              <w:t>24</w:t>
+              <w:t>25</w:t>
             </w:r>
           </w:hyperlink>
         </w:p>
@@ -689,7 +744,7 @@
               </w:rPr>
               <w:t>Implementazione</w:t>
               <w:tab/>
-              <w:t>24</w:t>
+              <w:t>25</w:t>
             </w:r>
           </w:hyperlink>
         </w:p>
@@ -709,7 +764,7 @@
               </w:rPr>
               <w:t>Valutazione</w:t>
               <w:tab/>
-              <w:t>24</w:t>
+              <w:t>25</w:t>
             </w:r>
           </w:hyperlink>
         </w:p>
@@ -729,7 +784,7 @@
               </w:rPr>
               <w:t>Futuri sviluppi</w:t>
               <w:tab/>
-              <w:t>24</w:t>
+              <w:t>25</w:t>
             </w:r>
           </w:hyperlink>
         </w:p>
@@ -749,7 +804,7 @@
               </w:rPr>
               <w:t>Bibliografia</w:t>
               <w:tab/>
-              <w:t>25</w:t>
+              <w:t>26</w:t>
             </w:r>
           </w:hyperlink>
           <w:r>
@@ -2117,8 +2172,8 @@
             <wp:wrapThrough wrapText="bothSides">
               <wp:wrapPolygon edited="0">
                 <wp:start x="-11" y="0"/>
-                <wp:lineTo x="21537" y="0"/>
-                <wp:lineTo x="21537" y="21589"/>
+                <wp:lineTo x="21528" y="0"/>
+                <wp:lineTo x="21528" y="21589"/>
                 <wp:lineTo x="-11" y="21589"/>
                 <wp:lineTo x="-11" y="0"/>
               </wp:wrapPolygon>
@@ -5954,27 +6009,7 @@
       </w:pPr>
       <w:r>
         <w:rPr/>
-        <w:t>Ho</w:t>
-      </w:r>
-      <w:r>
-        <w:rPr/>
-        <w:t xml:space="preserve"> genera</w:t>
-      </w:r>
-      <w:r>
-        <w:rPr/>
-        <w:t>to</w:t>
-      </w:r>
-      <w:r>
-        <w:rPr/>
-        <w:t xml:space="preserve"> un file midi randomico e ho installato l’applicazione immidi per sentire il risultato. Magenta l’ho usato solo per esportare il file midi </w:t>
-      </w:r>
-      <w:r>
-        <w:rPr/>
-        <w:t>per testare che magenta funzionasse</w:t>
-      </w:r>
-      <w:r>
-        <w:rPr/>
-        <w:t>. Le note le ho generate randomicamente senza ausilio di intelligenza artificiale.</w:t>
+        <w:t>Ho generato un file midi randomico e ho installato l’applicazione immidi per sentire il risultato. Magenta l’ho usato solo per esportare il file midi per testare che magenta funzionasse. Le note le ho generate randomicamente senza ausilio di intelligenza artificiale.</w:t>
       </w:r>
     </w:p>
     <w:p>
@@ -5990,14 +6025,7 @@
           <w:b/>
           <w:bCs/>
         </w:rPr>
-        <w:t>Modello</w:t>
-      </w:r>
-      <w:r>
-        <w:rPr>
-          <w:b/>
-          <w:bCs/>
-        </w:rPr>
-        <w:t>.py</w:t>
+        <w:t>Modello.py</w:t>
       </w:r>
     </w:p>
     <w:p>
@@ -6034,57 +6062,146 @@
             <w:u w:val="single"/>
             <w:lang w:val="it-IT" w:eastAsia="zh-CN" w:bidi="hi-IN"/>
           </w:rPr>
-          <w:t>http://download.magenta</w:t>
+          <w:t>http://download.magenta.tensorflow.org</w:t>
         </w:r>
-        <w:r>
-          <w:rPr>
-            <w:rStyle w:val="Hyperlink"/>
-            <w:rFonts w:eastAsia="NSimSun" w:cs="Lucida Sans"/>
-            <w:color w:val="auto"/>
-            <w:kern w:val="2"/>
-            <w:sz w:val="24"/>
-            <w:szCs w:val="24"/>
-            <w:u w:val="single"/>
-            <w:lang w:val="it-IT" w:eastAsia="zh-CN" w:bidi="hi-IN"/>
-          </w:rPr>
-          <w:t>.</w:t>
-        </w:r>
-        <w:hyperlink r:id="rId17">
-          <w:r>
-            <w:rPr>
-              <w:rStyle w:val="Hyperlink"/>
-              <w:rFonts w:eastAsia="NSimSun" w:cs="Lucida Sans"/>
-              <w:color w:val="auto"/>
-              <w:kern w:val="2"/>
-              <w:sz w:val="24"/>
-              <w:szCs w:val="24"/>
-              <w:u w:val="single"/>
-              <w:lang w:val="it-IT" w:eastAsia="zh-CN" w:bidi="hi-IN"/>
-            </w:rPr>
-            <w:t>tensorflow.org</w:t>
-          </w:r>
-        </w:hyperlink>
       </w:hyperlink>
     </w:p>
     <w:p>
       <w:pPr>
-        <w:pStyle w:val="BodyText"/>
+        <w:pStyle w:val="Heading3"/>
+        <w:keepNext w:val="true"/>
         <w:widowControl/>
         <w:suppressAutoHyphens w:val="true"/>
         <w:bidi w:val="0"/>
         <w:jc w:val="start"/>
-        <w:rPr>
-          <w:rFonts w:ascii="Liberation Serif" w:hAnsi="Liberation Serif" w:eastAsia="NSimSun" w:cs="Lucida Sans"/>
-          <w:color w:val="auto"/>
+        <w:rPr/>
+      </w:pPr>
+      <w:bookmarkStart w:id="27" w:name="__RefHeading___Toc977_3668961881"/>
+      <w:bookmarkEnd w:id="27"/>
+      <w:r>
+        <w:rPr>
+          <w:rStyle w:val="InternetLink"/>
+          <w:color w:val="000000"/>
           <w:kern w:val="2"/>
-          <w:sz w:val="24"/>
-          <w:szCs w:val="24"/>
-          <w:u w:val="single"/>
+          <w:u w:val="none"/>
           <w:lang w:val="it-IT" w:eastAsia="zh-CN" w:bidi="hi-IN"/>
         </w:rPr>
-      </w:pPr>
-      <w:r>
-        <w:rPr/>
+        <w:t>Musegan</w:t>
+      </w:r>
+    </w:p>
+    <w:p>
+      <w:pPr>
+        <w:pStyle w:val="BodyText"/>
+        <w:widowControl/>
+        <w:suppressAutoHyphens w:val="true"/>
+        <w:bidi w:val="0"/>
+        <w:jc w:val="start"/>
+        <w:rPr/>
+      </w:pPr>
+      <w:r>
+        <w:rPr>
+          <w:rStyle w:val="InternetLink13"/>
+          <w:color w:val="000000"/>
+          <w:kern w:val="2"/>
+          <w:u w:val="none"/>
+          <w:lang w:val="it-IT" w:eastAsia="zh-CN" w:bidi="hi-IN"/>
+        </w:rPr>
+        <w:t>https://hermandong.com/musegan/</w:t>
+      </w:r>
+    </w:p>
+    <w:p>
+      <w:pPr>
+        <w:pStyle w:val="BodyText"/>
+        <w:widowControl/>
+        <w:suppressAutoHyphens w:val="true"/>
+        <w:bidi w:val="0"/>
+        <w:jc w:val="start"/>
+        <w:rPr/>
+      </w:pPr>
+      <w:r>
+        <w:rPr>
+          <w:rStyle w:val="InternetLink"/>
+          <w:color w:val="000000"/>
+          <w:kern w:val="2"/>
+          <w:u w:val="none"/>
+          <w:lang w:val="it-IT" w:eastAsia="zh-CN" w:bidi="hi-IN"/>
+        </w:rPr>
+        <w:t>TODO</w:t>
+      </w:r>
+    </w:p>
+    <w:p>
+      <w:pPr>
+        <w:pStyle w:val="Heading3"/>
+        <w:keepNext w:val="true"/>
+        <w:widowControl/>
+        <w:suppressAutoHyphens w:val="true"/>
+        <w:bidi w:val="0"/>
+        <w:jc w:val="start"/>
+        <w:rPr/>
+      </w:pPr>
+      <w:bookmarkStart w:id="28" w:name="__RefHeading___Toc979_3668961881"/>
+      <w:bookmarkEnd w:id="28"/>
+      <w:r>
+        <w:rPr>
+          <w:rStyle w:val="InternetLink"/>
+          <w:color w:val="000000"/>
+          <w:kern w:val="2"/>
+          <w:u w:val="none"/>
+          <w:lang w:val="it-IT" w:eastAsia="zh-CN" w:bidi="hi-IN"/>
+        </w:rPr>
+        <w:t>Tacotron</w:t>
+      </w:r>
+    </w:p>
+    <w:p>
+      <w:pPr>
+        <w:pStyle w:val="BodyText"/>
+        <w:widowControl/>
+        <w:suppressAutoHyphens w:val="true"/>
+        <w:bidi w:val="0"/>
+        <w:jc w:val="start"/>
+        <w:rPr/>
+      </w:pPr>
+      <w:hyperlink r:id="rId17">
+        <w:r>
+          <w:rPr>
+            <w:rStyle w:val="Hyperlink"/>
+            <w:color w:val="000000"/>
+            <w:kern w:val="2"/>
+            <w:u w:val="none"/>
+            <w:lang w:val="it-IT" w:eastAsia="zh-CN" w:bidi="hi-IN"/>
+          </w:rPr>
+          <w:t>https://github.com/NVIDIA/tacotron2</w:t>
+        </w:r>
+      </w:hyperlink>
+      <w:r>
+        <w:rPr>
+          <w:rStyle w:val="InternetLink"/>
+          <w:color w:val="000000"/>
+          <w:kern w:val="2"/>
+          <w:u w:val="none"/>
+          <w:lang w:val="it-IT" w:eastAsia="zh-CN" w:bidi="hi-IN"/>
+        </w:rPr>
+        <w:t xml:space="preserve"> (gpu)</w:t>
+      </w:r>
+    </w:p>
+    <w:p>
+      <w:pPr>
+        <w:pStyle w:val="BodyText"/>
+        <w:widowControl/>
+        <w:suppressAutoHyphens w:val="true"/>
+        <w:bidi w:val="0"/>
+        <w:jc w:val="start"/>
+        <w:rPr/>
+      </w:pPr>
+      <w:r>
+        <w:rPr>
+          <w:rStyle w:val="InternetLink"/>
+          <w:color w:val="000000"/>
+          <w:kern w:val="2"/>
+          <w:u w:val="none"/>
+          <w:lang w:val="it-IT" w:eastAsia="zh-CN" w:bidi="hi-IN"/>
+        </w:rPr>
+        <w:t>TODO</w:t>
       </w:r>
     </w:p>
     <w:p>
@@ -6097,8 +6214,39 @@
         <w:ind w:hanging="0" w:start="0"/>
         <w:rPr/>
       </w:pPr>
-      <w:bookmarkStart w:id="27" w:name="__RefHeading___Toc291_3080710505"/>
-      <w:bookmarkEnd w:id="27"/>
+      <w:bookmarkStart w:id="29" w:name="__RefHeading___Toc981_3668961881"/>
+      <w:bookmarkEnd w:id="29"/>
+      <w:r>
+        <w:rPr>
+          <w:rStyle w:val="InternetLink"/>
+        </w:rPr>
+        <w:t>AI per la musica</w:t>
+      </w:r>
+    </w:p>
+    <w:p>
+      <w:pPr>
+        <w:pStyle w:val="BodyText"/>
+        <w:rPr/>
+      </w:pPr>
+      <w:r>
+        <w:rPr>
+          <w:rStyle w:val="InternetLink"/>
+        </w:rPr>
+        <w:t>TODO</w:t>
+      </w:r>
+    </w:p>
+    <w:p>
+      <w:pPr>
+        <w:pStyle w:val="Heading1"/>
+        <w:numPr>
+          <w:ilvl w:val="0"/>
+          <w:numId w:val="2"/>
+        </w:numPr>
+        <w:ind w:hanging="0" w:start="0"/>
+        <w:rPr/>
+      </w:pPr>
+      <w:bookmarkStart w:id="30" w:name="__RefHeading___Toc291_3080710505"/>
+      <w:bookmarkEnd w:id="30"/>
       <w:r>
         <w:rPr>
           <w:rStyle w:val="InternetLink"/>
@@ -6125,8 +6273,8 @@
         <w:ind w:hanging="0" w:start="0"/>
         <w:rPr/>
       </w:pPr>
-      <w:bookmarkStart w:id="28" w:name="__RefHeading___Toc696_1956279953"/>
-      <w:bookmarkEnd w:id="28"/>
+      <w:bookmarkStart w:id="31" w:name="__RefHeading___Toc696_1956279953"/>
+      <w:bookmarkEnd w:id="31"/>
       <w:r>
         <w:rPr>
           <w:rStyle w:val="InternetLink"/>
@@ -6573,8 +6721,8 @@
         <w:ind w:hanging="0" w:start="0"/>
         <w:rPr/>
       </w:pPr>
-      <w:bookmarkStart w:id="29" w:name="__RefHeading___Toc698_1956279953"/>
-      <w:bookmarkEnd w:id="29"/>
+      <w:bookmarkStart w:id="32" w:name="__RefHeading___Toc698_1956279953"/>
+      <w:bookmarkEnd w:id="32"/>
       <w:r>
         <w:rPr/>
         <w:t>Requisiti Non Funzionali</w:t>
@@ -6874,8 +7022,8 @@
         <w:ind w:hanging="0" w:start="0"/>
         <w:rPr/>
       </w:pPr>
-      <w:bookmarkStart w:id="30" w:name="__RefHeading___Toc700_1956279953"/>
-      <w:bookmarkEnd w:id="30"/>
+      <w:bookmarkStart w:id="33" w:name="__RefHeading___Toc700_1956279953"/>
+      <w:bookmarkEnd w:id="33"/>
       <w:r>
         <w:rPr/>
         <w:t>Requisiti Tecnici</w:t>
@@ -7115,10 +7263,10 @@
         <w:ind w:hanging="0" w:start="0"/>
         <w:rPr/>
       </w:pPr>
-      <w:bookmarkStart w:id="31" w:name="__RefHeading___Toc808_3667619969"/>
-      <w:bookmarkStart w:id="32" w:name="Copia___RefHeading___Toc291_3080710505_1"/>
-      <w:bookmarkEnd w:id="31"/>
-      <w:bookmarkEnd w:id="32"/>
+      <w:bookmarkStart w:id="34" w:name="__RefHeading___Toc808_3667619969"/>
+      <w:bookmarkStart w:id="35" w:name="Copia___RefHeading___Toc291_3080710505_1"/>
+      <w:bookmarkEnd w:id="34"/>
+      <w:bookmarkEnd w:id="35"/>
       <w:r>
         <w:rPr>
           <w:rStyle w:val="InternetLink"/>
@@ -7436,8 +7584,8 @@
           <w:u w:val="none"/>
         </w:rPr>
       </w:pPr>
-      <w:bookmarkStart w:id="33" w:name="__RefHeading___Toc810_3667619969"/>
-      <w:bookmarkEnd w:id="33"/>
+      <w:bookmarkStart w:id="36" w:name="__RefHeading___Toc810_3667619969"/>
+      <w:bookmarkEnd w:id="36"/>
       <w:r>
         <w:rPr>
           <w:rStyle w:val="InternetLink"/>
@@ -7538,8 +7686,8 @@
         <w:ind w:hanging="0" w:start="0"/>
         <w:rPr/>
       </w:pPr>
-      <w:bookmarkStart w:id="34" w:name="__RefHeading___Toc877_2385523376"/>
-      <w:bookmarkEnd w:id="34"/>
+      <w:bookmarkStart w:id="37" w:name="__RefHeading___Toc877_2385523376"/>
+      <w:bookmarkEnd w:id="37"/>
       <w:r>
         <w:rPr/>
         <w:t>Schermate</w:t>
@@ -9036,10 +9184,10 @@
         <w:ind w:hanging="0" w:start="0"/>
         <w:rPr/>
       </w:pPr>
-      <w:bookmarkStart w:id="35" w:name="__RefHeading___Toc812_3667619969"/>
-      <w:bookmarkStart w:id="36" w:name="Copia_Copia___RefHeading___Toc291_308071"/>
-      <w:bookmarkEnd w:id="35"/>
-      <w:bookmarkEnd w:id="36"/>
+      <w:bookmarkStart w:id="38" w:name="__RefHeading___Toc812_3667619969"/>
+      <w:bookmarkStart w:id="39" w:name="Copia_Copia___RefHeading___Toc291_308071"/>
+      <w:bookmarkEnd w:id="38"/>
+      <w:bookmarkEnd w:id="39"/>
       <w:r>
         <w:rPr>
           <w:rStyle w:val="InternetLink"/>
@@ -9242,10 +9390,10 @@
         <w:ind w:hanging="0" w:start="0"/>
         <w:rPr/>
       </w:pPr>
-      <w:bookmarkStart w:id="37" w:name="__RefHeading___Toc879_2385523376"/>
-      <w:bookmarkStart w:id="38" w:name="Copia___RefHeading___Toc814_3667619969_1"/>
-      <w:bookmarkEnd w:id="37"/>
-      <w:bookmarkEnd w:id="38"/>
+      <w:bookmarkStart w:id="40" w:name="__RefHeading___Toc879_2385523376"/>
+      <w:bookmarkStart w:id="41" w:name="Copia___RefHeading___Toc814_3667619969_1"/>
+      <w:bookmarkEnd w:id="40"/>
+      <w:bookmarkEnd w:id="41"/>
       <w:r>
         <w:rPr>
           <w:rStyle w:val="InternetLink"/>
@@ -9273,10 +9421,10 @@
         <w:ind w:hanging="0" w:start="0"/>
         <w:rPr/>
       </w:pPr>
-      <w:bookmarkStart w:id="39" w:name="__RefHeading___Toc881_2385523376"/>
-      <w:bookmarkStart w:id="40" w:name="Copia_Copia___RefHeading___Toc814_366761"/>
-      <w:bookmarkEnd w:id="39"/>
-      <w:bookmarkEnd w:id="40"/>
+      <w:bookmarkStart w:id="42" w:name="__RefHeading___Toc881_2385523376"/>
+      <w:bookmarkStart w:id="43" w:name="Copia_Copia___RefHeading___Toc814_366761"/>
+      <w:bookmarkEnd w:id="42"/>
+      <w:bookmarkEnd w:id="43"/>
       <w:r>
         <w:rPr>
           <w:rStyle w:val="InternetLink"/>
@@ -9304,10 +9452,10 @@
         <w:ind w:hanging="0" w:start="0"/>
         <w:rPr/>
       </w:pPr>
-      <w:bookmarkStart w:id="41" w:name="__RefHeading___Toc883_2385523376"/>
-      <w:bookmarkStart w:id="42" w:name="Copia_Copia_Copia___RefHeading___Toc814_"/>
-      <w:bookmarkEnd w:id="41"/>
-      <w:bookmarkEnd w:id="42"/>
+      <w:bookmarkStart w:id="44" w:name="__RefHeading___Toc883_2385523376"/>
+      <w:bookmarkStart w:id="45" w:name="Copia_Copia_Copia___RefHeading___Toc814_"/>
+      <w:bookmarkEnd w:id="44"/>
+      <w:bookmarkEnd w:id="45"/>
       <w:r>
         <w:rPr>
           <w:rStyle w:val="InternetLink"/>
@@ -9340,10 +9488,10 @@
         <w:jc w:val="start"/>
         <w:rPr/>
       </w:pPr>
-      <w:bookmarkStart w:id="43" w:name="__RefHeading___Toc293_3080710505"/>
-      <w:bookmarkStart w:id="44" w:name="_toc51"/>
-      <w:bookmarkEnd w:id="43"/>
-      <w:bookmarkEnd w:id="44"/>
+      <w:bookmarkStart w:id="46" w:name="__RefHeading___Toc293_3080710505"/>
+      <w:bookmarkStart w:id="47" w:name="_toc51"/>
+      <w:bookmarkEnd w:id="46"/>
+      <w:bookmarkEnd w:id="47"/>
       <w:r>
         <w:rPr/>
         <w:t>Bibliografia</w:t>
@@ -15310,6 +15458,30 @@
   </w:style>
   <w:style w:type="character" w:styleId="InternetLink10">
     <w:name w:val="Internet Link10"/>
+    <w:qFormat/>
+    <w:rPr>
+      <w:color w:val="000080"/>
+      <w:u w:val="single"/>
+    </w:rPr>
+  </w:style>
+  <w:style w:type="character" w:styleId="InternetLink11">
+    <w:name w:val="Internet Link11"/>
+    <w:qFormat/>
+    <w:rPr>
+      <w:color w:val="000080"/>
+      <w:u w:val="single"/>
+    </w:rPr>
+  </w:style>
+  <w:style w:type="character" w:styleId="InternetLink12">
+    <w:name w:val="Internet Link12"/>
+    <w:qFormat/>
+    <w:rPr>
+      <w:color w:val="000080"/>
+      <w:u w:val="single"/>
+    </w:rPr>
+  </w:style>
+  <w:style w:type="character" w:styleId="InternetLink13">
+    <w:name w:val="Internet Link13"/>
     <w:qFormat/>
     <w:rPr>
       <w:color w:val="000080"/>

</xml_diff>

<commit_message>
prove python senza ambiente
</commit_message>
<xml_diff>
--- a/Tesi.docx
+++ b/Tesi.docx
@@ -2112,8 +2112,8 @@
             <wp:wrapThrough wrapText="bothSides">
               <wp:wrapPolygon edited="0">
                 <wp:start x="-11" y="0"/>
-                <wp:lineTo x="21525" y="0"/>
-                <wp:lineTo x="21525" y="21589"/>
+                <wp:lineTo x="21522" y="0"/>
+                <wp:lineTo x="21522" y="21589"/>
                 <wp:lineTo x="-11" y="21589"/>
                 <wp:lineTo x="-11" y="0"/>
               </wp:wrapPolygon>
@@ -5990,21 +5990,19 @@
         <w:jc w:val="start"/>
         <w:rPr/>
       </w:pPr>
-      <w:hyperlink r:id="rId17">
-        <w:r>
-          <w:rPr>
-            <w:rStyle w:val="Hyperlink"/>
-            <w:rFonts w:eastAsia="NSimSun" w:cs="Lucida Sans"/>
-            <w:color w:val="auto"/>
-            <w:kern w:val="2"/>
-            <w:sz w:val="24"/>
-            <w:szCs w:val="24"/>
-            <w:u w:val="single"/>
-            <w:lang w:val="it-IT" w:eastAsia="zh-CN" w:bidi="hi-IN"/>
-          </w:rPr>
-          <w:t>http://download.magenta.tensorflow.org</w:t>
-        </w:r>
-      </w:hyperlink>
+      <w:r>
+        <w:rPr>
+          <w:rStyle w:val="InternetLink15"/>
+          <w:rFonts w:eastAsia="NSimSun" w:cs="Lucida Sans"/>
+          <w:color w:val="auto"/>
+          <w:kern w:val="2"/>
+          <w:sz w:val="24"/>
+          <w:szCs w:val="24"/>
+          <w:u w:val="single"/>
+          <w:lang w:val="it-IT" w:eastAsia="zh-CN" w:bidi="hi-IN"/>
+        </w:rPr>
+        <w:t>http://download.magenta.tensorflow.org</w:t>
+      </w:r>
     </w:p>
     <w:p>
       <w:pPr>
@@ -6174,21 +6172,19 @@
         <w:jc w:val="start"/>
         <w:rPr/>
       </w:pPr>
-      <w:hyperlink r:id="rId19">
-        <w:r>
-          <w:rPr>
-            <w:rStyle w:val="Hyperlink"/>
-            <w:rFonts w:eastAsia="NSimSun" w:cs="Lucida Sans"/>
-            <w:color w:val="auto"/>
-            <w:kern w:val="2"/>
-            <w:sz w:val="24"/>
-            <w:szCs w:val="24"/>
-            <w:u w:val="none"/>
-            <w:lang w:val="it-IT" w:eastAsia="zh-CN" w:bidi="hi-IN"/>
-          </w:rPr>
-          <w:t>https://github.com/magenta/magenta/tree/main/magenta/models/music_vae</w:t>
-        </w:r>
-      </w:hyperlink>
+      <w:r>
+        <w:rPr>
+          <w:rStyle w:val="InternetLink15"/>
+          <w:rFonts w:eastAsia="NSimSun" w:cs="Lucida Sans"/>
+          <w:color w:val="auto"/>
+          <w:kern w:val="2"/>
+          <w:sz w:val="24"/>
+          <w:szCs w:val="24"/>
+          <w:u w:val="none"/>
+          <w:lang w:val="it-IT" w:eastAsia="zh-CN" w:bidi="hi-IN"/>
+        </w:rPr>
+        <w:t>https://github.com/magenta/magenta/tree/main/magenta/models/music_vae</w:t>
+      </w:r>
     </w:p>
     <w:p>
       <w:pPr>
@@ -6229,6 +6225,7 @@
         <w:rPr>
           <w:rFonts w:ascii="var fontStack-monospace;ui-monospace;SFMono-Regular;SF Mono;Menlo;Consolas;Liberation Mono;monospace" w:hAnsi="var fontStack-monospace;ui-monospace;SFMono-Regular;SF Mono;Menlo;Consolas;Liberation Mono;monospace"/>
           <w:b w:val="false"/>
+          <w:i w:val="false"/>
           <w:i w:val="false"/>
           <w:caps w:val="false"/>
           <w:smallCaps w:val="false"/>
@@ -6272,6 +6269,7 @@
           <w:rFonts w:ascii="var fontStack-monospace;ui-monospace;SFMono-Regular;SF Mono;Menlo;Consolas;Liberation Mono;monospace" w:hAnsi="var fontStack-monospace;ui-monospace;SFMono-Regular;SF Mono;Menlo;Consolas;Liberation Mono;monospace"/>
           <w:b w:val="false"/>
           <w:i w:val="false"/>
+          <w:i w:val="false"/>
           <w:caps w:val="false"/>
           <w:smallCaps w:val="false"/>
           <w:color w:val="1F2328"/>
@@ -6309,6 +6307,7 @@
           <w:rFonts w:ascii="var fontStack-monospace;ui-monospace;SFMono-Regular;SF Mono;Menlo;Consolas;Liberation Mono;monospace" w:hAnsi="var fontStack-monospace;ui-monospace;SFMono-Regular;SF Mono;Menlo;Consolas;Liberation Mono;monospace"/>
           <w:b w:val="false"/>
           <w:i w:val="false"/>
+          <w:i w:val="false"/>
           <w:caps w:val="false"/>
           <w:smallCaps w:val="false"/>
           <w:color w:val="1F2328"/>
@@ -6346,6 +6345,7 @@
           <w:rFonts w:ascii="var fontStack-monospace;ui-monospace;SFMono-Regular;SF Mono;Menlo;Consolas;Liberation Mono;monospace" w:hAnsi="var fontStack-monospace;ui-monospace;SFMono-Regular;SF Mono;Menlo;Consolas;Liberation Mono;monospace"/>
           <w:b w:val="false"/>
           <w:i w:val="false"/>
+          <w:i w:val="false"/>
           <w:caps w:val="false"/>
           <w:smallCaps w:val="false"/>
           <w:color w:val="1F2328"/>
@@ -6383,6 +6383,7 @@
           <w:rFonts w:ascii="var fontStack-monospace;ui-monospace;SFMono-Regular;SF Mono;Menlo;Consolas;Liberation Mono;monospace" w:hAnsi="var fontStack-monospace;ui-monospace;SFMono-Regular;SF Mono;Menlo;Consolas;Liberation Mono;monospace"/>
           <w:b w:val="false"/>
           <w:i w:val="false"/>
+          <w:i w:val="false"/>
           <w:caps w:val="false"/>
           <w:smallCaps w:val="false"/>
           <w:color w:val="1F2328"/>
@@ -6420,6 +6421,7 @@
           <w:rFonts w:ascii="var fontStack-monospace;ui-monospace;SFMono-Regular;SF Mono;Menlo;Consolas;Liberation Mono;monospace" w:hAnsi="var fontStack-monospace;ui-monospace;SFMono-Regular;SF Mono;Menlo;Consolas;Liberation Mono;monospace"/>
           <w:b w:val="false"/>
           <w:i w:val="false"/>
+          <w:i w:val="false"/>
           <w:caps w:val="false"/>
           <w:smallCaps w:val="false"/>
           <w:color w:val="1F2328"/>
@@ -6451,6 +6453,7 @@
           <w:rFonts w:ascii="apple-system;BlinkMacSystemFont;Segoe UI;Noto Sans;Helvetica;Arial;sans-serif;Apple Color Emoji;Segoe UI Emoji" w:hAnsi="apple-system;BlinkMacSystemFont;Segoe UI;Noto Sans;Helvetica;Arial;sans-serif;Apple Color Emoji;Segoe UI Emoji"/>
           <w:b w:val="false"/>
           <w:i w:val="false"/>
+          <w:i w:val="false"/>
           <w:caps w:val="false"/>
           <w:smallCaps w:val="false"/>
           <w:color w:val="1F2328"/>
@@ -6474,94 +6477,6 @@
     </w:p>
     <w:p>
       <w:pPr>
-        <w:pStyle w:val="BodyText"/>
-        <w:widowControl/>
-        <w:spacing w:before="0" w:after="0"/>
-        <w:ind w:hanging="0" w:start="0" w:end="0"/>
-        <w:rPr>
-          <w:rFonts w:ascii="apple-system;BlinkMacSystemFont;Segoe UI;Noto Sans;Helvetica;Arial;sans-serif;Apple Color Emoji;Segoe UI Emoji" w:hAnsi="apple-system;BlinkMacSystemFont;Segoe UI;Noto Sans;Helvetica;Arial;sans-serif;Apple Color Emoji;Segoe UI Emoji"/>
-          <w:b w:val="false"/>
-          <w:i w:val="false"/>
-          <w:caps w:val="false"/>
-          <w:smallCaps w:val="false"/>
-          <w:color w:val="1F2328"/>
-          <w:spacing w:val="0"/>
-          <w:sz w:val="24"/>
-        </w:rPr>
-      </w:pPr>
-      <w:r>
-        <w:rPr>
-          <w:rFonts w:ascii="apple-system;BlinkMacSystemFont;Segoe UI;Noto Sans;Helvetica;Arial;sans-serif;Apple Color Emoji;Segoe UI Emoji" w:hAnsi="apple-system;BlinkMacSystemFont;Segoe UI;Noto Sans;Helvetica;Arial;sans-serif;Apple Color Emoji;Segoe UI Emoji"/>
-          <w:b w:val="false"/>
-          <w:i w:val="false"/>
-          <w:caps w:val="false"/>
-          <w:smallCaps w:val="false"/>
-          <w:color w:val="1F2328"/>
-          <w:spacing w:val="0"/>
-          <w:sz w:val="24"/>
-        </w:rPr>
-      </w:r>
-    </w:p>
-    <w:p>
-      <w:pPr>
-        <w:pStyle w:val="Testopreformattato"/>
-        <w:widowControl/>
-        <w:suppressAutoHyphens w:val="true"/>
-        <w:bidi w:val="0"/>
-        <w:jc w:val="start"/>
-        <w:rPr>
-          <w:rStyle w:val="InternetLink14"/>
-          <w:rFonts w:ascii="var fontStack-monospace;ui-monospace;SFMono-Regular;SF Mono;Menlo;Consolas;Liberation Mono;monospace" w:hAnsi="var fontStack-monospace;ui-monospace;SFMono-Regular;SF Mono;Menlo;Consolas;Liberation Mono;monospace" w:eastAsia="NSimSun" w:cs="Lucida Sans"/>
-          <w:b w:val="false"/>
-          <w:i w:val="false"/>
-          <w:caps w:val="false"/>
-          <w:smallCaps w:val="false"/>
-          <w:color w:val="1F2328"/>
-          <w:spacing w:val="0"/>
-          <w:kern w:val="2"/>
-          <w:sz w:val="20"/>
-          <w:szCs w:val="24"/>
-          <w:u w:val="none"/>
-          <w:lang w:val="it-IT" w:eastAsia="zh-CN" w:bidi="hi-IN"/>
-        </w:rPr>
-      </w:pPr>
-      <w:r>
-        <w:rPr>
-          <w:rFonts w:ascii="var fontStack-monospace;ui-monospace;SFMono-Regular;SF Mono;Menlo;Consolas;Liberation Mono;monospace" w:hAnsi="var fontStack-monospace;ui-monospace;SFMono-Regular;SF Mono;Menlo;Consolas;Liberation Mono;monospace"/>
-          <w:b w:val="false"/>
-          <w:i w:val="false"/>
-          <w:caps w:val="false"/>
-          <w:smallCaps w:val="false"/>
-          <w:color w:val="1F2328"/>
-          <w:spacing w:val="0"/>
-          <w:sz w:val="20"/>
-        </w:rPr>
-      </w:r>
-    </w:p>
-    <w:p>
-      <w:pPr>
-        <w:pStyle w:val="BodyText"/>
-        <w:widowControl/>
-        <w:suppressAutoHyphens w:val="true"/>
-        <w:bidi w:val="0"/>
-        <w:jc w:val="start"/>
-        <w:rPr>
-          <w:rStyle w:val="InternetLink14"/>
-          <w:rFonts w:eastAsia="NSimSun" w:cs="Lucida Sans"/>
-          <w:color w:val="auto"/>
-          <w:kern w:val="2"/>
-          <w:sz w:val="24"/>
-          <w:szCs w:val="24"/>
-          <w:u w:val="none"/>
-          <w:lang w:val="it-IT" w:eastAsia="zh-CN" w:bidi="hi-IN"/>
-        </w:rPr>
-      </w:pPr>
-      <w:r>
-        <w:rPr/>
-      </w:r>
-    </w:p>
-    <w:p>
-      <w:pPr>
         <w:pStyle w:val="Heading3"/>
         <w:keepNext w:val="true"/>
         <w:widowControl/>
@@ -6594,33 +6509,283 @@
       </w:pPr>
       <w:r>
         <w:rPr>
+          <w:rStyle w:val="InternetLink"/>
+          <w:color w:val="000000"/>
+          <w:kern w:val="2"/>
+          <w:u w:val="none"/>
+          <w:lang w:val="it-IT" w:eastAsia="zh-CN" w:bidi="hi-IN"/>
+        </w:rPr>
+        <w:t xml:space="preserve">Musegan e Magenta sono entrambi progetti avanzati nel campo della </w:t>
+      </w:r>
+      <w:r>
+        <w:rPr>
+          <w:rStyle w:val="Strong"/>
+          <w:b w:val="false"/>
+          <w:bCs w:val="false"/>
+          <w:color w:val="000000"/>
+          <w:kern w:val="2"/>
+          <w:u w:val="none"/>
+          <w:lang w:val="it-IT" w:eastAsia="zh-CN" w:bidi="hi-IN"/>
+        </w:rPr>
+        <w:t>generazione musicale automatica</w:t>
+      </w:r>
+      <w:r>
+        <w:rPr>
+          <w:rStyle w:val="InternetLink"/>
+          <w:color w:val="000000"/>
+          <w:kern w:val="2"/>
+          <w:u w:val="none"/>
+          <w:lang w:val="it-IT" w:eastAsia="zh-CN" w:bidi="hi-IN"/>
+        </w:rPr>
+        <w:t xml:space="preserve">, ma presentano differenze chiave nel loro approccio e nelle loro capacità. </w:t>
+      </w:r>
+      <w:r>
+        <w:rPr>
+          <w:rStyle w:val="InternetLink"/>
+          <w:color w:val="000000"/>
+          <w:kern w:val="2"/>
+          <w:u w:val="none"/>
+          <w:lang w:val="it-IT" w:eastAsia="zh-CN" w:bidi="hi-IN"/>
+        </w:rPr>
+        <w:t xml:space="preserve">Il sito di musegan è </w:t>
+      </w:r>
+      <w:hyperlink r:id="rId16">
+        <w:r>
+          <w:rPr>
+            <w:rStyle w:val="Hyperlink"/>
+            <w:color w:val="000000"/>
+            <w:kern w:val="2"/>
+            <w:u w:val="none"/>
+            <w:lang w:val="it-IT" w:eastAsia="zh-CN" w:bidi="hi-IN"/>
+          </w:rPr>
+          <w:t>https://hermandong.com/musegan/</w:t>
+        </w:r>
+      </w:hyperlink>
+      <w:hyperlink r:id="rId17">
+        <w:r>
+          <w:rPr>
+            <w:rStyle w:val="InternetLink13"/>
+            <w:color w:val="000000"/>
+            <w:kern w:val="2"/>
+            <w:u w:val="none"/>
+            <w:lang w:val="it-IT" w:eastAsia="zh-CN" w:bidi="hi-IN"/>
+          </w:rPr>
+          <w:t>.</w:t>
+        </w:r>
+      </w:hyperlink>
+    </w:p>
+    <w:p>
+      <w:pPr>
+        <w:pStyle w:val="BodyText"/>
+        <w:widowControl/>
+        <w:suppressAutoHyphens w:val="true"/>
+        <w:bidi w:val="0"/>
+        <w:jc w:val="start"/>
+        <w:rPr/>
+      </w:pPr>
+      <w:r>
+        <w:rPr>
           <w:rStyle w:val="InternetLink13"/>
           <w:color w:val="000000"/>
           <w:kern w:val="2"/>
           <w:u w:val="none"/>
           <w:lang w:val="it-IT" w:eastAsia="zh-CN" w:bidi="hi-IN"/>
         </w:rPr>
-        <w:t>https://hermandong.com/musegan/</w:t>
-      </w:r>
-    </w:p>
-    <w:p>
-      <w:pPr>
-        <w:pStyle w:val="BodyText"/>
-        <w:widowControl/>
-        <w:suppressAutoHyphens w:val="true"/>
-        <w:bidi w:val="0"/>
-        <w:jc w:val="start"/>
-        <w:rPr/>
-      </w:pPr>
-      <w:r>
-        <w:rPr>
-          <w:rStyle w:val="InternetLink"/>
+        <w:t xml:space="preserve">Mentre </w:t>
+      </w:r>
+      <w:r>
+        <w:rPr>
+          <w:rStyle w:val="Strong"/>
           <w:color w:val="000000"/>
           <w:kern w:val="2"/>
           <w:u w:val="none"/>
           <w:lang w:val="it-IT" w:eastAsia="zh-CN" w:bidi="hi-IN"/>
         </w:rPr>
-        <w:t>TODO</w:t>
+        <w:t>Magenta</w:t>
+      </w:r>
+      <w:r>
+        <w:rPr>
+          <w:rStyle w:val="InternetLink13"/>
+          <w:color w:val="000000"/>
+          <w:kern w:val="2"/>
+          <w:u w:val="none"/>
+          <w:lang w:val="it-IT" w:eastAsia="zh-CN" w:bidi="hi-IN"/>
+        </w:rPr>
+        <w:t xml:space="preserve"> è più orientato alla ricerca e offre maggiore flessibilità nella manipolazione delle melodie, </w:t>
+      </w:r>
+      <w:r>
+        <w:rPr>
+          <w:rStyle w:val="Strong"/>
+          <w:color w:val="000000"/>
+          <w:kern w:val="2"/>
+          <w:u w:val="none"/>
+          <w:lang w:val="it-IT" w:eastAsia="zh-CN" w:bidi="hi-IN"/>
+        </w:rPr>
+        <w:t>Musegan</w:t>
+      </w:r>
+      <w:r>
+        <w:rPr>
+          <w:rStyle w:val="InternetLink13"/>
+          <w:color w:val="000000"/>
+          <w:kern w:val="2"/>
+          <w:u w:val="none"/>
+          <w:lang w:val="it-IT" w:eastAsia="zh-CN" w:bidi="hi-IN"/>
+        </w:rPr>
+        <w:t xml:space="preserve"> si distingue per la sua capacità di generare musica </w:t>
+      </w:r>
+      <w:r>
+        <w:rPr>
+          <w:rStyle w:val="Strong"/>
+          <w:b w:val="false"/>
+          <w:bCs w:val="false"/>
+          <w:color w:val="000000"/>
+          <w:kern w:val="2"/>
+          <w:u w:val="none"/>
+          <w:lang w:val="it-IT" w:eastAsia="zh-CN" w:bidi="hi-IN"/>
+        </w:rPr>
+        <w:t>multitraccia</w:t>
+      </w:r>
+      <w:r>
+        <w:rPr>
+          <w:rStyle w:val="InternetLink13"/>
+          <w:color w:val="000000"/>
+          <w:kern w:val="2"/>
+          <w:u w:val="none"/>
+          <w:lang w:val="it-IT" w:eastAsia="zh-CN" w:bidi="hi-IN"/>
+        </w:rPr>
+        <w:t xml:space="preserve"> in modo autonomo, creando composizioni musicali complete con diversi strumenti. Se l'obiettivo è generare </w:t>
+      </w:r>
+      <w:r>
+        <w:rPr>
+          <w:rStyle w:val="Strong"/>
+          <w:b w:val="false"/>
+          <w:bCs w:val="false"/>
+          <w:color w:val="000000"/>
+          <w:kern w:val="2"/>
+          <w:u w:val="none"/>
+          <w:lang w:val="it-IT" w:eastAsia="zh-CN" w:bidi="hi-IN"/>
+        </w:rPr>
+        <w:t>accompagnamenti musicali completi</w:t>
+      </w:r>
+      <w:r>
+        <w:rPr>
+          <w:rStyle w:val="InternetLink13"/>
+          <w:b w:val="false"/>
+          <w:bCs w:val="false"/>
+          <w:color w:val="000000"/>
+          <w:kern w:val="2"/>
+          <w:u w:val="none"/>
+          <w:lang w:val="it-IT" w:eastAsia="zh-CN" w:bidi="hi-IN"/>
+        </w:rPr>
+        <w:t xml:space="preserve"> </w:t>
+      </w:r>
+      <w:r>
+        <w:rPr>
+          <w:rStyle w:val="InternetLink13"/>
+          <w:color w:val="000000"/>
+          <w:kern w:val="2"/>
+          <w:u w:val="none"/>
+          <w:lang w:val="it-IT" w:eastAsia="zh-CN" w:bidi="hi-IN"/>
+        </w:rPr>
+        <w:t xml:space="preserve">o brani con </w:t>
+      </w:r>
+      <w:r>
+        <w:rPr>
+          <w:rStyle w:val="Strong"/>
+          <w:b w:val="false"/>
+          <w:bCs w:val="false"/>
+          <w:color w:val="000000"/>
+          <w:kern w:val="2"/>
+          <w:u w:val="none"/>
+          <w:lang w:val="it-IT" w:eastAsia="zh-CN" w:bidi="hi-IN"/>
+        </w:rPr>
+        <w:t>più strumenti</w:t>
+      </w:r>
+      <w:r>
+        <w:rPr>
+          <w:rStyle w:val="InternetLink13"/>
+          <w:b w:val="false"/>
+          <w:bCs w:val="false"/>
+          <w:color w:val="000000"/>
+          <w:kern w:val="2"/>
+          <w:u w:val="none"/>
+          <w:lang w:val="it-IT" w:eastAsia="zh-CN" w:bidi="hi-IN"/>
+        </w:rPr>
+        <w:t xml:space="preserve"> </w:t>
+      </w:r>
+      <w:r>
+        <w:rPr>
+          <w:rStyle w:val="InternetLink13"/>
+          <w:color w:val="000000"/>
+          <w:kern w:val="2"/>
+          <w:u w:val="none"/>
+          <w:lang w:val="it-IT" w:eastAsia="zh-CN" w:bidi="hi-IN"/>
+        </w:rPr>
+        <w:t xml:space="preserve">in un singolo passo, Musegan potrebbe essere la scelta migliore. Se invece si cerca una piattaforma più </w:t>
+      </w:r>
+      <w:r>
+        <w:rPr>
+          <w:rStyle w:val="Strong"/>
+          <w:b w:val="false"/>
+          <w:bCs w:val="false"/>
+          <w:color w:val="000000"/>
+          <w:kern w:val="2"/>
+          <w:u w:val="none"/>
+          <w:lang w:val="it-IT" w:eastAsia="zh-CN" w:bidi="hi-IN"/>
+        </w:rPr>
+        <w:t>versatile</w:t>
+      </w:r>
+      <w:r>
+        <w:rPr>
+          <w:rStyle w:val="InternetLink13"/>
+          <w:color w:val="000000"/>
+          <w:kern w:val="2"/>
+          <w:u w:val="none"/>
+          <w:lang w:val="it-IT" w:eastAsia="zh-CN" w:bidi="hi-IN"/>
+        </w:rPr>
+        <w:t xml:space="preserve"> e </w:t>
+      </w:r>
+      <w:r>
+        <w:rPr>
+          <w:rStyle w:val="Strong"/>
+          <w:b w:val="false"/>
+          <w:bCs w:val="false"/>
+          <w:color w:val="000000"/>
+          <w:kern w:val="2"/>
+          <w:u w:val="none"/>
+          <w:lang w:val="it-IT" w:eastAsia="zh-CN" w:bidi="hi-IN"/>
+        </w:rPr>
+        <w:t>focalizzata sulla composizione di melodie</w:t>
+      </w:r>
+      <w:r>
+        <w:rPr>
+          <w:rStyle w:val="InternetLink13"/>
+          <w:color w:val="000000"/>
+          <w:kern w:val="2"/>
+          <w:u w:val="none"/>
+          <w:lang w:val="it-IT" w:eastAsia="zh-CN" w:bidi="hi-IN"/>
+        </w:rPr>
+        <w:t xml:space="preserve"> e arrangiamenti in vari generi, </w:t>
+      </w:r>
+      <w:r>
+        <w:rPr>
+          <w:rStyle w:val="Strong"/>
+          <w:color w:val="000000"/>
+          <w:kern w:val="2"/>
+          <w:u w:val="none"/>
+          <w:lang w:val="it-IT" w:eastAsia="zh-CN" w:bidi="hi-IN"/>
+        </w:rPr>
+        <w:t>Magenta</w:t>
+      </w:r>
+      <w:r>
+        <w:rPr>
+          <w:rStyle w:val="InternetLink13"/>
+          <w:color w:val="000000"/>
+          <w:kern w:val="2"/>
+          <w:u w:val="none"/>
+          <w:lang w:val="it-IT" w:eastAsia="zh-CN" w:bidi="hi-IN"/>
+        </w:rPr>
+        <w:t xml:space="preserve"> potrebbe essere più adatto. Supponendo di creare prima la musica Musegan potrebbe essere l’approccio più semplice, ma per lasciarsi aperte le porte alle sperimentazioni e ad eventuali approcci alternativi userò magenta.</w:t>
       </w:r>
     </w:p>
     <w:p>
@@ -6643,7 +6808,7 @@
           <w:u w:val="none"/>
           <w:lang w:val="it-IT" w:eastAsia="zh-CN" w:bidi="hi-IN"/>
         </w:rPr>
-        <w:t>Tacotron</w:t>
+        <w:t>Voce cantata</w:t>
       </w:r>
     </w:p>
     <w:p>
@@ -6655,7 +6820,7 @@
         <w:jc w:val="start"/>
         <w:rPr/>
       </w:pPr>
-      <w:hyperlink r:id="rId20">
+      <w:hyperlink r:id="rId18">
         <w:r>
           <w:rPr>
             <w:rStyle w:val="Hyperlink"/>
@@ -9010,7 +9175,7 @@
                     </pic:cNvPicPr>
                   </pic:nvPicPr>
                   <pic:blipFill>
-                    <a:blip r:embed="rId21"/>
+                    <a:blip r:embed="rId19"/>
                     <a:stretch>
                       <a:fillRect/>
                     </a:stretch>
@@ -9590,7 +9755,7 @@
                     </pic:cNvPicPr>
                   </pic:nvPicPr>
                   <pic:blipFill>
-                    <a:blip r:embed="rId22"/>
+                    <a:blip r:embed="rId20"/>
                     <a:stretch>
                       <a:fillRect/>
                     </a:stretch>
@@ -10038,7 +10203,7 @@
                     </pic:cNvPicPr>
                   </pic:nvPicPr>
                   <pic:blipFill>
-                    <a:blip r:embed="rId23"/>
+                    <a:blip r:embed="rId21"/>
                     <a:stretch>
                       <a:fillRect/>
                     </a:stretch>
@@ -11181,7 +11346,7 @@
         <w:jc w:val="start"/>
         <w:rPr/>
       </w:pPr>
-      <w:hyperlink r:id="rId24" w:tgtFrame="_blank">
+      <w:hyperlink r:id="rId22" w:tgtFrame="_blank">
         <w:r>
           <w:rPr>
             <w:rStyle w:val="Hyperlink"/>
@@ -11422,7 +11587,43 @@
       </w:pPr>
       <w:r>
         <w:rPr/>
-        <w:t>Children with down syndrome and music: A parental description of their experience in music. Daudt, Alyssa, https://researchdiscovery.drexel.edu/view/pdfCoverPage?instCode=01DRXU_INST&amp;filePid=13321508890004721&amp;download=true</w:t>
+        <w:t xml:space="preserve">Children with down syndrome and music: A parental description of their experience in music. Daudt, Alyssa, </w:t>
+      </w:r>
+      <w:hyperlink r:id="rId24">
+        <w:r>
+          <w:rPr>
+            <w:rStyle w:val="Hyperlink"/>
+          </w:rPr>
+          <w:t>https://researchdiscovery.drexel.edu/view/pdfCoverPage?instCode=01DRXU_INST&amp;filePid=13321508890004721&amp;download=true</w:t>
+        </w:r>
+      </w:hyperlink>
+    </w:p>
+    <w:p>
+      <w:pPr>
+        <w:pStyle w:val="Normal"/>
+        <w:numPr>
+          <w:ilvl w:val="0"/>
+          <w:numId w:val="7"/>
+        </w:numPr>
+        <w:bidi w:val="0"/>
+        <w:jc w:val="start"/>
+        <w:rPr/>
+      </w:pPr>
+      <w:hyperlink r:id="rId25">
+        <w:r>
+          <w:rPr>
+            <w:rStyle w:val="Hyperlink"/>
+          </w:rPr>
+          <w:t>https://www.youtube.com/watch?v=x7pWgrXNsbo&amp;t=172s</w:t>
+        </w:r>
+      </w:hyperlink>
+      <w:r>
+        <w:rPr/>
+        <w:t xml:space="preserve"> </w:t>
+      </w:r>
+      <w:r>
+        <w:rPr/>
+        <w:t xml:space="preserve">svs </w:t>
       </w:r>
     </w:p>
     <w:p>
@@ -17691,6 +17892,14 @@
   </w:style>
   <w:style w:type="character" w:styleId="InternetLink14">
     <w:name w:val="Internet Link14"/>
+    <w:qFormat/>
+    <w:rPr>
+      <w:color w:val="000080"/>
+      <w:u w:val="single"/>
+    </w:rPr>
+  </w:style>
+  <w:style w:type="character" w:styleId="InternetLink15">
+    <w:name w:val="Internet Link15"/>
     <w:qFormat/>
     <w:rPr>
       <w:color w:val="000080"/>

</xml_diff>

<commit_message>
app di fe start
</commit_message>
<xml_diff>
--- a/Tesi.docx
+++ b/Tesi.docx
@@ -63,6 +63,11 @@
                 <w:rStyle w:val="Saltoaindice"/>
               </w:rPr>
               <w:t>Introduzione</w:t>
+            </w:r>
+            <w:r>
+              <w:rPr>
+                <w:rStyle w:val="Saltoaindice"/>
+              </w:rPr>
               <w:tab/>
               <w:t>2</w:t>
             </w:r>
@@ -2212,8 +2217,8 @@
             <wp:wrapThrough wrapText="bothSides">
               <wp:wrapPolygon edited="0">
                 <wp:start x="-11" y="0"/>
-                <wp:lineTo x="21477" y="0"/>
-                <wp:lineTo x="21477" y="21589"/>
+                <wp:lineTo x="21474" y="0"/>
+                <wp:lineTo x="21474" y="21589"/>
                 <wp:lineTo x="-11" y="21589"/>
                 <wp:lineTo x="-11" y="0"/>
               </wp:wrapPolygon>
@@ -5433,7 +5438,10 @@
         </w:rPr>
       </w:pPr>
       <w:r>
-        <w:rPr/>
+        <w:rPr>
+          <w:b w:val="false"/>
+          <w:bCs w:val="false"/>
+        </w:rPr>
       </w:r>
     </w:p>
     <w:p>
@@ -11724,15 +11732,7 @@
       </w:pPr>
       <w:r>
         <w:rPr/>
-        <w:t xml:space="preserve">Compatibilità con dispositivi Android </w:t>
-      </w:r>
-      <w:r>
-        <w:rPr/>
-        <w:t>per la parte di front-end</w:t>
-      </w:r>
-      <w:r>
-        <w:rPr/>
-        <w:t>.</w:t>
+        <w:t>Compatibilità con dispositivi Android per la parte di front-end.</w:t>
       </w:r>
     </w:p>
     <w:p>
@@ -12327,23 +12327,7 @@
       </w:pPr>
       <w:r>
         <w:rPr/>
-        <w:t>Infine, è stato proposto di includere attività didattiche che abbiano anche una componente ludica e fisica, come ad esempio giochi di movimento (tipo "gioca ju</w:t>
-      </w:r>
-      <w:r>
-        <w:rPr/>
-        <w:t>er</w:t>
-      </w:r>
-      <w:r>
-        <w:rPr/>
-        <w:t xml:space="preserve">" </w:t>
-      </w:r>
-      <w:r>
-        <w:rPr/>
-        <w:t>di Claudio Cecchetto</w:t>
-      </w:r>
-      <w:r>
-        <w:rPr/>
-        <w:t>) o l'utilizzo di canzoni facilmente ballabili, come la bachata. L'inclusione di attività che prevedano il ballo potrebbe favorire un'esperienza più dinamica e coinvolgente per gli utenti, aumentando l'efficacia del progetto stesso.</w:t>
+        <w:t>Infine, è stato proposto di includere attività didattiche che abbiano anche una componente ludica e fisica, come ad esempio giochi di movimento (tipo "gioca juer" di Claudio Cecchetto) o l'utilizzo di canzoni facilmente ballabili, come la bachata. L'inclusione di attività che prevedano il ballo potrebbe favorire un'esperienza più dinamica e coinvolgente per gli utenti, aumentando l'efficacia del progetto stesso.</w:t>
       </w:r>
     </w:p>
     <w:p>
@@ -12380,7 +12364,10 @@
         </w:rPr>
       </w:pPr>
       <w:r>
-        <w:rPr/>
+        <w:rPr>
+          <w:color w:val="auto"/>
+          <w:u w:val="none"/>
+        </w:rPr>
       </w:r>
     </w:p>
     <w:p>
@@ -15807,20 +15794,74 @@
     </w:p>
     <w:p>
       <w:pPr>
+        <w:pStyle w:val="Heading2"/>
+        <w:numPr>
+          <w:ilvl w:val="1"/>
+          <w:numId w:val="2"/>
+        </w:numPr>
+        <w:ind w:hanging="0" w:start="0"/>
+        <w:rPr/>
+      </w:pPr>
+      <w:bookmarkStart w:id="53" w:name="Copia___RefHeading___Toc1634_6769528_1"/>
+      <w:bookmarkEnd w:id="53"/>
+      <w:r>
+        <w:rPr>
+          <w:rStyle w:val="InternetLink"/>
+          <w:color w:val="auto"/>
+          <w:u w:val="none"/>
+        </w:rPr>
+        <w:t xml:space="preserve">Studio di </w:t>
+      </w:r>
+      <w:r>
+        <w:rPr>
+          <w:rStyle w:val="InternetLink"/>
+          <w:color w:val="auto"/>
+          <w:u w:val="none"/>
+        </w:rPr>
+        <w:t>React</w:t>
+      </w:r>
+    </w:p>
+    <w:p>
+      <w:pPr>
         <w:pStyle w:val="BodyText"/>
         <w:numPr>
           <w:ilvl w:val="0"/>
           <w:numId w:val="2"/>
         </w:numPr>
-        <w:bidi w:val="0"/>
         <w:ind w:hanging="0" w:start="0"/>
-        <w:rPr>
-          <w:rStyle w:val="Strong"/>
-          <w:rFonts w:ascii="Liberation Serif" w:hAnsi="Liberation Serif" w:eastAsia="Microsoft YaHei" w:cs="Lucida Sans"/>
+        <w:rPr/>
+      </w:pPr>
+      <w:r>
+        <w:rPr>
+          <w:rStyle w:val="InternetLink"/>
+          <w:color w:val="auto"/>
+          <w:u w:val="none"/>
+        </w:rPr>
+        <w:t>Per prima cosa è necessario installare nvm con questo comando:</w:t>
+      </w:r>
+    </w:p>
+    <w:p>
+      <w:pPr>
+        <w:pStyle w:val="BodyText"/>
+        <w:numPr>
+          <w:ilvl w:val="0"/>
+          <w:numId w:val="0"/>
+        </w:numPr>
+        <w:pBdr>
+          <w:top w:val="single" w:sz="2" w:space="1" w:color="000000"/>
+          <w:left w:val="single" w:sz="2" w:space="1" w:color="000000"/>
+          <w:bottom w:val="single" w:sz="2" w:space="1" w:color="000000"/>
+          <w:right w:val="single" w:sz="2" w:space="1" w:color="000000"/>
+        </w:pBdr>
+        <w:ind w:hanging="0" w:start="0"/>
+        <w:rPr/>
+      </w:pPr>
+      <w:r>
+        <w:rPr>
+          <w:rStyle w:val="Strong"/>
+          <w:rFonts w:eastAsia="Microsoft YaHei" w:cs="Lucida Sans"/>
           <w:b w:val="false"/>
           <w:bCs w:val="false"/>
-          <w:i w:val="false"/>
-          <w:i w:val="false"/>
           <w:color w:val="auto"/>
           <w:kern w:val="2"/>
           <w:sz w:val="24"/>
@@ -15828,13 +15869,50 @@
           <w:u w:val="none"/>
           <w:lang w:val="it-IT" w:eastAsia="zh-CN" w:bidi="hi-IN"/>
         </w:rPr>
-      </w:pPr>
-      <w:r>
-        <w:rPr>
+        <w:t>wget -qO- https://raw.githubusercontent.com/nvm-sh/nvm/v0.40.1/install.sh | bash</w:t>
+      </w:r>
+    </w:p>
+    <w:p>
+      <w:pPr>
+        <w:pStyle w:val="BodyText"/>
+        <w:numPr>
+          <w:ilvl w:val="0"/>
+          <w:numId w:val="2"/>
+        </w:numPr>
+        <w:ind w:hanging="0" w:start="0"/>
+        <w:rPr/>
+      </w:pPr>
+      <w:r>
+        <w:rPr>
+          <w:rStyle w:val="InternetLink"/>
+          <w:color w:val="auto"/>
+          <w:u w:val="none"/>
+        </w:rPr>
+        <w:t>Per poi installare node con il comando dopo aver riaperto il terminale o riletto il bashrc:</w:t>
+      </w:r>
+    </w:p>
+    <w:p>
+      <w:pPr>
+        <w:pStyle w:val="BodyText"/>
+        <w:numPr>
+          <w:ilvl w:val="0"/>
+          <w:numId w:val="0"/>
+        </w:numPr>
+        <w:pBdr>
+          <w:top w:val="single" w:sz="2" w:space="1" w:color="000000"/>
+          <w:left w:val="single" w:sz="2" w:space="1" w:color="000000"/>
+          <w:bottom w:val="single" w:sz="2" w:space="1" w:color="000000"/>
+          <w:right w:val="single" w:sz="2" w:space="1" w:color="000000"/>
+        </w:pBdr>
+        <w:ind w:hanging="0" w:start="0"/>
+        <w:rPr/>
+      </w:pPr>
+      <w:r>
+        <w:rPr>
+          <w:rStyle w:val="Strong"/>
           <w:rFonts w:eastAsia="Microsoft YaHei" w:cs="Lucida Sans"/>
           <w:b w:val="false"/>
           <w:bCs w:val="false"/>
-          <w:i w:val="false"/>
           <w:color w:val="auto"/>
           <w:kern w:val="2"/>
           <w:sz w:val="24"/>
@@ -15842,22 +15920,242 @@
           <w:u w:val="none"/>
           <w:lang w:val="it-IT" w:eastAsia="zh-CN" w:bidi="hi-IN"/>
         </w:rPr>
-      </w:r>
-    </w:p>
-    <w:p>
-      <w:pPr>
-        <w:pStyle w:val="Heading1"/>
+        <w:t>nvm install node</w:t>
+      </w:r>
+    </w:p>
+    <w:p>
+      <w:pPr>
+        <w:pStyle w:val="BodyText"/>
         <w:numPr>
           <w:ilvl w:val="0"/>
           <w:numId w:val="2"/>
         </w:numPr>
+        <w:ind w:hanging="0" w:start="0"/>
+        <w:rPr/>
+      </w:pPr>
+      <w:r>
+        <w:rPr>
+          <w:rStyle w:val="InternetLink"/>
+          <w:rFonts w:ascii="Liberation Serif" w:hAnsi="Liberation Serif"/>
+          <w:color w:val="auto"/>
+          <w:u w:val="none"/>
+        </w:rPr>
+        <w:t>Infine si installa chakra ui con i seguenti comandi:</w:t>
+      </w:r>
+    </w:p>
+    <w:p>
+      <w:pPr>
+        <w:pStyle w:val="Testopreformattato"/>
+        <w:numPr>
+          <w:ilvl w:val="0"/>
+          <w:numId w:val="0"/>
+        </w:numPr>
+        <w:pBdr>
+          <w:top w:val="single" w:sz="2" w:space="1" w:color="000000"/>
+          <w:left w:val="single" w:sz="2" w:space="1" w:color="000000"/>
+          <w:bottom w:val="single" w:sz="2" w:space="1" w:color="000000"/>
+          <w:right w:val="single" w:sz="2" w:space="1" w:color="000000"/>
+        </w:pBdr>
+        <w:ind w:hanging="0" w:start="0"/>
+        <w:rPr/>
+      </w:pPr>
+      <w:r>
+        <w:rPr>
+          <w:rStyle w:val="Testosorgente"/>
+          <w:rFonts w:ascii="Liberation Serif" w:hAnsi="Liberation Serif"/>
+          <w:b w:val="false"/>
+          <w:bCs w:val="false"/>
+          <w:i w:val="false"/>
+          <w:caps w:val="false"/>
+          <w:smallCaps w:val="false"/>
+          <w:color w:val="auto"/>
+          <w:kern w:val="2"/>
+          <w:sz w:val="24"/>
+          <w:szCs w:val="24"/>
+          <w:u w:val="none"/>
+          <w:lang w:val="it-IT" w:eastAsia="zh-CN" w:bidi="hi-IN"/>
+        </w:rPr>
+        <w:t>npm i @chakra-ui/react @emotion/react</w:t>
+      </w:r>
+    </w:p>
+    <w:p>
+      <w:pPr>
+        <w:pStyle w:val="Testopreformattato"/>
+        <w:numPr>
+          <w:ilvl w:val="0"/>
+          <w:numId w:val="2"/>
+        </w:numPr>
+        <w:pBdr>
+          <w:top w:val="single" w:sz="2" w:space="1" w:color="000000"/>
+          <w:left w:val="single" w:sz="2" w:space="1" w:color="000000"/>
+          <w:bottom w:val="single" w:sz="2" w:space="1" w:color="000000"/>
+          <w:right w:val="single" w:sz="2" w:space="1" w:color="000000"/>
+        </w:pBdr>
+        <w:ind w:hanging="0" w:start="0"/>
+        <w:rPr>
+          <w:rStyle w:val="Testosorgente"/>
+          <w:rFonts w:ascii="Liberation Serif" w:hAnsi="Liberation Serif"/>
+          <w:b w:val="false"/>
+          <w:bCs w:val="false"/>
+          <w:i w:val="false"/>
+          <w:caps w:val="false"/>
+          <w:smallCaps w:val="false"/>
+          <w:color w:val="auto"/>
+          <w:kern w:val="2"/>
+          <w:sz w:val="24"/>
+          <w:szCs w:val="24"/>
+          <w:u w:val="none"/>
+          <w:lang w:val="it-IT" w:eastAsia="zh-CN" w:bidi="hi-IN"/>
+        </w:rPr>
+      </w:pPr>
+      <w:r>
+        <w:rPr/>
+      </w:r>
+    </w:p>
+    <w:p>
+      <w:pPr>
+        <w:pStyle w:val="Testopreformattato"/>
+        <w:widowControl/>
+        <w:numPr>
+          <w:ilvl w:val="0"/>
+          <w:numId w:val="0"/>
+        </w:numPr>
+        <w:pBdr>
+          <w:top w:val="single" w:sz="2" w:space="1" w:color="000000"/>
+          <w:left w:val="single" w:sz="2" w:space="1" w:color="000000"/>
+          <w:bottom w:val="single" w:sz="2" w:space="1" w:color="000000"/>
+          <w:right w:val="single" w:sz="2" w:space="1" w:color="000000"/>
+        </w:pBdr>
+        <w:suppressAutoHyphens w:val="true"/>
         <w:bidi w:val="0"/>
         <w:ind w:hanging="0" w:start="0"/>
-        <w:rPr/>
-      </w:pPr>
-      <w:bookmarkStart w:id="53" w:name="__RefHeading___Toc881_2385523376"/>
-      <w:bookmarkStart w:id="54" w:name="Copia_Copia___RefHeading___Toc814_366761"/>
-      <w:bookmarkEnd w:id="53"/>
+        <w:jc w:val="start"/>
+        <w:rPr/>
+      </w:pPr>
+      <w:r>
+        <w:rPr>
+          <w:rStyle w:val="Testosorgente"/>
+          <w:rFonts w:ascii="Liberation Serif" w:hAnsi="Liberation Serif"/>
+          <w:b w:val="false"/>
+          <w:bCs w:val="false"/>
+          <w:i w:val="false"/>
+          <w:caps w:val="false"/>
+          <w:smallCaps w:val="false"/>
+          <w:color w:val="auto"/>
+          <w:kern w:val="2"/>
+          <w:sz w:val="24"/>
+          <w:szCs w:val="24"/>
+          <w:u w:val="none"/>
+          <w:lang w:val="it-IT" w:eastAsia="zh-CN" w:bidi="hi-IN"/>
+        </w:rPr>
+        <w:t>npx @chakra-ui/cli snippet add</w:t>
+      </w:r>
+    </w:p>
+    <w:p>
+      <w:pPr>
+        <w:pStyle w:val="BodyText"/>
+        <w:numPr>
+          <w:ilvl w:val="0"/>
+          <w:numId w:val="2"/>
+        </w:numPr>
+        <w:ind w:hanging="0" w:start="0"/>
+        <w:rPr>
+          <w:rStyle w:val="InternetLink"/>
+          <w:rFonts w:ascii="Liberation Serif" w:hAnsi="Liberation Serif"/>
+          <w:color w:val="auto"/>
+          <w:u w:val="none"/>
+        </w:rPr>
+      </w:pPr>
+      <w:r>
+        <w:rPr/>
+      </w:r>
+    </w:p>
+    <w:p>
+      <w:pPr>
+        <w:pStyle w:val="BodyText"/>
+        <w:numPr>
+          <w:ilvl w:val="0"/>
+          <w:numId w:val="2"/>
+        </w:numPr>
+        <w:ind w:hanging="0" w:start="0"/>
+        <w:rPr/>
+      </w:pPr>
+      <w:r>
+        <w:rPr>
+          <w:rStyle w:val="InternetLink"/>
+          <w:rFonts w:ascii="Liberation Serif" w:hAnsi="Liberation Serif"/>
+          <w:color w:val="auto"/>
+          <w:u w:val="none"/>
+        </w:rPr>
+        <w:t>Per sviluppare il front-end uso visual studio code mentre per il back-end Py-Charm Community Edition.</w:t>
+      </w:r>
+    </w:p>
+    <w:p>
+      <w:pPr>
+        <w:pStyle w:val="BodyText"/>
+        <w:numPr>
+          <w:ilvl w:val="0"/>
+          <w:numId w:val="2"/>
+        </w:numPr>
+        <w:ind w:hanging="0" w:start="0"/>
+        <w:rPr>
+          <w:rStyle w:val="InternetLink"/>
+          <w:rFonts w:ascii="Liberation Serif" w:hAnsi="Liberation Serif"/>
+          <w:color w:val="auto"/>
+          <w:u w:val="none"/>
+        </w:rPr>
+      </w:pPr>
+      <w:r>
+        <w:rPr/>
+      </w:r>
+    </w:p>
+    <w:p>
+      <w:pPr>
+        <w:pStyle w:val="Testopreformattato"/>
+        <w:numPr>
+          <w:ilvl w:val="0"/>
+          <w:numId w:val="0"/>
+        </w:numPr>
+        <w:pBdr>
+          <w:top w:val="single" w:sz="2" w:space="1" w:color="000000"/>
+          <w:left w:val="single" w:sz="2" w:space="1" w:color="000000"/>
+          <w:bottom w:val="single" w:sz="2" w:space="1" w:color="000000"/>
+          <w:right w:val="single" w:sz="2" w:space="1" w:color="000000"/>
+        </w:pBdr>
+        <w:ind w:hanging="0" w:start="0"/>
+        <w:rPr/>
+      </w:pPr>
+      <w:r>
+        <w:rPr>
+          <w:rStyle w:val="Testosorgente"/>
+          <w:rFonts w:ascii="Liberation Serif" w:hAnsi="Liberation Serif"/>
+          <w:b w:val="false"/>
+          <w:bCs w:val="false"/>
+          <w:i w:val="false"/>
+          <w:caps w:val="false"/>
+          <w:smallCaps w:val="false"/>
+          <w:color w:val="auto"/>
+          <w:kern w:val="2"/>
+          <w:sz w:val="24"/>
+          <w:szCs w:val="24"/>
+          <w:u w:val="none"/>
+          <w:lang w:val="it-IT" w:eastAsia="zh-CN" w:bidi="hi-IN"/>
+        </w:rPr>
+        <w:t>n</w:t>
+      </w:r>
+    </w:p>
+    <w:p>
+      <w:pPr>
+        <w:pStyle w:val="Heading1"/>
+        <w:numPr>
+          <w:ilvl w:val="0"/>
+          <w:numId w:val="2"/>
+        </w:numPr>
+        <w:bidi w:val="0"/>
+        <w:ind w:hanging="0" w:start="0"/>
+        <w:rPr/>
+      </w:pPr>
+      <w:bookmarkStart w:id="54" w:name="__RefHeading___Toc881_2385523376"/>
       <w:bookmarkEnd w:id="54"/>
       <w:r>
         <w:rPr>
@@ -28255,6 +28553,14 @@
       <w:u w:val="single"/>
     </w:rPr>
   </w:style>
+  <w:style w:type="character" w:styleId="InternetLink31">
+    <w:name w:val="Internet Link31"/>
+    <w:qFormat/>
+    <w:rPr>
+      <w:color w:val="000080"/>
+      <w:u w:val="single"/>
+    </w:rPr>
+  </w:style>
   <w:style w:type="character" w:styleId="Hyperlink">
     <w:name w:val="Hyperlink"/>
     <w:rPr>

</xml_diff>

<commit_message>
aggiunta sezione della generazione musicale
</commit_message>
<xml_diff>
--- a/Tesi.docx
+++ b/Tesi.docx
@@ -63,11 +63,6 @@
                 <w:rStyle w:val="Saltoaindice"/>
               </w:rPr>
               <w:t>Introduzione</w:t>
-            </w:r>
-            <w:r>
-              <w:rPr>
-                <w:rStyle w:val="Saltoaindice"/>
-              </w:rPr>
               <w:tab/>
               <w:t>2</w:t>
             </w:r>
@@ -735,6 +730,26 @@
         </w:p>
         <w:p>
           <w:pPr>
+            <w:pStyle w:val="TOC2"/>
+            <w:tabs>
+              <w:tab w:val="clear" w:pos="9355"/>
+              <w:tab w:val="right" w:pos="9637" w:leader="dot"/>
+            </w:tabs>
+            <w:rPr/>
+          </w:pPr>
+          <w:hyperlink w:anchor="Copia___RefHeading___Toc1905_532706453_1">
+            <w:r>
+              <w:rPr>
+                <w:rStyle w:val="Saltoaindice"/>
+              </w:rPr>
+              <w:t>Problematica della voce sulla musica</w:t>
+              <w:tab/>
+              <w:t>39</w:t>
+            </w:r>
+          </w:hyperlink>
+        </w:p>
+        <w:p>
+          <w:pPr>
             <w:pStyle w:val="TOC1"/>
             <w:tabs>
               <w:tab w:val="clear" w:pos="9638"/>
@@ -749,7 +764,7 @@
               </w:rPr>
               <w:t>Valutazione</w:t>
               <w:tab/>
-              <w:t>39</w:t>
+              <w:t>40</w:t>
             </w:r>
           </w:hyperlink>
         </w:p>
@@ -769,7 +784,7 @@
               </w:rPr>
               <w:t>Futuri sviluppi</w:t>
               <w:tab/>
-              <w:t>39</w:t>
+              <w:t>40</w:t>
             </w:r>
           </w:hyperlink>
         </w:p>
@@ -789,7 +804,7 @@
               </w:rPr>
               <w:t>Appendice: intelligenza artificiale</w:t>
               <w:tab/>
-              <w:t>39</w:t>
+              <w:t>40</w:t>
             </w:r>
           </w:hyperlink>
         </w:p>
@@ -809,7 +824,7 @@
               </w:rPr>
               <w:t>Addestramento attraverso backpropagation</w:t>
               <w:tab/>
-              <w:t>42</w:t>
+              <w:t>44</w:t>
             </w:r>
           </w:hyperlink>
         </w:p>
@@ -829,7 +844,7 @@
               </w:rPr>
               <w:t>Tensorflow vs Pytorch</w:t>
               <w:tab/>
-              <w:t>43</w:t>
+              <w:t>45</w:t>
             </w:r>
           </w:hyperlink>
         </w:p>
@@ -849,7 +864,7 @@
               </w:rPr>
               <w:t>Tipologie di Apprendimento delle Reti Neurali</w:t>
               <w:tab/>
-              <w:t>44</w:t>
+              <w:t>45</w:t>
             </w:r>
           </w:hyperlink>
         </w:p>
@@ -869,7 +884,7 @@
               </w:rPr>
               <w:t>Bibliografia</w:t>
               <w:tab/>
-              <w:t>49</w:t>
+              <w:t>50</w:t>
             </w:r>
           </w:hyperlink>
           <w:r>
@@ -2237,8 +2252,8 @@
             <wp:wrapThrough wrapText="bothSides">
               <wp:wrapPolygon edited="0">
                 <wp:start x="-11" y="0"/>
-                <wp:lineTo x="21465" y="0"/>
-                <wp:lineTo x="21465" y="21589"/>
+                <wp:lineTo x="21462" y="0"/>
+                <wp:lineTo x="21462" y="21589"/>
                 <wp:lineTo x="-11" y="21589"/>
                 <wp:lineTo x="-11" y="0"/>
               </wp:wrapPolygon>
@@ -17013,6 +17028,412 @@
     </w:p>
     <w:p>
       <w:pPr>
+        <w:pStyle w:val="Heading2"/>
+        <w:numPr>
+          <w:ilvl w:val="1"/>
+          <w:numId w:val="2"/>
+        </w:numPr>
+        <w:ind w:hanging="0" w:start="0"/>
+        <w:rPr/>
+      </w:pPr>
+      <w:bookmarkStart w:id="60" w:name="Copia___RefHeading___Toc1905_532706453_1"/>
+      <w:bookmarkStart w:id="61" w:name="Copia_Copia___RefHeading___Toc1634_67695"/>
+      <w:bookmarkEnd w:id="60"/>
+      <w:bookmarkEnd w:id="61"/>
+      <w:r>
+        <w:rPr>
+          <w:rStyle w:val="InternetLink"/>
+          <w:color w:val="auto"/>
+          <w:u w:val="none"/>
+        </w:rPr>
+        <w:t>Problematica della voce sulla musica</w:t>
+      </w:r>
+    </w:p>
+    <w:p>
+      <w:pPr>
+        <w:pStyle w:val="BodyText"/>
+        <w:widowControl/>
+        <w:suppressAutoHyphens w:val="true"/>
+        <w:bidi w:val="0"/>
+        <w:jc w:val="start"/>
+        <w:rPr/>
+      </w:pPr>
+      <w:r>
+        <w:rPr>
+          <w:rStyle w:val="InternetLink"/>
+          <w:rFonts w:eastAsia="NSimSun" w:cs="Lucida Sans"/>
+          <w:color w:val="auto"/>
+          <w:kern w:val="2"/>
+          <w:sz w:val="24"/>
+          <w:szCs w:val="24"/>
+          <w:u w:val="none"/>
+          <w:lang w:val="it-IT" w:eastAsia="zh-CN" w:bidi="hi-IN"/>
+        </w:rPr>
+        <w:t xml:space="preserve">Nel contesto del mio progetto, ho utilizzato </w:t>
+      </w:r>
+      <w:r>
+        <w:rPr>
+          <w:rStyle w:val="Strong"/>
+          <w:rFonts w:eastAsia="NSimSun" w:cs="Lucida Sans"/>
+          <w:color w:val="auto"/>
+          <w:kern w:val="2"/>
+          <w:sz w:val="24"/>
+          <w:szCs w:val="24"/>
+          <w:u w:val="none"/>
+          <w:lang w:val="it-IT" w:eastAsia="zh-CN" w:bidi="hi-IN"/>
+        </w:rPr>
+        <w:t>MusicVAE</w:t>
+      </w:r>
+      <w:r>
+        <w:rPr>
+          <w:rStyle w:val="InternetLink"/>
+          <w:rFonts w:eastAsia="NSimSun" w:cs="Lucida Sans"/>
+          <w:color w:val="auto"/>
+          <w:kern w:val="2"/>
+          <w:sz w:val="24"/>
+          <w:szCs w:val="24"/>
+          <w:u w:val="none"/>
+          <w:lang w:val="it-IT" w:eastAsia="zh-CN" w:bidi="hi-IN"/>
+        </w:rPr>
+        <w:t xml:space="preserve"> di </w:t>
+      </w:r>
+      <w:r>
+        <w:rPr>
+          <w:rStyle w:val="Strong"/>
+          <w:rFonts w:eastAsia="NSimSun" w:cs="Lucida Sans"/>
+          <w:color w:val="auto"/>
+          <w:kern w:val="2"/>
+          <w:sz w:val="24"/>
+          <w:szCs w:val="24"/>
+          <w:u w:val="none"/>
+          <w:lang w:val="it-IT" w:eastAsia="zh-CN" w:bidi="hi-IN"/>
+        </w:rPr>
+        <w:t>Magenta</w:t>
+      </w:r>
+      <w:r>
+        <w:rPr>
+          <w:rStyle w:val="InternetLink"/>
+          <w:rFonts w:eastAsia="NSimSun" w:cs="Lucida Sans"/>
+          <w:color w:val="auto"/>
+          <w:kern w:val="2"/>
+          <w:sz w:val="24"/>
+          <w:szCs w:val="24"/>
+          <w:u w:val="none"/>
+          <w:lang w:val="it-IT" w:eastAsia="zh-CN" w:bidi="hi-IN"/>
+        </w:rPr>
+        <w:t xml:space="preserve">, una rete neurale autoencoder, per la generazione di musica, sfruttando la configurazione </w:t>
+      </w:r>
+      <w:r>
+        <w:rPr>
+          <w:rStyle w:val="Strong"/>
+          <w:rFonts w:eastAsia="NSimSun" w:cs="Lucida Sans"/>
+          <w:color w:val="auto"/>
+          <w:kern w:val="2"/>
+          <w:sz w:val="24"/>
+          <w:szCs w:val="24"/>
+          <w:u w:val="none"/>
+          <w:lang w:val="it-IT" w:eastAsia="zh-CN" w:bidi="hi-IN"/>
+        </w:rPr>
+        <w:t>hierdec-trio_16bar</w:t>
+      </w:r>
+      <w:r>
+        <w:rPr>
+          <w:rStyle w:val="InternetLink"/>
+          <w:rFonts w:eastAsia="NSimSun" w:cs="Lucida Sans"/>
+          <w:color w:val="auto"/>
+          <w:kern w:val="2"/>
+          <w:sz w:val="24"/>
+          <w:szCs w:val="24"/>
+          <w:u w:val="none"/>
+          <w:lang w:val="it-IT" w:eastAsia="zh-CN" w:bidi="hi-IN"/>
+        </w:rPr>
+        <w:t>. Successivamente, ho cercato di integrare il cantato, utilizzando un vocoder che avevo sviluppato durante una fase di ricerca preliminare (denominata "spike"). Tuttavia, il risultato ottenuto non era di qualità soddisfacente. In particolare, la qualità del suono vocale era inferiore alle aspettative, quindi ho iniziato a esplorare diverse soluzioni per migliorare il processo.</w:t>
+      </w:r>
+    </w:p>
+    <w:p>
+      <w:pPr>
+        <w:pStyle w:val="BodyText"/>
+        <w:rPr/>
+      </w:pPr>
+      <w:r>
+        <w:rPr/>
+        <w:t>Dopo aver analizzato approcci professionali di vocalizzazione, ho individuato due potenziali soluzioni al problema:</w:t>
+      </w:r>
+    </w:p>
+    <w:p>
+      <w:pPr>
+        <w:pStyle w:val="BodyText"/>
+        <w:numPr>
+          <w:ilvl w:val="0"/>
+          <w:numId w:val="61"/>
+        </w:numPr>
+        <w:tabs>
+          <w:tab w:val="clear" w:pos="709"/>
+          <w:tab w:val="left" w:pos="0" w:leader="none"/>
+        </w:tabs>
+        <w:ind w:hanging="283" w:start="709"/>
+        <w:rPr/>
+      </w:pPr>
+      <w:r>
+        <w:rPr>
+          <w:rStyle w:val="Strong"/>
+        </w:rPr>
+        <w:t>Creazione di una Rete Neurale MelGAN</w:t>
+      </w:r>
+      <w:r>
+        <w:rPr/>
+        <w:t xml:space="preserve">: Una possibile soluzione sarebbe l'uso di una rete neurale </w:t>
+      </w:r>
+      <w:r>
+        <w:rPr>
+          <w:rStyle w:val="Strong"/>
+        </w:rPr>
+        <w:t>MelGAN</w:t>
+      </w:r>
+      <w:r>
+        <w:rPr/>
+        <w:t xml:space="preserve"> (Generative Adversarial Network) per generare la giusta onda sonora da applicare al file MIDI del cantato. Le reti </w:t>
+      </w:r>
+      <w:r>
+        <w:rPr>
+          <w:rStyle w:val="Strong"/>
+        </w:rPr>
+        <w:t>MelGAN</w:t>
+      </w:r>
+      <w:r>
+        <w:rPr/>
+        <w:t xml:space="preserve"> sono progettate per estrarre uno spettrogramma dalle informazioni contenute nel MIDI e applicarlo allo strumento vocale, producendo così un suono sintetico della voce. Tuttavia, questo approccio non garantisce un risultato ottimale, poiché la musica è composta da sequenze non continue, con pause tra una parte cantata e l'altra, il che rende difficile ottenere un flusso vocale naturale. La difficoltà principale risiede nel fatto che la musica ha una struttura interrotta, dove i periodi di silenzio tra le note vocali rappresentano una sfida per la modellazione vocale continua.</w:t>
+      </w:r>
+    </w:p>
+    <w:p>
+      <w:pPr>
+        <w:pStyle w:val="BodyText"/>
+        <w:numPr>
+          <w:ilvl w:val="0"/>
+          <w:numId w:val="61"/>
+        </w:numPr>
+        <w:tabs>
+          <w:tab w:val="clear" w:pos="709"/>
+          <w:tab w:val="left" w:pos="0" w:leader="none"/>
+        </w:tabs>
+        <w:ind w:hanging="283" w:start="709"/>
+        <w:rPr/>
+      </w:pPr>
+      <w:r>
+        <w:rPr>
+          <w:rStyle w:val="Strong"/>
+        </w:rPr>
+        <w:t>Uso di Dittonghi Vocali Registrati</w:t>
+      </w:r>
+      <w:r>
+        <w:rPr/>
+        <w:t xml:space="preserve">: Un altro approccio sarebbe stato quello di creare una serie di </w:t>
+      </w:r>
+      <w:r>
+        <w:rPr>
+          <w:rStyle w:val="Strong"/>
+        </w:rPr>
+        <w:t>dittonghi vocali</w:t>
+      </w:r>
+      <w:r>
+        <w:rPr/>
+        <w:t xml:space="preserve">, registrati manualmente e successivamente applicati alle note del MIDI. In questo caso, la frequenza dell'onda sarebbe modificata per adattarsi alla nota specifica, mantenendo però costante il timbro, la forma dell'onda sonora e la sua durata. Sebbene questa tecnica fosse interessante, risultava comunque complessa, in quanto richiedeva la creazione di un ampio catalogo di suoni vocali registrati, nonché la gestione delle variazioni di pitch e timing in modo accurato. </w:t>
+      </w:r>
+      <w:r>
+        <w:rPr/>
+        <w:t xml:space="preserve">Un esempio di questo approccio è </w:t>
+      </w:r>
+      <w:r>
+        <w:rPr>
+          <w:rFonts w:eastAsia="NSimSun" w:cs="Lucida Sans"/>
+          <w:color w:val="auto"/>
+          <w:kern w:val="2"/>
+          <w:sz w:val="24"/>
+          <w:szCs w:val="24"/>
+          <w:lang w:val="it-IT" w:eastAsia="zh-CN" w:bidi="hi-IN"/>
+        </w:rPr>
+        <w:t xml:space="preserve">openutau, un software open-source progettato per la creazione di musica vocale sintetica. In particolare, è uno strumento utilizzato per generare tracce vocali sintetizzate, molto utilizzato nella comunità di musicisti che producono musica elettronica o musica vocale automatizzata. È compatibile con vari plugin e strumenti per il miglioramento della qualità audio e l'aggiunta di effetti speciali, </w:t>
+      </w:r>
+      <w:r>
+        <w:rPr>
+          <w:rFonts w:eastAsia="NSimSun" w:cs="Lucida Sans"/>
+          <w:color w:val="auto"/>
+          <w:kern w:val="2"/>
+          <w:sz w:val="24"/>
+          <w:szCs w:val="24"/>
+          <w:lang w:val="it-IT" w:eastAsia="zh-CN" w:bidi="hi-IN"/>
+        </w:rPr>
+        <w:t xml:space="preserve">tra cui vst. I </w:t>
+      </w:r>
+      <w:r>
+        <w:rPr>
+          <w:rStyle w:val="Strong"/>
+          <w:rFonts w:eastAsia="NSimSun" w:cs="Lucida Sans"/>
+          <w:color w:val="auto"/>
+          <w:kern w:val="2"/>
+          <w:sz w:val="24"/>
+          <w:szCs w:val="24"/>
+          <w:lang w:val="it-IT" w:eastAsia="zh-CN" w:bidi="hi-IN"/>
+        </w:rPr>
+        <w:t>VST</w:t>
+      </w:r>
+      <w:r>
+        <w:rPr>
+          <w:rFonts w:eastAsia="NSimSun" w:cs="Lucida Sans"/>
+          <w:color w:val="auto"/>
+          <w:kern w:val="2"/>
+          <w:sz w:val="24"/>
+          <w:szCs w:val="24"/>
+          <w:lang w:val="it-IT" w:eastAsia="zh-CN" w:bidi="hi-IN"/>
+        </w:rPr>
+        <w:t xml:space="preserve"> sono strumenti e effetti digitali che si aggiungono al software di produzione musicale, estendendo le possibilità creative e migliorando la qualità della musica prodotta. </w:t>
+      </w:r>
+    </w:p>
+    <w:p>
+      <w:pPr>
+        <w:pStyle w:val="BodyText"/>
+        <w:rPr/>
+      </w:pPr>
+      <w:r>
+        <w:rPr/>
+        <w:t>Nonostante entrambe le soluzioni teoriche sembrassero promettenti, il loro impiego si rivelava particolarmente complesso e richiedeva una considerevole quantità di risorse. Di conseguenza, ho deciso di esplorare alternative pratiche e accessibili, cercando tool musicali che potessero facilitare il processo.</w:t>
+      </w:r>
+    </w:p>
+    <w:p>
+      <w:pPr>
+        <w:pStyle w:val="Heading3"/>
+        <w:rPr/>
+      </w:pPr>
+      <w:r>
+        <w:rPr/>
+        <w:t>Strumenti Utilizzati</w:t>
+      </w:r>
+    </w:p>
+    <w:p>
+      <w:pPr>
+        <w:pStyle w:val="BodyText"/>
+        <w:rPr/>
+      </w:pPr>
+      <w:r>
+        <w:rPr/>
+        <w:t xml:space="preserve">Per le prime due canzoni, ho utilizzato la </w:t>
+      </w:r>
+      <w:r>
+        <w:rPr>
+          <w:rStyle w:val="Strong"/>
+        </w:rPr>
+        <w:t>versione trial di Synthesizer V</w:t>
+      </w:r>
+      <w:r>
+        <w:rPr/>
+        <w:t xml:space="preserve">, una piattaforma di sintesi vocale basata su intelligenza artificiale. Ho registrato l'output vocale generato da Synthesizer V tramite </w:t>
+      </w:r>
+      <w:r>
+        <w:rPr>
+          <w:rStyle w:val="Strong"/>
+        </w:rPr>
+        <w:t>Audacity</w:t>
+      </w:r>
+      <w:r>
+        <w:rPr/>
+        <w:t xml:space="preserve">, un software di registrazione e editing audio. Successivamente, ho combinato la parte vocale con la musica utilizzando uno </w:t>
+      </w:r>
+      <w:r>
+        <w:rPr>
+          <w:rStyle w:val="Strong"/>
+        </w:rPr>
+        <w:t>script Python</w:t>
+      </w:r>
+      <w:r>
+        <w:rPr/>
+        <w:t xml:space="preserve"> che mi ha permesso di allineare e mixare le tracce in modo efficiente.</w:t>
+      </w:r>
+    </w:p>
+    <w:p>
+      <w:pPr>
+        <w:pStyle w:val="BodyText"/>
+        <w:rPr/>
+      </w:pPr>
+      <w:r>
+        <w:rPr/>
+        <w:t>Per le successive tre canzoni, ho deciso di cambiare approccio. Invece di utilizzare un sintetizzatore vocale, ho registrato la voce d</w:t>
+      </w:r>
+      <w:r>
+        <w:rPr/>
+        <w:t>ella</w:t>
+      </w:r>
+      <w:r>
+        <w:rPr/>
+        <w:t xml:space="preserve"> mia </w:t>
+      </w:r>
+      <w:r>
+        <w:rPr>
+          <w:rStyle w:val="Strong"/>
+          <w:b w:val="false"/>
+          <w:bCs w:val="false"/>
+        </w:rPr>
+        <w:t>fidanzata</w:t>
+      </w:r>
+      <w:r>
+        <w:rPr/>
+        <w:t xml:space="preserve">, che ha cantato la melodia principale del MIDI per garantire che la tonalità fosse corretta e naturale. Questo approccio ha permesso di ottenere una base vocale realistica, che poi è stata combinata con voci professionali ottenute dal sito </w:t>
+      </w:r>
+      <w:r>
+        <w:rPr>
+          <w:rStyle w:val="Strong"/>
+        </w:rPr>
+        <w:t>Kits.ai</w:t>
+      </w:r>
+      <w:r>
+        <w:rPr/>
+        <w:t xml:space="preserve">. Kits.ai offre servizi vocali avanzati tramite un'interfaccia REST, che consente di integrare le voci sintetiche direttamente in un'applicazione software. Ho scelto le voci che si adattavano meglio al contesto musicale, prestando particolare attenzione all'aderenza al </w:t>
+      </w:r>
+      <w:r>
+        <w:rPr>
+          <w:rStyle w:val="Strong"/>
+        </w:rPr>
+        <w:t>pitch</w:t>
+      </w:r>
+      <w:r>
+        <w:rPr/>
+        <w:t xml:space="preserve"> originale della melodia.</w:t>
+      </w:r>
+    </w:p>
+    <w:p>
+      <w:pPr>
+        <w:pStyle w:val="BodyText"/>
+        <w:rPr/>
+      </w:pPr>
+      <w:r>
+        <w:rPr/>
+        <w:t>Poiché non volevo sostenere costi aggiuntivi per un tool professionale specifico, ho preferito registrare la voce generata da Kits.ai tramite Audacity e poi combinare le tracce utilizzando lo stesso script Python impiegato per le prime due canzoni. Questo mi ha permesso di ottenere un buon equilibrio tra qualità vocale e controllo sulla parte musicale, senza dover acquistare strumenti aggiuntivi.</w:t>
+      </w:r>
+    </w:p>
+    <w:p>
+      <w:pPr>
+        <w:pStyle w:val="BodyText"/>
+        <w:widowControl/>
+        <w:suppressAutoHyphens w:val="true"/>
+        <w:bidi w:val="0"/>
+        <w:jc w:val="start"/>
+        <w:rPr/>
+      </w:pPr>
+      <w:r>
+        <w:rPr>
+          <w:rStyle w:val="InternetLink"/>
+          <w:rFonts w:eastAsia="NSimSun" w:cs="Lucida Sans"/>
+          <w:color w:val="auto"/>
+          <w:kern w:val="2"/>
+          <w:sz w:val="24"/>
+          <w:szCs w:val="24"/>
+          <w:u w:val="none"/>
+          <w:lang w:val="it-IT" w:eastAsia="zh-CN" w:bidi="hi-IN"/>
+        </w:rPr>
+        <w:t>Il processo di generazione del cantato per la musica sintetizzata ha richiesto l'esplorazione di diverse tecniche, tra cui l'uso di reti neurali avanzate e la registrazione di voce umana per migliorare l'accuratezza tonale. Sebbene le soluzioni tecniche avanzate come la rete MelGAN abbiano un potenziale notevole, la combinazione di risorse vocali umane e sintetiche, supportata da tool pratici come Synthesizer V e Kits.ai, ha fornito un buon compromesso tra qualità e praticità, consentendo di superare le sfide iniziali legate alla produzione vocale.</w:t>
+      </w:r>
+    </w:p>
+    <w:p>
+      <w:pPr>
         <w:pStyle w:val="BodyText"/>
         <w:numPr>
           <w:ilvl w:val="0"/>
@@ -17066,8 +17487,8 @@
         <w:ind w:hanging="0" w:start="0"/>
         <w:rPr/>
       </w:pPr>
-      <w:bookmarkStart w:id="60" w:name="__RefHeading___Toc881_2385523376"/>
-      <w:bookmarkEnd w:id="60"/>
+      <w:bookmarkStart w:id="62" w:name="__RefHeading___Toc881_2385523376"/>
+      <w:bookmarkEnd w:id="62"/>
       <w:r>
         <w:rPr>
           <w:rStyle w:val="InternetLink"/>
@@ -17095,10 +17516,10 @@
         <w:ind w:hanging="0" w:start="0"/>
         <w:rPr/>
       </w:pPr>
-      <w:bookmarkStart w:id="61" w:name="__RefHeading___Toc883_2385523376"/>
-      <w:bookmarkStart w:id="62" w:name="Copia_Copia_Copia___RefHeading___Toc814_"/>
-      <w:bookmarkEnd w:id="61"/>
-      <w:bookmarkEnd w:id="62"/>
+      <w:bookmarkStart w:id="63" w:name="__RefHeading___Toc883_2385523376"/>
+      <w:bookmarkStart w:id="64" w:name="Copia_Copia_Copia___RefHeading___Toc814_"/>
+      <w:bookmarkEnd w:id="63"/>
+      <w:bookmarkEnd w:id="64"/>
       <w:r>
         <w:rPr>
           <w:rStyle w:val="InternetLink"/>
@@ -17125,8 +17546,8 @@
         <w:ind w:hanging="0" w:start="0"/>
         <w:rPr/>
       </w:pPr>
-      <w:bookmarkStart w:id="63" w:name="__RefHeading___Toc1226_4218262991"/>
-      <w:bookmarkEnd w:id="63"/>
+      <w:bookmarkStart w:id="65" w:name="__RefHeading___Toc1226_4218262991"/>
+      <w:bookmarkEnd w:id="65"/>
       <w:r>
         <w:rPr>
           <w:rStyle w:val="InternetLink"/>
@@ -18904,8 +19325,8 @@
         <w:ind w:hanging="0" w:start="0"/>
         <w:rPr/>
       </w:pPr>
-      <w:bookmarkStart w:id="64" w:name="__RefHeading___Toc1405_1210687093"/>
-      <w:bookmarkEnd w:id="64"/>
+      <w:bookmarkStart w:id="66" w:name="__RefHeading___Toc1405_1210687093"/>
+      <w:bookmarkEnd w:id="66"/>
       <w:r>
         <w:rPr/>
         <w:t>Addestramento attraverso backpropagation</w:t>
@@ -19189,8 +19610,8 @@
         <w:ind w:hanging="0" w:start="0"/>
         <w:rPr/>
       </w:pPr>
-      <w:bookmarkStart w:id="65" w:name="__RefHeading___Toc1407_1210687093"/>
-      <w:bookmarkEnd w:id="65"/>
+      <w:bookmarkStart w:id="67" w:name="__RefHeading___Toc1407_1210687093"/>
+      <w:bookmarkEnd w:id="67"/>
       <w:r>
         <w:rPr/>
         <w:t>Tensorflow vs Pytorch</w:t>
@@ -19326,8 +19747,8 @@
         <w:ind w:hanging="0" w:start="0"/>
         <w:rPr/>
       </w:pPr>
-      <w:bookmarkStart w:id="66" w:name="__RefHeading___Toc1441_1210687093"/>
-      <w:bookmarkEnd w:id="66"/>
+      <w:bookmarkStart w:id="68" w:name="__RefHeading___Toc1441_1210687093"/>
+      <w:bookmarkEnd w:id="68"/>
       <w:r>
         <w:rPr>
           <w:rStyle w:val="Strong"/>
@@ -20593,10 +21014,10 @@
         <w:jc w:val="start"/>
         <w:rPr/>
       </w:pPr>
-      <w:bookmarkStart w:id="67" w:name="__RefHeading___Toc293_3080710505"/>
-      <w:bookmarkStart w:id="68" w:name="_toc51"/>
-      <w:bookmarkEnd w:id="67"/>
-      <w:bookmarkEnd w:id="68"/>
+      <w:bookmarkStart w:id="69" w:name="__RefHeading___Toc293_3080710505"/>
+      <w:bookmarkStart w:id="70" w:name="_toc51"/>
+      <w:bookmarkEnd w:id="69"/>
+      <w:bookmarkEnd w:id="70"/>
       <w:r>
         <w:rPr/>
         <w:t>Bibliografia</w:t>
@@ -28894,6 +29315,125 @@
     </w:lvl>
   </w:abstractNum>
   <w:abstractNum w:abstractNumId="61">
+    <w:lvl w:ilvl="0">
+      <w:start w:val="1"/>
+      <w:numFmt w:val="decimal"/>
+      <w:lvlText w:val="%1."/>
+      <w:lvlJc w:val="start"/>
+      <w:pPr>
+        <w:tabs>
+          <w:tab w:val="num" w:pos="709"/>
+        </w:tabs>
+        <w:ind w:start="709" w:hanging="283"/>
+      </w:pPr>
+      <w:rPr/>
+    </w:lvl>
+    <w:lvl w:ilvl="1">
+      <w:start w:val="1"/>
+      <w:numFmt w:val="decimal"/>
+      <w:lvlText w:val="%2."/>
+      <w:lvlJc w:val="start"/>
+      <w:pPr>
+        <w:tabs>
+          <w:tab w:val="num" w:pos="1418"/>
+        </w:tabs>
+        <w:ind w:start="1418" w:hanging="283"/>
+      </w:pPr>
+      <w:rPr/>
+    </w:lvl>
+    <w:lvl w:ilvl="2">
+      <w:start w:val="1"/>
+      <w:numFmt w:val="decimal"/>
+      <w:lvlText w:val="%3."/>
+      <w:lvlJc w:val="start"/>
+      <w:pPr>
+        <w:tabs>
+          <w:tab w:val="num" w:pos="2127"/>
+        </w:tabs>
+        <w:ind w:start="2127" w:hanging="283"/>
+      </w:pPr>
+      <w:rPr/>
+    </w:lvl>
+    <w:lvl w:ilvl="3">
+      <w:start w:val="1"/>
+      <w:numFmt w:val="decimal"/>
+      <w:lvlText w:val="%4."/>
+      <w:lvlJc w:val="start"/>
+      <w:pPr>
+        <w:tabs>
+          <w:tab w:val="num" w:pos="2836"/>
+        </w:tabs>
+        <w:ind w:start="2836" w:hanging="283"/>
+      </w:pPr>
+      <w:rPr/>
+    </w:lvl>
+    <w:lvl w:ilvl="4">
+      <w:start w:val="1"/>
+      <w:numFmt w:val="decimal"/>
+      <w:lvlText w:val="%5."/>
+      <w:lvlJc w:val="start"/>
+      <w:pPr>
+        <w:tabs>
+          <w:tab w:val="num" w:pos="3545"/>
+        </w:tabs>
+        <w:ind w:start="3545" w:hanging="283"/>
+      </w:pPr>
+      <w:rPr/>
+    </w:lvl>
+    <w:lvl w:ilvl="5">
+      <w:start w:val="1"/>
+      <w:numFmt w:val="decimal"/>
+      <w:lvlText w:val="%6."/>
+      <w:lvlJc w:val="start"/>
+      <w:pPr>
+        <w:tabs>
+          <w:tab w:val="num" w:pos="4254"/>
+        </w:tabs>
+        <w:ind w:start="4254" w:hanging="283"/>
+      </w:pPr>
+      <w:rPr/>
+    </w:lvl>
+    <w:lvl w:ilvl="6">
+      <w:start w:val="1"/>
+      <w:numFmt w:val="decimal"/>
+      <w:lvlText w:val="%7."/>
+      <w:lvlJc w:val="start"/>
+      <w:pPr>
+        <w:tabs>
+          <w:tab w:val="num" w:pos="4963"/>
+        </w:tabs>
+        <w:ind w:start="4963" w:hanging="283"/>
+      </w:pPr>
+      <w:rPr/>
+    </w:lvl>
+    <w:lvl w:ilvl="7">
+      <w:start w:val="1"/>
+      <w:numFmt w:val="decimal"/>
+      <w:lvlText w:val="%8."/>
+      <w:lvlJc w:val="start"/>
+      <w:pPr>
+        <w:tabs>
+          <w:tab w:val="num" w:pos="5672"/>
+        </w:tabs>
+        <w:ind w:start="5672" w:hanging="283"/>
+      </w:pPr>
+      <w:rPr/>
+    </w:lvl>
+    <w:lvl w:ilvl="8">
+      <w:start w:val="1"/>
+      <w:numFmt w:val="decimal"/>
+      <w:lvlText w:val="%9."/>
+      <w:lvlJc w:val="start"/>
+      <w:pPr>
+        <w:tabs>
+          <w:tab w:val="num" w:pos="6381"/>
+        </w:tabs>
+        <w:ind w:start="6381" w:hanging="283"/>
+      </w:pPr>
+      <w:rPr/>
+    </w:lvl>
+  </w:abstractNum>
+  <w:abstractNum w:abstractNumId="62">
     <w:lvl w:ilvl="0">
       <w:start w:val="1"/>
       <w:numFmt w:val="none"/>
@@ -29194,6 +29734,9 @@
   </w:num>
   <w:num w:numId="61">
     <w:abstractNumId w:val="61"/>
+  </w:num>
+  <w:num w:numId="62">
+    <w:abstractNumId w:val="62"/>
   </w:num>
 </w:numbering>
 </file>
@@ -29636,6 +30179,14 @@
       <w:u w:val="single"/>
     </w:rPr>
   </w:style>
+  <w:style w:type="character" w:styleId="InternetLink35">
+    <w:name w:val="Internet Link35"/>
+    <w:qFormat/>
+    <w:rPr>
+      <w:color w:val="000080"/>
+      <w:u w:val="single"/>
+    </w:rPr>
+  </w:style>
   <w:style w:type="character" w:styleId="Hyperlink">
     <w:name w:val="Hyperlink"/>
     <w:rPr>

</xml_diff>